<commit_message>
initial specification basic description completed
</commit_message>
<xml_diff>
--- a/Specyfikacja.docx
+++ b/Specyfikacja.docx
@@ -90,6 +90,7 @@
       </w:pPr>
       <w:r>
         <w:rPr/>
+        <w:tab/>
         <w:t>1. Ogólny plików składowych programu:</w:t>
       </w:r>
     </w:p>
@@ -101,6 +102,8 @@
       </w:pPr>
       <w:r>
         <w:rPr/>
+        <w:tab/>
+        <w:tab/>
         <w:t>1. Pliki konfiguracyjne definiujące dostępne produkty walutowe i produkty akcyjne.</w:t>
       </w:r>
     </w:p>
@@ -112,6 +115,8 @@
       </w:pPr>
       <w:r>
         <w:rPr/>
+        <w:tab/>
+        <w:tab/>
         <w:t>2. Pliki konfiguracyjne zawierające listę zdarzeń, czyli zmian kursów walutowych i cen akcji.</w:t>
       </w:r>
     </w:p>
@@ -123,6 +128,8 @@
       </w:pPr>
       <w:r>
         <w:rPr/>
+        <w:tab/>
+        <w:tab/>
         <w:t>3. Pliku programu, który zawiera listę reguł złożonych z warunków wejścia oraz akcji.</w:t>
       </w:r>
     </w:p>
@@ -134,6 +141,8 @@
       </w:pPr>
       <w:r>
         <w:rPr/>
+        <w:tab/>
+        <w:tab/>
         <w:t xml:space="preserve">4. Pliku startowego, który zawiera początkowy stan posiadania inwestora. </w:t>
       </w:r>
     </w:p>
@@ -145,7 +154,11 @@
       </w:pPr>
       <w:r>
         <w:rPr/>
-        <w:t>1. Składnia pliku konfiguracyjnego zawierającego produkty walutowe i akcyjne. Jest to plik .xml, który w ramach zadania będzie odczytywany poprzez gotową bibliotekę i w przypadku nie wystąpienia elementów obowiązkowych lub wystąpienia elementów nadmiarowych rzucić błąd. Przykładowy plik configuracyjny.</w:t>
+        <w:t>2</w:t>
+      </w:r>
+      <w:r>
+        <w:rPr/>
+        <w:t>. Składnia pliku konfiguracyjnego zawierającego produkty walutowe i akcyjne. Jest to plik .xml, który w ramach zadania będzie odczytywany poprzez gotową bibliotekę i w przypadku nie wystąpienia elementów obowiązkowych lub wystąpienia elementów nadmiarowych rzucić błąd. Przykładowy plik configuracyjny.</w:t>
       </w:r>
     </w:p>
     <w:p>
@@ -838,7 +851,11 @@
       </w:pPr>
       <w:r>
         <w:rPr/>
-        <w:t>2. Składnia pliku zdarzeń zawierającego zmiany kursów walut i produktów akcyjnych. Jest to plik .xml, który w ramach zadania będzie odczytywany poprzez gotową bibliotekę i w przypadku nie wystąpienia elementów obowiązkowych lub wystąpienia elementów nadmiarowych rzucić błąd. Przykładowy plik zdarzeń:</w:t>
+        <w:t>3</w:t>
+      </w:r>
+      <w:r>
+        <w:rPr/>
+        <w:t>. Składnia pliku zdarzeń zawierającego zmiany kursów walut i produktów akcyjnych. Jest to plik .xml, który w ramach zadania będzie odczytywany poprzez gotową bibliotekę i w przypadku nie wystąpienia elementów obowiązkowych lub wystąpienia elementów nadmiarowych rzucić błąd. Przykładowy plik zdarzeń:</w:t>
       </w:r>
     </w:p>
     <w:p>
@@ -1804,7 +1821,11 @@
       </w:pPr>
       <w:r>
         <w:rPr/>
-        <w:t>3. Plik startowy zawiera startowy stan własności inwestora. Jest to plik XML, który opisuje ile jakiej waluty i akcji posiada inwestor. Plik jest parsowany za pomocą gotowej biblioteki i w przypadku nie wystąpienia elementów obowiązkowych lub wystąpienia elementów nadmiarowych rzucić błąd. Przykładowy plik:</w:t>
+        <w:t>4</w:t>
+      </w:r>
+      <w:r>
+        <w:rPr/>
+        <w:t>. Plik startowy zawiera startowy stan własności inwestora. Jest to plik XML, który opisuje ile jakiej waluty i akcji posiada inwestor. Plik jest parsowany za pomocą gotowej biblioteki i w przypadku nie wystąpienia elementów obowiązkowych lub wystąpienia elementów nadmiarowych rzucić błąd. Przykładowy plik:</w:t>
       </w:r>
     </w:p>
     <w:p>
@@ -2353,7 +2374,11 @@
       </w:pPr>
       <w:r>
         <w:rPr/>
-        <w:t>4. Plik programu</w:t>
+        <w:t>5</w:t>
+      </w:r>
+      <w:r>
+        <w:rPr/>
+        <w:t>. Plik programu</w:t>
       </w:r>
     </w:p>
     <w:p>
@@ -2368,6 +2393,736 @@
       </w:pPr>
       <w:r>
         <w:rPr/>
+        <w:t>Korzystanie z atrybutów modelu:</w:t>
+      </w:r>
+    </w:p>
+    <w:p>
+      <w:pPr>
+        <w:pStyle w:val="Normal"/>
+        <w:numPr>
+          <w:ilvl w:val="1"/>
+          <w:numId w:val="5"/>
+        </w:numPr>
+        <w:jc w:val="left"/>
+        <w:rPr/>
+      </w:pPr>
+      <w:r>
+        <w:rPr/>
+        <w:t xml:space="preserve">Inwestowanie i formułowanie reguł inwestycyjnych jest oczywiście zależne od naszego stanu posiadania oraz tego jakie są ceny akcji lub kursy walut. </w:t>
+      </w:r>
+      <w:r>
+        <w:rPr/>
+        <w:t>Model świata inwestycyjnego można podzielić między akcje (stock) i waluty (currency).</w:t>
+      </w:r>
+    </w:p>
+    <w:p>
+      <w:pPr>
+        <w:pStyle w:val="Normal"/>
+        <w:numPr>
+          <w:ilvl w:val="1"/>
+          <w:numId w:val="5"/>
+        </w:numPr>
+        <w:jc w:val="left"/>
+        <w:rPr/>
+      </w:pPr>
+      <w:r>
+        <w:rPr/>
+        <w:t>Liczby zmiennoprzecinkowe definiowane są z separatorem „ , ”.</w:t>
+      </w:r>
+    </w:p>
+    <w:p>
+      <w:pPr>
+        <w:pStyle w:val="Normal"/>
+        <w:numPr>
+          <w:ilvl w:val="1"/>
+          <w:numId w:val="5"/>
+        </w:numPr>
+        <w:jc w:val="left"/>
+        <w:rPr>
+          <w:i w:val="false"/>
+          <w:iCs w:val="false"/>
+        </w:rPr>
+      </w:pPr>
+      <w:r>
+        <w:rPr>
+          <w:i/>
+          <w:iCs/>
+        </w:rPr>
+        <w:t>currenc</w:t>
+      </w:r>
+      <w:r>
+        <w:rPr>
+          <w:i/>
+          <w:iCs/>
+        </w:rPr>
+        <w:t>y</w:t>
+      </w:r>
+      <w:r>
+        <w:rPr>
+          <w:i/>
+          <w:iCs/>
+        </w:rPr>
+        <w:t xml:space="preserve"> : </w:t>
+      </w:r>
+      <w:r>
+        <w:rPr>
+          <w:i w:val="false"/>
+          <w:iCs w:val="false"/>
+        </w:rPr>
+        <w:t>słowo kluczowe, które pozwala odnieść się do poszczególnych atrybutów. Atrybuty od słowa klucza oddzielone są przez „.” i skrótem nazwy waluty.</w:t>
+      </w:r>
+    </w:p>
+    <w:p>
+      <w:pPr>
+        <w:pStyle w:val="Normal"/>
+        <w:numPr>
+          <w:ilvl w:val="1"/>
+          <w:numId w:val="5"/>
+        </w:numPr>
+        <w:jc w:val="left"/>
+        <w:rPr>
+          <w:i w:val="false"/>
+          <w:iCs w:val="false"/>
+        </w:rPr>
+      </w:pPr>
+      <w:r>
+        <w:rPr>
+          <w:i/>
+          <w:iCs/>
+        </w:rPr>
+        <w:t xml:space="preserve">have: </w:t>
+      </w:r>
+      <w:r>
+        <w:rPr>
+          <w:i w:val="false"/>
+          <w:iCs w:val="false"/>
+        </w:rPr>
+        <w:t xml:space="preserve">słowo kontekstowe wskazujące stan posiadania inwestora. Stosowane w kombinacjach z ze słowami </w:t>
+      </w:r>
+      <w:r>
+        <w:rPr>
+          <w:i/>
+          <w:iCs/>
+        </w:rPr>
+        <w:t>currenc</w:t>
+      </w:r>
+      <w:r>
+        <w:rPr>
+          <w:i/>
+          <w:iCs/>
+        </w:rPr>
+        <w:t>y</w:t>
+      </w:r>
+      <w:r>
+        <w:rPr>
+          <w:i/>
+          <w:iCs/>
+        </w:rPr>
+        <w:t xml:space="preserve"> </w:t>
+      </w:r>
+      <w:r>
+        <w:rPr>
+          <w:i w:val="false"/>
+          <w:iCs w:val="false"/>
+        </w:rPr>
+        <w:t xml:space="preserve">i </w:t>
+      </w:r>
+      <w:r>
+        <w:rPr>
+          <w:i/>
+          <w:iCs/>
+        </w:rPr>
+        <w:t>stock</w:t>
+      </w:r>
+      <w:r>
+        <w:rPr>
+          <w:i w:val="false"/>
+          <w:iCs w:val="false"/>
+        </w:rPr>
+        <w:t xml:space="preserve"> </w:t>
+      </w:r>
+    </w:p>
+    <w:p>
+      <w:pPr>
+        <w:pStyle w:val="Normal"/>
+        <w:numPr>
+          <w:ilvl w:val="2"/>
+          <w:numId w:val="5"/>
+        </w:numPr>
+        <w:jc w:val="left"/>
+        <w:rPr>
+          <w:i w:val="false"/>
+          <w:iCs w:val="false"/>
+        </w:rPr>
+      </w:pPr>
+      <w:r>
+        <w:rPr>
+          <w:i/>
+          <w:iCs/>
+        </w:rPr>
+        <w:t>currenc</w:t>
+      </w:r>
+      <w:r>
+        <w:rPr>
+          <w:i/>
+          <w:iCs/>
+        </w:rPr>
+        <w:t>y</w:t>
+      </w:r>
+      <w:r>
+        <w:rPr>
+          <w:i/>
+          <w:iCs/>
+        </w:rPr>
+        <w:t xml:space="preserve">.&lt;skrót&gt;.rate : </w:t>
+      </w:r>
+      <w:r>
+        <w:rPr>
+          <w:i w:val="false"/>
+          <w:iCs w:val="false"/>
+        </w:rPr>
+        <w:t>aktualny kurs waluty, czyli ile trzeba zapłacić tej waluty za jednostkę fikcyjnej waluty.</w:t>
+      </w:r>
+    </w:p>
+    <w:p>
+      <w:pPr>
+        <w:pStyle w:val="Normal"/>
+        <w:numPr>
+          <w:ilvl w:val="2"/>
+          <w:numId w:val="5"/>
+        </w:numPr>
+        <w:jc w:val="left"/>
+        <w:rPr>
+          <w:i w:val="false"/>
+          <w:iCs w:val="false"/>
+          <w:u w:val="none"/>
+        </w:rPr>
+      </w:pPr>
+      <w:r>
+        <w:rPr>
+          <w:i/>
+          <w:iCs/>
+        </w:rPr>
+        <w:t>currenc</w:t>
+      </w:r>
+      <w:r>
+        <w:rPr>
+          <w:i/>
+          <w:iCs/>
+        </w:rPr>
+        <w:t>y</w:t>
+      </w:r>
+      <w:r>
+        <w:rPr>
+          <w:i/>
+          <w:iCs/>
+        </w:rPr>
+        <w:t xml:space="preserve">&lt;skrót&gt;.have.amount : </w:t>
+      </w:r>
+      <w:r>
+        <w:rPr>
+          <w:i w:val="false"/>
+          <w:iCs w:val="false"/>
+          <w:u w:val="none"/>
+        </w:rPr>
+        <w:t>aktualna ilość posiadanej waluty, liczba z dwoma miejscami po przecinku</w:t>
+      </w:r>
+    </w:p>
+    <w:p>
+      <w:pPr>
+        <w:pStyle w:val="Normal"/>
+        <w:numPr>
+          <w:ilvl w:val="2"/>
+          <w:numId w:val="5"/>
+        </w:numPr>
+        <w:jc w:val="left"/>
+        <w:rPr>
+          <w:i w:val="false"/>
+          <w:iCs w:val="false"/>
+          <w:u w:val="none"/>
+        </w:rPr>
+      </w:pPr>
+      <w:r>
+        <w:rPr>
+          <w:i/>
+          <w:iCs/>
+          <w:u w:val="none"/>
+        </w:rPr>
+        <w:t xml:space="preserve">currency.&lt;skrót&gt;.have.value : </w:t>
+      </w:r>
+      <w:r>
+        <w:rPr>
+          <w:i w:val="false"/>
+          <w:iCs w:val="false"/>
+          <w:u w:val="none"/>
+        </w:rPr>
+        <w:t>aktualna wartość w posiadanej waluty w fikcyjnej walucie</w:t>
+      </w:r>
+    </w:p>
+    <w:p>
+      <w:pPr>
+        <w:pStyle w:val="Normal"/>
+        <w:numPr>
+          <w:ilvl w:val="2"/>
+          <w:numId w:val="5"/>
+        </w:numPr>
+        <w:jc w:val="left"/>
+        <w:rPr>
+          <w:i w:val="false"/>
+          <w:iCs w:val="false"/>
+          <w:u w:val="none"/>
+        </w:rPr>
+      </w:pPr>
+      <w:r>
+        <w:rPr>
+          <w:i w:val="false"/>
+          <w:iCs w:val="false"/>
+          <w:u w:val="none"/>
+        </w:rPr>
+        <w:t>Każdy z atrybutów przyjmuje dodatkowy argument, którym może być data lub liczba całkowita. Oznaczają one wartość z dnia podanego lub tyle dni wstecz. W przypadku podania wartości dodatniej minus jest automatycznie dodany. Podana data musi mieć format yyyy.MM.dd. Argumenty otoczone są nawiasami okrągłymi.</w:t>
+      </w:r>
+    </w:p>
+    <w:p>
+      <w:pPr>
+        <w:pStyle w:val="Normal"/>
+        <w:numPr>
+          <w:ilvl w:val="3"/>
+          <w:numId w:val="5"/>
+        </w:numPr>
+        <w:jc w:val="left"/>
+        <w:rPr>
+          <w:i w:val="false"/>
+          <w:iCs w:val="false"/>
+          <w:u w:val="none"/>
+        </w:rPr>
+      </w:pPr>
+      <w:r>
+        <w:rPr>
+          <w:i w:val="false"/>
+          <w:iCs w:val="false"/>
+          <w:u w:val="none"/>
+        </w:rPr>
+        <w:t xml:space="preserve">Przykład: currency.YUA.value(2016.08.10) – kurs YUA z dnia 10.08.2016. </w:t>
+      </w:r>
+    </w:p>
+    <w:p>
+      <w:pPr>
+        <w:pStyle w:val="Normal"/>
+        <w:numPr>
+          <w:ilvl w:val="3"/>
+          <w:numId w:val="5"/>
+        </w:numPr>
+        <w:jc w:val="left"/>
+        <w:rPr>
+          <w:i w:val="false"/>
+          <w:iCs w:val="false"/>
+          <w:u w:val="none"/>
+        </w:rPr>
+      </w:pPr>
+      <w:r>
+        <w:rPr>
+          <w:i w:val="false"/>
+          <w:iCs w:val="false"/>
+          <w:u w:val="none"/>
+        </w:rPr>
+        <w:t>Przykład 2: currency.YUA.value(10) – kursu YUA 10 dni temu.</w:t>
+      </w:r>
+    </w:p>
+    <w:p>
+      <w:pPr>
+        <w:pStyle w:val="Normal"/>
+        <w:numPr>
+          <w:ilvl w:val="1"/>
+          <w:numId w:val="5"/>
+        </w:numPr>
+        <w:jc w:val="left"/>
+        <w:rPr>
+          <w:i w:val="false"/>
+          <w:iCs w:val="false"/>
+          <w:u w:val="none"/>
+        </w:rPr>
+      </w:pPr>
+      <w:r>
+        <w:rPr>
+          <w:i/>
+          <w:iCs/>
+          <w:u w:val="none"/>
+        </w:rPr>
+        <w:t xml:space="preserve">stock: </w:t>
+      </w:r>
+      <w:r>
+        <w:rPr>
+          <w:i w:val="false"/>
+          <w:iCs w:val="false"/>
+          <w:u w:val="none"/>
+        </w:rPr>
+        <w:t xml:space="preserve">słowo kluczowe </w:t>
+      </w:r>
+      <w:r>
+        <w:rPr>
+          <w:i w:val="false"/>
+          <w:iCs w:val="false"/>
+          <w:u w:val="none"/>
+        </w:rPr>
+        <w:t>pozwalające się odnieść do a</w:t>
+      </w:r>
+      <w:r>
+        <w:rPr>
+          <w:i w:val="false"/>
+          <w:iCs w:val="false"/>
+          <w:u w:val="none"/>
+        </w:rPr>
+        <w:t xml:space="preserve">trybutów akcji giełdowych. </w:t>
+      </w:r>
+      <w:r>
+        <w:rPr>
+          <w:i w:val="false"/>
+          <w:iCs w:val="false"/>
+          <w:u w:val="none"/>
+        </w:rPr>
+        <w:t xml:space="preserve">Atrybuty od słowa klucza oddzielone są przez „.” i </w:t>
+      </w:r>
+      <w:r>
+        <w:rPr>
+          <w:i w:val="false"/>
+          <w:iCs w:val="false"/>
+          <w:u w:val="none"/>
+        </w:rPr>
+        <w:t>nazwą akcji.</w:t>
+      </w:r>
+    </w:p>
+    <w:p>
+      <w:pPr>
+        <w:pStyle w:val="Normal"/>
+        <w:numPr>
+          <w:ilvl w:val="2"/>
+          <w:numId w:val="5"/>
+        </w:numPr>
+        <w:jc w:val="left"/>
+        <w:rPr>
+          <w:i w:val="false"/>
+          <w:iCs w:val="false"/>
+          <w:u w:val="none"/>
+        </w:rPr>
+      </w:pPr>
+      <w:r>
+        <w:rPr>
+          <w:i/>
+          <w:iCs/>
+          <w:u w:val="none"/>
+        </w:rPr>
+        <w:t xml:space="preserve">stock.&lt;stock_name&gt;.value : </w:t>
+      </w:r>
+      <w:r>
+        <w:rPr>
+          <w:i w:val="false"/>
+          <w:iCs w:val="false"/>
+          <w:u w:val="none"/>
+        </w:rPr>
+        <w:t>aktualna wartość pojedynczej akcji w walucie, w której występuje ten produkt na rynku</w:t>
+      </w:r>
+    </w:p>
+    <w:p>
+      <w:pPr>
+        <w:pStyle w:val="Normal"/>
+        <w:numPr>
+          <w:ilvl w:val="2"/>
+          <w:numId w:val="5"/>
+        </w:numPr>
+        <w:jc w:val="left"/>
+        <w:rPr>
+          <w:i w:val="false"/>
+          <w:iCs w:val="false"/>
+          <w:u w:val="none"/>
+        </w:rPr>
+      </w:pPr>
+      <w:r>
+        <w:rPr>
+          <w:i/>
+          <w:iCs/>
+          <w:u w:val="none"/>
+        </w:rPr>
+        <w:t>stock.&lt;stock_name&gt;.globalValue</w:t>
+      </w:r>
+      <w:r>
+        <w:rPr>
+          <w:i w:val="false"/>
+          <w:iCs w:val="false"/>
+          <w:u w:val="none"/>
+        </w:rPr>
+        <w:t xml:space="preserve"> : aktualna </w:t>
+      </w:r>
+      <w:r>
+        <w:rPr>
+          <w:i w:val="false"/>
+          <w:iCs w:val="false"/>
+          <w:u w:val="none"/>
+        </w:rPr>
+        <w:t>wartość pojedynczej akcji w jednostkach waluty fikcyjnej</w:t>
+      </w:r>
+    </w:p>
+    <w:p>
+      <w:pPr>
+        <w:pStyle w:val="Normal"/>
+        <w:numPr>
+          <w:ilvl w:val="2"/>
+          <w:numId w:val="5"/>
+        </w:numPr>
+        <w:jc w:val="left"/>
+        <w:rPr>
+          <w:i w:val="false"/>
+          <w:iCs w:val="false"/>
+          <w:u w:val="none"/>
+        </w:rPr>
+      </w:pPr>
+      <w:r>
+        <w:rPr>
+          <w:i/>
+          <w:iCs/>
+          <w:u w:val="none"/>
+        </w:rPr>
+        <w:t xml:space="preserve">stock.&lt;stock_name&gt;.have.value : </w:t>
+      </w:r>
+      <w:r>
+        <w:rPr>
+          <w:i w:val="false"/>
+          <w:iCs w:val="false"/>
+          <w:u w:val="none"/>
+        </w:rPr>
+        <w:t xml:space="preserve">aktualna </w:t>
+      </w:r>
+      <w:r>
+        <w:rPr>
+          <w:i w:val="false"/>
+          <w:iCs w:val="false"/>
+          <w:u w:val="none"/>
+        </w:rPr>
+        <w:t>suma wartości wszystkich akcji, które posiada inwestor w walucie produktu</w:t>
+      </w:r>
+    </w:p>
+    <w:p>
+      <w:pPr>
+        <w:pStyle w:val="Normal"/>
+        <w:numPr>
+          <w:ilvl w:val="2"/>
+          <w:numId w:val="5"/>
+        </w:numPr>
+        <w:jc w:val="left"/>
+        <w:rPr>
+          <w:i w:val="false"/>
+          <w:iCs w:val="false"/>
+          <w:u w:val="none"/>
+        </w:rPr>
+      </w:pPr>
+      <w:r>
+        <w:rPr>
+          <w:i/>
+          <w:iCs/>
+          <w:u w:val="none"/>
+        </w:rPr>
+        <w:t>stock.&lt;stock_name&gt;.have.globalValue</w:t>
+      </w:r>
+      <w:r>
+        <w:rPr>
+          <w:i w:val="false"/>
+          <w:iCs w:val="false"/>
+          <w:u w:val="none"/>
+        </w:rPr>
+        <w:t>: aktualna suma wartości wszystkich akcji, które posiada inwestor w walucie fikcyjnej</w:t>
+      </w:r>
+    </w:p>
+    <w:p>
+      <w:pPr>
+        <w:pStyle w:val="Normal"/>
+        <w:numPr>
+          <w:ilvl w:val="2"/>
+          <w:numId w:val="5"/>
+        </w:numPr>
+        <w:jc w:val="left"/>
+        <w:rPr>
+          <w:i w:val="false"/>
+          <w:iCs w:val="false"/>
+          <w:u w:val="none"/>
+        </w:rPr>
+      </w:pPr>
+      <w:r>
+        <w:rPr>
+          <w:i/>
+          <w:iCs/>
+          <w:u w:val="none"/>
+        </w:rPr>
+        <w:t xml:space="preserve">stock.&lt;stock_name&gt;.have.amount: </w:t>
+      </w:r>
+      <w:r>
+        <w:rPr>
+          <w:i w:val="false"/>
+          <w:iCs w:val="false"/>
+          <w:u w:val="none"/>
+        </w:rPr>
+        <w:t>liczba akcji posiadanych przez inwestora</w:t>
+      </w:r>
+    </w:p>
+    <w:p>
+      <w:pPr>
+        <w:pStyle w:val="Normal"/>
+        <w:numPr>
+          <w:ilvl w:val="2"/>
+          <w:numId w:val="5"/>
+        </w:numPr>
+        <w:jc w:val="left"/>
+        <w:rPr>
+          <w:i w:val="false"/>
+          <w:iCs w:val="false"/>
+          <w:u w:val="none"/>
+        </w:rPr>
+      </w:pPr>
+      <w:r>
+        <w:rPr>
+          <w:i w:val="false"/>
+          <w:iCs w:val="false"/>
+          <w:u w:val="none"/>
+        </w:rPr>
+        <w:t xml:space="preserve">Każdy z atrybutów przyjmuje dodatkowy argument, którym może być data lub liczba całkowita. Oznaczają one wartość z dnia podanego lub tyle dni wstecz. W przypadku podania wartości dodatniej minus jest automatycznie dodany. Podana data musi mieć format yyyy.MM.dd. </w:t>
+      </w:r>
+      <w:r>
+        <w:rPr>
+          <w:i w:val="false"/>
+          <w:iCs w:val="false"/>
+          <w:u w:val="none"/>
+        </w:rPr>
+        <w:t xml:space="preserve">Jeżeli format daty się nie zgadza to jest rzucany błąd. </w:t>
+      </w:r>
+      <w:r>
+        <w:rPr>
+          <w:i w:val="false"/>
+          <w:iCs w:val="false"/>
+          <w:u w:val="none"/>
+        </w:rPr>
+        <w:t>Argumenty otoczone są nawiasami okrągłymi.</w:t>
+      </w:r>
+    </w:p>
+    <w:p>
+      <w:pPr>
+        <w:pStyle w:val="Normal"/>
+        <w:numPr>
+          <w:ilvl w:val="3"/>
+          <w:numId w:val="5"/>
+        </w:numPr>
+        <w:jc w:val="left"/>
+        <w:rPr>
+          <w:i w:val="false"/>
+          <w:iCs w:val="false"/>
+          <w:u w:val="none"/>
+        </w:rPr>
+      </w:pPr>
+      <w:r>
+        <w:rPr>
+          <w:i w:val="false"/>
+          <w:iCs w:val="false"/>
+          <w:u w:val="none"/>
+        </w:rPr>
+        <w:t xml:space="preserve">Przykład: </w:t>
+      </w:r>
+      <w:r>
+        <w:rPr>
+          <w:i w:val="false"/>
+          <w:iCs w:val="false"/>
+          <w:u w:val="none"/>
+        </w:rPr>
+        <w:t>stock.CocaCola</w:t>
+      </w:r>
+      <w:r>
+        <w:rPr>
+          <w:i w:val="false"/>
+          <w:iCs w:val="false"/>
+          <w:u w:val="none"/>
+        </w:rPr>
+        <w:t xml:space="preserve">.value(2016.08.10) – kurs </w:t>
+      </w:r>
+      <w:r>
+        <w:rPr>
+          <w:i w:val="false"/>
+          <w:iCs w:val="false"/>
+          <w:u w:val="none"/>
+        </w:rPr>
+        <w:t>Coca Coli</w:t>
+      </w:r>
+      <w:r>
+        <w:rPr>
+          <w:i w:val="false"/>
+          <w:iCs w:val="false"/>
+          <w:u w:val="none"/>
+        </w:rPr>
+        <w:t xml:space="preserve"> z dnia 10.08.2016. </w:t>
+      </w:r>
+    </w:p>
+    <w:p>
+      <w:pPr>
+        <w:pStyle w:val="Normal"/>
+        <w:numPr>
+          <w:ilvl w:val="3"/>
+          <w:numId w:val="5"/>
+        </w:numPr>
+        <w:jc w:val="left"/>
+        <w:rPr>
+          <w:i w:val="false"/>
+          <w:iCs w:val="false"/>
+          <w:u w:val="none"/>
+        </w:rPr>
+      </w:pPr>
+      <w:r>
+        <w:rPr>
+          <w:i w:val="false"/>
+          <w:iCs w:val="false"/>
+          <w:u w:val="none"/>
+        </w:rPr>
+        <w:t xml:space="preserve">Przykład 2: </w:t>
+      </w:r>
+      <w:r>
+        <w:rPr>
+          <w:i w:val="false"/>
+          <w:iCs w:val="false"/>
+          <w:u w:val="none"/>
+        </w:rPr>
+        <w:t>stock.CocaCola</w:t>
+      </w:r>
+      <w:r>
+        <w:rPr>
+          <w:i w:val="false"/>
+          <w:iCs w:val="false"/>
+          <w:u w:val="none"/>
+        </w:rPr>
+        <w:t xml:space="preserve">.value(10) – kursu </w:t>
+      </w:r>
+      <w:r>
+        <w:rPr>
+          <w:i w:val="false"/>
+          <w:iCs w:val="false"/>
+          <w:u w:val="none"/>
+        </w:rPr>
+        <w:t>Coca Coli</w:t>
+      </w:r>
+      <w:r>
+        <w:rPr>
+          <w:i w:val="false"/>
+          <w:iCs w:val="false"/>
+          <w:u w:val="none"/>
+        </w:rPr>
+        <w:t xml:space="preserve"> 10 dni temu.</w:t>
+      </w:r>
+    </w:p>
+    <w:p>
+      <w:pPr>
+        <w:pStyle w:val="Normal"/>
+        <w:numPr>
+          <w:ilvl w:val="0"/>
+          <w:numId w:val="5"/>
+        </w:numPr>
+        <w:jc w:val="left"/>
+        <w:rPr/>
+      </w:pPr>
+      <w:r>
+        <w:rPr/>
         <w:t>Sekcja konfiguracji:</w:t>
       </w:r>
     </w:p>
@@ -2396,28 +3151,7 @@
           <w:i w:val="false"/>
           <w:iCs w:val="false"/>
         </w:rPr>
-        <w:t xml:space="preserve">słowo kluczowe </w:t>
-      </w:r>
-      <w:r>
-        <w:rPr>
-          <w:i w:val="false"/>
-          <w:iCs w:val="false"/>
-        </w:rPr>
-        <w:t>poprzedzające</w:t>
-      </w:r>
-      <w:r>
-        <w:rPr>
-          <w:i w:val="false"/>
-          <w:iCs w:val="false"/>
-        </w:rPr>
-        <w:t xml:space="preserve"> nazwę pliku konfiguracyjnego, czyli takiego, który definiuje waluty i akcje. Plik musi znajdować się w tym samym katalogu co główny plik reguł. </w:t>
-      </w:r>
-      <w:r>
-        <w:rPr>
-          <w:i w:val="false"/>
-          <w:iCs w:val="false"/>
-        </w:rPr>
-        <w:t xml:space="preserve">Brak pliku skutkuje ostrzeżeniem. </w:t>
+        <w:t xml:space="preserve">słowo kluczowe poprzedzające nazwę pliku konfiguracyjnego, czyli takiego, który definiuje waluty i akcje. Plik musi znajdować się w tym samym katalogu co główny plik reguł. Brak pliku skutkuje ostrzeżeniem. </w:t>
       </w:r>
     </w:p>
     <w:p>
@@ -2480,14 +3214,7 @@
           <w:i w:val="false"/>
           <w:iCs w:val="false"/>
         </w:rPr>
-        <w:t xml:space="preserve">Może wystąpić wiele bloków konfiguracyjnych </w:t>
-      </w:r>
-      <w:r>
-        <w:rPr>
-          <w:i w:val="false"/>
-          <w:iCs w:val="false"/>
-        </w:rPr>
-        <w:t>ale musi się pojawić co najmniej 1.</w:t>
+        <w:t>Może wystąpić wiele bloków konfiguracyjnych ale musi się pojawić co najmniej 1.</w:t>
       </w:r>
     </w:p>
     <w:p>
@@ -2578,14 +3305,7 @@
           <w:i w:val="false"/>
           <w:iCs w:val="false"/>
         </w:rPr>
-        <w:t xml:space="preserve">Może wystąpić wiele bloków zdarzeń </w:t>
-      </w:r>
-      <w:r>
-        <w:rPr>
-          <w:i w:val="false"/>
-          <w:iCs w:val="false"/>
-        </w:rPr>
-        <w:t>ale musi się pojawić co najmniej 1.</w:t>
+        <w:t>Może wystąpić wiele bloków zdarzeń ale musi się pojawić co najmniej 1.</w:t>
       </w:r>
     </w:p>
     <w:p>
@@ -2746,14 +3466,7 @@
           <w:i w:val="false"/>
           <w:iCs w:val="false"/>
         </w:rPr>
-        <w:t xml:space="preserve">gdzie plik_reguly.invrl </w:t>
-      </w:r>
-      <w:r>
-        <w:rPr>
-          <w:i w:val="false"/>
-          <w:iCs w:val="false"/>
-        </w:rPr>
-        <w:t>jest plikiem deklarującym regułę zgodnie z drugim typem deklaracji. Można zawrzeć dowolną liczbę takich deklaracji.</w:t>
+        <w:t>gdzie plik_reguly.invrl jest plikiem deklarującym regułę zgodnie z drugim typem deklaracji. Można zawrzeć dowolną liczbę takich deklaracji.</w:t>
       </w:r>
     </w:p>
     <w:p>
@@ -2774,6 +3487,286 @@
           <w:i w:val="false"/>
           <w:iCs w:val="false"/>
         </w:rPr>
+        <w:t>Pełną deklaracją reguły.</w:t>
+      </w:r>
+    </w:p>
+    <w:p>
+      <w:pPr>
+        <w:pStyle w:val="Normal"/>
+        <w:numPr>
+          <w:ilvl w:val="0"/>
+          <w:numId w:val="5"/>
+        </w:numPr>
+        <w:jc w:val="left"/>
+        <w:rPr>
+          <w:i w:val="false"/>
+          <w:iCs w:val="false"/>
+        </w:rPr>
+      </w:pPr>
+      <w:r>
+        <w:rPr>
+          <w:i w:val="false"/>
+          <w:iCs w:val="false"/>
+        </w:rPr>
+        <w:t>Pełna deklaracja reguły.</w:t>
+      </w:r>
+    </w:p>
+    <w:p>
+      <w:pPr>
+        <w:pStyle w:val="Normal"/>
+        <w:numPr>
+          <w:ilvl w:val="1"/>
+          <w:numId w:val="5"/>
+        </w:numPr>
+        <w:jc w:val="left"/>
+        <w:rPr>
+          <w:i/>
+          <w:iCs/>
+        </w:rPr>
+      </w:pPr>
+      <w:r>
+        <w:rPr>
+          <w:i w:val="false"/>
+          <w:iCs w:val="false"/>
+        </w:rPr>
+        <w:t xml:space="preserve">Rozpoczęta słowem kluczowym: </w:t>
+      </w:r>
+      <w:r>
+        <w:rPr>
+          <w:i/>
+          <w:iCs/>
+        </w:rPr>
+        <w:t>rule.</w:t>
+      </w:r>
+    </w:p>
+    <w:p>
+      <w:pPr>
+        <w:pStyle w:val="Normal"/>
+        <w:numPr>
+          <w:ilvl w:val="1"/>
+          <w:numId w:val="5"/>
+        </w:numPr>
+        <w:jc w:val="left"/>
+        <w:rPr>
+          <w:i w:val="false"/>
+          <w:iCs w:val="false"/>
+        </w:rPr>
+      </w:pPr>
+      <w:r>
+        <w:rPr>
+          <w:i w:val="false"/>
+          <w:iCs w:val="false"/>
+        </w:rPr>
+        <w:t>Ograniczona za pomocą nawiasów {}</w:t>
+      </w:r>
+    </w:p>
+    <w:p>
+      <w:pPr>
+        <w:pStyle w:val="Normal"/>
+        <w:numPr>
+          <w:ilvl w:val="1"/>
+          <w:numId w:val="5"/>
+        </w:numPr>
+        <w:jc w:val="left"/>
+        <w:rPr>
+          <w:i w:val="false"/>
+          <w:iCs w:val="false"/>
+        </w:rPr>
+      </w:pPr>
+      <w:r>
+        <w:rPr>
+          <w:i w:val="false"/>
+          <w:iCs w:val="false"/>
+        </w:rPr>
+        <w:t>Każde pole reguły jest zakończone „;”</w:t>
+      </w:r>
+    </w:p>
+    <w:p>
+      <w:pPr>
+        <w:pStyle w:val="Normal"/>
+        <w:numPr>
+          <w:ilvl w:val="1"/>
+          <w:numId w:val="5"/>
+        </w:numPr>
+        <w:jc w:val="left"/>
+        <w:rPr>
+          <w:i w:val="false"/>
+          <w:iCs w:val="false"/>
+        </w:rPr>
+      </w:pPr>
+      <w:r>
+        <w:rPr>
+          <w:i w:val="false"/>
+          <w:iCs w:val="false"/>
+        </w:rPr>
+        <w:t>Nazwy pól reguły od wartości oddzielone są za pomocą „:”</w:t>
+      </w:r>
+    </w:p>
+    <w:p>
+      <w:pPr>
+        <w:pStyle w:val="Normal"/>
+        <w:numPr>
+          <w:ilvl w:val="1"/>
+          <w:numId w:val="5"/>
+        </w:numPr>
+        <w:jc w:val="left"/>
+        <w:rPr>
+          <w:i w:val="false"/>
+          <w:iCs w:val="false"/>
+        </w:rPr>
+      </w:pPr>
+      <w:r>
+        <w:rPr>
+          <w:i w:val="false"/>
+          <w:iCs w:val="false"/>
+        </w:rPr>
+        <w:t xml:space="preserve">Tak więc ogólnie przyjmują postać: </w:t>
+      </w:r>
+      <w:r>
+        <w:rPr>
+          <w:i/>
+          <w:iCs/>
+        </w:rPr>
+        <w:t xml:space="preserve">nazwa_pola: wartosc_pola; </w:t>
+      </w:r>
+      <w:r>
+        <w:rPr>
+          <w:i w:val="false"/>
+          <w:iCs w:val="false"/>
+        </w:rPr>
+        <w:t>Pola dla reguł są obowiązkowe</w:t>
+      </w:r>
+    </w:p>
+    <w:p>
+      <w:pPr>
+        <w:pStyle w:val="Normal"/>
+        <w:numPr>
+          <w:ilvl w:val="2"/>
+          <w:numId w:val="5"/>
+        </w:numPr>
+        <w:jc w:val="left"/>
+        <w:rPr>
+          <w:i w:val="false"/>
+          <w:iCs w:val="false"/>
+        </w:rPr>
+      </w:pPr>
+      <w:r>
+        <w:rPr>
+          <w:i w:val="false"/>
+          <w:iCs w:val="false"/>
+        </w:rPr>
+        <w:t xml:space="preserve">Pierwszym polem każdej reguły jest </w:t>
+      </w:r>
+      <w:r>
+        <w:rPr>
+          <w:i/>
+          <w:iCs/>
+        </w:rPr>
+        <w:t>id</w:t>
+      </w:r>
+      <w:r>
+        <w:rPr>
+          <w:i w:val="false"/>
+          <w:iCs w:val="false"/>
+        </w:rPr>
+        <w:t>. Jest to wartość liczbowa, która jednoznacznie identyfikuje regułę. Nie mogą wystąpić dwie reguły o jednakowym id. Jeżeli tak się stanie to kompilacja zostanie przerwana z błędem.</w:t>
+      </w:r>
+    </w:p>
+    <w:p>
+      <w:pPr>
+        <w:pStyle w:val="Normal"/>
+        <w:numPr>
+          <w:ilvl w:val="3"/>
+          <w:numId w:val="5"/>
+        </w:numPr>
+        <w:jc w:val="left"/>
+        <w:rPr>
+          <w:i w:val="false"/>
+          <w:iCs w:val="false"/>
+        </w:rPr>
+      </w:pPr>
+      <w:r>
+        <w:rPr>
+          <w:i w:val="false"/>
+          <w:iCs w:val="false"/>
+        </w:rPr>
+        <w:t>Przykład: id: 10;</w:t>
+      </w:r>
+    </w:p>
+    <w:p>
+      <w:pPr>
+        <w:pStyle w:val="Normal"/>
+        <w:numPr>
+          <w:ilvl w:val="2"/>
+          <w:numId w:val="5"/>
+        </w:numPr>
+        <w:jc w:val="left"/>
+        <w:rPr>
+          <w:i w:val="false"/>
+          <w:iCs w:val="false"/>
+        </w:rPr>
+      </w:pPr>
+      <w:r>
+        <w:rPr>
+          <w:i w:val="false"/>
+          <w:iCs w:val="false"/>
+        </w:rPr>
+        <w:t xml:space="preserve">Drugim polem każdej reguły jest </w:t>
+      </w:r>
+      <w:r>
+        <w:rPr>
+          <w:i/>
+          <w:iCs/>
+        </w:rPr>
+        <w:t xml:space="preserve">priority. </w:t>
+      </w:r>
+      <w:r>
+        <w:rPr>
+          <w:i w:val="false"/>
+          <w:iCs w:val="false"/>
+        </w:rPr>
+        <w:t xml:space="preserve">Określa ona priorytet sprawdzenia warunków wejścia do reguły i wykonania jej akcji. </w:t>
+      </w:r>
+      <w:r>
+        <w:rPr>
+          <w:i w:val="false"/>
+          <w:iCs w:val="false"/>
+        </w:rPr>
+        <w:t>Priorytet jest dodatnią liczbą całkowitą. W przypadku gdy ten warunek nie zostanie spełniony to kompilacja zostanie przerwana z bł</w:t>
+      </w:r>
+      <w:r>
+        <w:rPr>
+          <w:i w:val="false"/>
+          <w:iCs w:val="false"/>
+        </w:rPr>
+        <w:t>ę</w:t>
+      </w:r>
+      <w:r>
+        <w:rPr>
+          <w:i w:val="false"/>
+          <w:iCs w:val="false"/>
+        </w:rPr>
+        <w:t>dem. Reguły sprawdzane są od najwyższego do najniższego priorytetu.</w:t>
+      </w:r>
+    </w:p>
+    <w:p>
+      <w:pPr>
+        <w:pStyle w:val="Normal"/>
+        <w:numPr>
+          <w:ilvl w:val="3"/>
+          <w:numId w:val="5"/>
+        </w:numPr>
+        <w:jc w:val="left"/>
+        <w:rPr>
+          <w:i w:val="false"/>
+          <w:iCs w:val="false"/>
+        </w:rPr>
+      </w:pPr>
+      <w:r>
+        <w:rPr>
+          <w:i w:val="false"/>
+          <w:iCs w:val="false"/>
+        </w:rPr>
         <w:t>P</w:t>
       </w:r>
       <w:r>
@@ -2781,168 +3774,7 @@
           <w:i w:val="false"/>
           <w:iCs w:val="false"/>
         </w:rPr>
-        <w:t>ełną dekl</w:t>
-      </w:r>
-      <w:r>
-        <w:rPr>
-          <w:i w:val="false"/>
-          <w:iCs w:val="false"/>
-        </w:rPr>
-        <w:t>a</w:t>
-      </w:r>
-      <w:r>
-        <w:rPr>
-          <w:i w:val="false"/>
-          <w:iCs w:val="false"/>
-        </w:rPr>
-        <w:t>racją reguły.</w:t>
-      </w:r>
-    </w:p>
-    <w:p>
-      <w:pPr>
-        <w:pStyle w:val="Normal"/>
-        <w:numPr>
-          <w:ilvl w:val="0"/>
-          <w:numId w:val="5"/>
-        </w:numPr>
-        <w:jc w:val="left"/>
-        <w:rPr>
-          <w:i w:val="false"/>
-          <w:iCs w:val="false"/>
-        </w:rPr>
-      </w:pPr>
-      <w:r>
-        <w:rPr>
-          <w:i w:val="false"/>
-          <w:iCs w:val="false"/>
-        </w:rPr>
-        <w:t>Pełna deklaracja reguły.</w:t>
-      </w:r>
-    </w:p>
-    <w:p>
-      <w:pPr>
-        <w:pStyle w:val="Normal"/>
-        <w:numPr>
-          <w:ilvl w:val="1"/>
-          <w:numId w:val="5"/>
-        </w:numPr>
-        <w:jc w:val="left"/>
-        <w:rPr>
-          <w:i/>
-          <w:iCs/>
-        </w:rPr>
-      </w:pPr>
-      <w:r>
-        <w:rPr>
-          <w:i w:val="false"/>
-          <w:iCs w:val="false"/>
-        </w:rPr>
-        <w:t xml:space="preserve">Rozpoczęta słowem kluczowym: </w:t>
-      </w:r>
-      <w:r>
-        <w:rPr>
-          <w:i/>
-          <w:iCs/>
-        </w:rPr>
-        <w:t>rule.</w:t>
-      </w:r>
-    </w:p>
-    <w:p>
-      <w:pPr>
-        <w:pStyle w:val="Normal"/>
-        <w:numPr>
-          <w:ilvl w:val="1"/>
-          <w:numId w:val="5"/>
-        </w:numPr>
-        <w:jc w:val="left"/>
-        <w:rPr>
-          <w:i w:val="false"/>
-          <w:iCs w:val="false"/>
-        </w:rPr>
-      </w:pPr>
-      <w:r>
-        <w:rPr>
-          <w:i w:val="false"/>
-          <w:iCs w:val="false"/>
-        </w:rPr>
-        <w:t>Ograniczona za pomocą nawiasów {}</w:t>
-      </w:r>
-    </w:p>
-    <w:p>
-      <w:pPr>
-        <w:pStyle w:val="Normal"/>
-        <w:numPr>
-          <w:ilvl w:val="1"/>
-          <w:numId w:val="5"/>
-        </w:numPr>
-        <w:jc w:val="left"/>
-        <w:rPr>
-          <w:i w:val="false"/>
-          <w:iCs w:val="false"/>
-        </w:rPr>
-      </w:pPr>
-      <w:r>
-        <w:rPr>
-          <w:i w:val="false"/>
-          <w:iCs w:val="false"/>
-        </w:rPr>
-        <w:t>Każde pole reguły jest zakończone „;”</w:t>
-      </w:r>
-    </w:p>
-    <w:p>
-      <w:pPr>
-        <w:pStyle w:val="Normal"/>
-        <w:numPr>
-          <w:ilvl w:val="1"/>
-          <w:numId w:val="5"/>
-        </w:numPr>
-        <w:jc w:val="left"/>
-        <w:rPr>
-          <w:i w:val="false"/>
-          <w:iCs w:val="false"/>
-        </w:rPr>
-      </w:pPr>
-      <w:r>
-        <w:rPr>
-          <w:i w:val="false"/>
-          <w:iCs w:val="false"/>
-        </w:rPr>
-        <w:t>Nazwy pól reguły od wartości oddzielone są za pomocą „:”</w:t>
-      </w:r>
-    </w:p>
-    <w:p>
-      <w:pPr>
-        <w:pStyle w:val="Normal"/>
-        <w:numPr>
-          <w:ilvl w:val="1"/>
-          <w:numId w:val="5"/>
-        </w:numPr>
-        <w:jc w:val="left"/>
-        <w:rPr>
-          <w:i w:val="false"/>
-          <w:iCs w:val="false"/>
-        </w:rPr>
-      </w:pPr>
-      <w:r>
-        <w:rPr>
-          <w:i w:val="false"/>
-          <w:iCs w:val="false"/>
-        </w:rPr>
-        <w:t xml:space="preserve">Tak więc ogólnie przyjmują postać: </w:t>
-      </w:r>
-      <w:r>
-        <w:rPr>
-          <w:i/>
-          <w:iCs/>
-        </w:rPr>
-        <w:t xml:space="preserve">nazwa_pola: wartosc_pola; </w:t>
-      </w:r>
-      <w:r>
-        <w:rPr>
-          <w:i w:val="false"/>
-          <w:iCs w:val="false"/>
-        </w:rPr>
-        <w:t>Pola dla reguł są obowiązkowe</w:t>
+        <w:t>rzykład: priority: 55;</w:t>
       </w:r>
     </w:p>
     <w:p>
@@ -2963,28 +3795,35 @@
           <w:i w:val="false"/>
           <w:iCs w:val="false"/>
         </w:rPr>
-        <w:t xml:space="preserve">Pierwszym polem każdej reguły jest </w:t>
-      </w:r>
-      <w:r>
-        <w:rPr>
-          <w:i/>
-          <w:iCs/>
-        </w:rPr>
-        <w:t>id</w:t>
-      </w:r>
-      <w:r>
-        <w:rPr>
-          <w:i w:val="false"/>
-          <w:iCs w:val="false"/>
-        </w:rPr>
-        <w:t xml:space="preserve">. Jest to wartość liczbowa, </w:t>
-      </w:r>
-      <w:r>
-        <w:rPr>
-          <w:i w:val="false"/>
-          <w:iCs w:val="false"/>
-        </w:rPr>
-        <w:t>która jednoznacznie identyfikuje regułę. Nie mogą wystąpić dwie reguły o jednakowym id. Jeżeli tak się stanie to kompilacja zostanie przerwana z błędem.</w:t>
+        <w:t xml:space="preserve">Trzecim polem każdej reguły jest </w:t>
+      </w:r>
+      <w:r>
+        <w:rPr>
+          <w:i/>
+          <w:iCs/>
+        </w:rPr>
+        <w:t>condition</w:t>
+      </w:r>
+      <w:r>
+        <w:rPr>
+          <w:i w:val="false"/>
+          <w:iCs w:val="false"/>
+        </w:rPr>
+        <w:t xml:space="preserve">. Pole to zawiera wartość logiczną prawda/fałsz, która jest określana na podstawie warunków logicznych. </w:t>
+      </w:r>
+      <w:r>
+        <w:rPr>
+          <w:i w:val="false"/>
+          <w:iCs w:val="false"/>
+        </w:rPr>
+        <w:t xml:space="preserve">Puste pole jest traktowane jako prawda logiczna. </w:t>
+      </w:r>
+      <w:r>
+        <w:rPr>
+          <w:i w:val="false"/>
+          <w:iCs w:val="false"/>
+        </w:rPr>
+        <w:t>Pole zakończone jest średnikiem</w:t>
       </w:r>
     </w:p>
     <w:p>
@@ -3005,7 +3844,287 @@
           <w:i w:val="false"/>
           <w:iCs w:val="false"/>
         </w:rPr>
-        <w:t>Przykład: id: 10;</w:t>
+        <w:t>Warunek logiczny: Wyrażenie, które przyjmuje dwie wartości prawda lub fałsz. Powstaje dzięki operatorom relacji.</w:t>
+      </w:r>
+    </w:p>
+    <w:p>
+      <w:pPr>
+        <w:pStyle w:val="Normal"/>
+        <w:numPr>
+          <w:ilvl w:val="3"/>
+          <w:numId w:val="5"/>
+        </w:numPr>
+        <w:jc w:val="left"/>
+        <w:rPr>
+          <w:i w:val="false"/>
+          <w:iCs w:val="false"/>
+        </w:rPr>
+      </w:pPr>
+      <w:r>
+        <w:rPr>
+          <w:i w:val="false"/>
+          <w:iCs w:val="false"/>
+        </w:rPr>
+        <w:t xml:space="preserve">Wspierane operatory </w:t>
+      </w:r>
+      <w:r>
+        <w:rPr>
+          <w:i w:val="false"/>
+          <w:iCs w:val="false"/>
+        </w:rPr>
+        <w:t>relacji</w:t>
+      </w:r>
+      <w:r>
+        <w:rPr>
+          <w:i w:val="false"/>
+          <w:iCs w:val="false"/>
+        </w:rPr>
+        <w:t xml:space="preserve">: &lt;, &gt;, &gt;=, &lt;=, ==, !=. </w:t>
+      </w:r>
+      <w:r>
+        <w:rPr>
+          <w:i w:val="false"/>
+          <w:iCs w:val="false"/>
+        </w:rPr>
+        <w:t>Operatory porównują dwie wartości i zwracają logiczną prawdę, jeżeli porównanie zachodzi lub fałsz gdy nie zachodzi. Porównywać można jedynie wartości liczbowe. Porównanie dwóch wartości, które nie są liczbami będzie skutkowało otrzymaniem logicznego fałszu.</w:t>
+      </w:r>
+    </w:p>
+    <w:p>
+      <w:pPr>
+        <w:pStyle w:val="Normal"/>
+        <w:numPr>
+          <w:ilvl w:val="4"/>
+          <w:numId w:val="5"/>
+        </w:numPr>
+        <w:jc w:val="left"/>
+        <w:rPr>
+          <w:i w:val="false"/>
+          <w:iCs w:val="false"/>
+        </w:rPr>
+      </w:pPr>
+      <w:r>
+        <w:rPr>
+          <w:i w:val="false"/>
+          <w:iCs w:val="false"/>
+        </w:rPr>
+        <w:t>P</w:t>
+      </w:r>
+      <w:r>
+        <w:rPr>
+          <w:i w:val="false"/>
+          <w:iCs w:val="false"/>
+        </w:rPr>
+        <w:t>rzykład: 5 &lt; 3 (zwróci fałsz), 3&lt; 5 (zwróci prawda)</w:t>
+      </w:r>
+    </w:p>
+    <w:p>
+      <w:pPr>
+        <w:pStyle w:val="Normal"/>
+        <w:numPr>
+          <w:ilvl w:val="3"/>
+          <w:numId w:val="5"/>
+        </w:numPr>
+        <w:jc w:val="left"/>
+        <w:rPr>
+          <w:i w:val="false"/>
+          <w:iCs w:val="false"/>
+        </w:rPr>
+      </w:pPr>
+      <w:r>
+        <w:rPr>
+          <w:i w:val="false"/>
+          <w:iCs w:val="false"/>
+        </w:rPr>
+        <w:t xml:space="preserve">Warunki logiczne można łączyć za pomocą operatorów logicznych. Wspierane operatory logiczne: || logiczny OR, &amp;&amp; logiczny AND, ! Logiczny NOT. </w:t>
+      </w:r>
+    </w:p>
+    <w:p>
+      <w:pPr>
+        <w:pStyle w:val="Normal"/>
+        <w:numPr>
+          <w:ilvl w:val="4"/>
+          <w:numId w:val="5"/>
+        </w:numPr>
+        <w:jc w:val="left"/>
+        <w:rPr>
+          <w:i w:val="false"/>
+          <w:iCs w:val="false"/>
+        </w:rPr>
+      </w:pPr>
+      <w:r>
+        <w:rPr>
+          <w:i w:val="false"/>
+          <w:iCs w:val="false"/>
+        </w:rPr>
+        <w:t>Przykład 5 &lt; 3 || 3 &lt; 5 (zwróci prawda)</w:t>
+      </w:r>
+    </w:p>
+    <w:p>
+      <w:pPr>
+        <w:pStyle w:val="Normal"/>
+        <w:numPr>
+          <w:ilvl w:val="3"/>
+          <w:numId w:val="5"/>
+        </w:numPr>
+        <w:jc w:val="left"/>
+        <w:rPr>
+          <w:i w:val="false"/>
+          <w:iCs w:val="false"/>
+        </w:rPr>
+      </w:pPr>
+      <w:r>
+        <w:rPr>
+          <w:i w:val="false"/>
+          <w:iCs w:val="false"/>
+        </w:rPr>
+        <w:t>Wspierane są operatory matematyczne: +, -, *, /. Przy czym operator dzielenia działa jak dzielenie liczb zmiennoprzecinkowych. (eg. 5/2 = 2,5).</w:t>
+      </w:r>
+    </w:p>
+    <w:p>
+      <w:pPr>
+        <w:pStyle w:val="Normal"/>
+        <w:numPr>
+          <w:ilvl w:val="3"/>
+          <w:numId w:val="5"/>
+        </w:numPr>
+        <w:jc w:val="left"/>
+        <w:rPr>
+          <w:i w:val="false"/>
+          <w:iCs w:val="false"/>
+        </w:rPr>
+      </w:pPr>
+      <w:r>
+        <w:rPr>
+          <w:i w:val="false"/>
+          <w:iCs w:val="false"/>
+        </w:rPr>
+        <w:t xml:space="preserve">Warunki logiczne mogą być grupowane za pomocą nawiasów okrągłych „()”. Wtedy za całe wyrażenie w nawiasach wstawiana jest finalna wartość </w:t>
+      </w:r>
+      <w:r>
+        <w:rPr>
+          <w:i w:val="false"/>
+          <w:iCs w:val="false"/>
+        </w:rPr>
+        <w:t>logiczna, która je prezentuje.</w:t>
+      </w:r>
+    </w:p>
+    <w:p>
+      <w:pPr>
+        <w:pStyle w:val="Normal"/>
+        <w:numPr>
+          <w:ilvl w:val="3"/>
+          <w:numId w:val="5"/>
+        </w:numPr>
+        <w:jc w:val="left"/>
+        <w:rPr>
+          <w:i w:val="false"/>
+          <w:iCs w:val="false"/>
+        </w:rPr>
+      </w:pPr>
+      <w:r>
+        <w:rPr>
+          <w:i w:val="false"/>
+          <w:iCs w:val="false"/>
+        </w:rPr>
+        <w:t>S</w:t>
+      </w:r>
+      <w:r>
+        <w:rPr>
+          <w:i w:val="false"/>
+          <w:iCs w:val="false"/>
+        </w:rPr>
+        <w:t>pecjalne mechanizmy:</w:t>
+      </w:r>
+    </w:p>
+    <w:p>
+      <w:pPr>
+        <w:pStyle w:val="Normal"/>
+        <w:numPr>
+          <w:ilvl w:val="4"/>
+          <w:numId w:val="5"/>
+        </w:numPr>
+        <w:jc w:val="left"/>
+        <w:rPr>
+          <w:i/>
+          <w:iCs/>
+        </w:rPr>
+      </w:pPr>
+      <w:r>
+        <w:rPr>
+          <w:i w:val="false"/>
+          <w:iCs w:val="false"/>
+        </w:rPr>
+        <w:t xml:space="preserve">Wykonanie reguły tylko, jeżeli inna reguła (musi mieć niższy priorytet została wykonana). Służy do tego następująca konstrukcja: </w:t>
+      </w:r>
+      <w:r>
+        <w:rPr>
+          <w:i/>
+          <w:iCs/>
+        </w:rPr>
+        <w:t>rule.&lt;id_reguly_wykonanej&gt;.executed.</w:t>
+      </w:r>
+      <w:r>
+        <w:rPr>
+          <w:i w:val="false"/>
+          <w:iCs w:val="false"/>
+        </w:rPr>
+        <w:t xml:space="preserve"> Żeby uzyskać warunek przeciwny wystarczy wstawić „!” przed warunek: </w:t>
+      </w:r>
+      <w:r>
+        <w:rPr>
+          <w:i/>
+          <w:iCs/>
+        </w:rPr>
+        <w:t>!rule.&lt;id_reguly_wykonanej&gt;.executed.</w:t>
+      </w:r>
+    </w:p>
+    <w:p>
+      <w:pPr>
+        <w:pStyle w:val="Normal"/>
+        <w:numPr>
+          <w:ilvl w:val="4"/>
+          <w:numId w:val="5"/>
+        </w:numPr>
+        <w:jc w:val="left"/>
+        <w:rPr>
+          <w:i w:val="false"/>
+          <w:iCs w:val="false"/>
+        </w:rPr>
+      </w:pPr>
+      <w:r>
+        <w:rPr>
+          <w:i w:val="false"/>
+          <w:iCs w:val="false"/>
+        </w:rPr>
+        <w:t xml:space="preserve">Obserwacja trendów jako warunek wykonania. Można obserwować tylko zmianę danych liczbowy. Do zdefiniowania trendu służy konstrukcja: </w:t>
+      </w:r>
+      <w:r>
+        <w:rPr>
+          <w:i/>
+          <w:iCs/>
+        </w:rPr>
+        <w:t xml:space="preserve">&lt;inc/desc&gt; &lt;obser_wartość&gt; &lt;by&gt; &lt;operator_relacji ze zbioru: &lt;, &gt;, &lt;=, &gt;=&gt; &lt;x%/-y%&gt; in &lt;number_of_days&gt;. </w:t>
+      </w:r>
+      <w:r>
+        <w:rPr>
+          <w:i w:val="false"/>
+          <w:iCs w:val="false"/>
+        </w:rPr>
+        <w:t xml:space="preserve">Aby pokazać przykład: </w:t>
+      </w:r>
+      <w:r>
+        <w:rPr>
+          <w:i/>
+          <w:iCs/>
+        </w:rPr>
+        <w:t xml:space="preserve">inc stock.CocaCola.value by &lt; 3% in 4. </w:t>
+      </w:r>
+      <w:r>
+        <w:rPr>
+          <w:i w:val="false"/>
+          <w:iCs w:val="false"/>
+        </w:rPr>
+        <w:t>Interpretacja tego jest: Zwróć prawdę jeżeli w ciągu ostatnich 4 dni całkowita wartość wzrosła o nie więcej niż 3%, w przeciwnym wypadku zwróć fałsz.</w:t>
       </w:r>
     </w:p>
     <w:p>
@@ -3026,21 +4145,532 @@
           <w:i w:val="false"/>
           <w:iCs w:val="false"/>
         </w:rPr>
-        <w:t xml:space="preserve">Drugim polem każdej reguły jest </w:t>
-      </w:r>
-      <w:r>
-        <w:rPr>
-          <w:i/>
-          <w:iCs/>
-        </w:rPr>
-        <w:t xml:space="preserve">priority. </w:t>
-      </w:r>
-      <w:r>
-        <w:rPr>
-          <w:i w:val="false"/>
-          <w:iCs w:val="false"/>
-        </w:rPr>
-        <w:t>Określa ona priorytet sprawdzenia warunków wejścia do reguły i wykonania jej akcji</w:t>
+        <w:t xml:space="preserve">Ostatnim polem każdej reguły </w:t>
+      </w:r>
+      <w:r>
+        <w:rPr>
+          <w:i w:val="false"/>
+          <w:iCs w:val="false"/>
+        </w:rPr>
+        <w:t xml:space="preserve">jest pole </w:t>
+      </w:r>
+      <w:r>
+        <w:rPr>
+          <w:i/>
+          <w:iCs/>
+        </w:rPr>
+        <w:t xml:space="preserve">action. </w:t>
+      </w:r>
+      <w:r>
+        <w:rPr>
+          <w:i w:val="false"/>
+          <w:iCs w:val="false"/>
+        </w:rPr>
+        <w:t xml:space="preserve">Pole to zawiera spis czynności, które mają się wykonać jeżeli spełniony zostanie warunek wejścia, czyli jeżeli po ewaluacji pole </w:t>
+      </w:r>
+      <w:r>
+        <w:rPr>
+          <w:i/>
+          <w:iCs/>
+        </w:rPr>
+        <w:t xml:space="preserve">condition </w:t>
+      </w:r>
+      <w:r>
+        <w:rPr>
+          <w:i w:val="false"/>
+          <w:iCs w:val="false"/>
+        </w:rPr>
+        <w:t>będzie zawierać wartość logicznej prawdy.</w:t>
+      </w:r>
+    </w:p>
+    <w:p>
+      <w:pPr>
+        <w:pStyle w:val="Normal"/>
+        <w:numPr>
+          <w:ilvl w:val="3"/>
+          <w:numId w:val="5"/>
+        </w:numPr>
+        <w:jc w:val="left"/>
+        <w:rPr>
+          <w:i w:val="false"/>
+          <w:iCs w:val="false"/>
+        </w:rPr>
+      </w:pPr>
+      <w:r>
+        <w:rPr>
+          <w:i w:val="false"/>
+          <w:iCs w:val="false"/>
+        </w:rPr>
+        <w:t xml:space="preserve">Pole rozpoczyna się słowem </w:t>
+      </w:r>
+      <w:r>
+        <w:rPr>
+          <w:i/>
+          <w:iCs/>
+        </w:rPr>
+        <w:t>action</w:t>
+      </w:r>
+      <w:r>
+        <w:rPr>
+          <w:i w:val="false"/>
+          <w:iCs w:val="false"/>
+        </w:rPr>
+        <w:t xml:space="preserve"> zakończonym „ : ”.</w:t>
+      </w:r>
+    </w:p>
+    <w:p>
+      <w:pPr>
+        <w:pStyle w:val="Normal"/>
+        <w:numPr>
+          <w:ilvl w:val="3"/>
+          <w:numId w:val="5"/>
+        </w:numPr>
+        <w:jc w:val="left"/>
+        <w:rPr>
+          <w:i w:val="false"/>
+          <w:iCs w:val="false"/>
+        </w:rPr>
+      </w:pPr>
+      <w:r>
+        <w:rPr>
+          <w:i w:val="false"/>
+          <w:iCs w:val="false"/>
+        </w:rPr>
+        <w:t>Pole zawiera listę akcji oddzielonych przecinakami.</w:t>
+      </w:r>
+    </w:p>
+    <w:p>
+      <w:pPr>
+        <w:pStyle w:val="Normal"/>
+        <w:numPr>
+          <w:ilvl w:val="3"/>
+          <w:numId w:val="5"/>
+        </w:numPr>
+        <w:jc w:val="left"/>
+        <w:rPr>
+          <w:i w:val="false"/>
+          <w:iCs w:val="false"/>
+        </w:rPr>
+      </w:pPr>
+      <w:r>
+        <w:rPr>
+          <w:i w:val="false"/>
+          <w:iCs w:val="false"/>
+        </w:rPr>
+        <w:t xml:space="preserve">Budowa pojedynczej akcji: </w:t>
+      </w:r>
+    </w:p>
+    <w:p>
+      <w:pPr>
+        <w:pStyle w:val="Normal"/>
+        <w:numPr>
+          <w:ilvl w:val="4"/>
+          <w:numId w:val="5"/>
+        </w:numPr>
+        <w:jc w:val="left"/>
+        <w:rPr>
+          <w:i w:val="false"/>
+          <w:iCs w:val="false"/>
+        </w:rPr>
+      </w:pPr>
+      <w:r>
+        <w:rPr>
+          <w:i w:val="false"/>
+          <w:iCs w:val="false"/>
+        </w:rPr>
+        <w:t xml:space="preserve">Akcje zaczynają się od czynności: </w:t>
+      </w:r>
+      <w:r>
+        <w:rPr>
+          <w:i/>
+          <w:iCs/>
+        </w:rPr>
+        <w:t>buy/sell</w:t>
+      </w:r>
+      <w:r>
+        <w:rPr>
+          <w:i w:val="false"/>
+          <w:iCs w:val="false"/>
+        </w:rPr>
+        <w:t xml:space="preserve"> – oznacza to nabyj lub sprzedaj</w:t>
+      </w:r>
+    </w:p>
+    <w:p>
+      <w:pPr>
+        <w:pStyle w:val="Normal"/>
+        <w:numPr>
+          <w:ilvl w:val="4"/>
+          <w:numId w:val="5"/>
+        </w:numPr>
+        <w:jc w:val="left"/>
+        <w:rPr>
+          <w:i w:val="false"/>
+          <w:iCs w:val="false"/>
+        </w:rPr>
+      </w:pPr>
+      <w:r>
+        <w:rPr>
+          <w:i w:val="false"/>
+          <w:iCs w:val="false"/>
+        </w:rPr>
+        <w:t xml:space="preserve">Potem następuje identyfikacja obiektu do nabycia lub sprzedaży, wykonuje się ją po nazwie. Czyli w przypadku produktów giełdowych: </w:t>
+      </w:r>
+      <w:r>
+        <w:rPr>
+          <w:i/>
+          <w:iCs/>
+        </w:rPr>
+        <w:t xml:space="preserve">stock.&lt;stock_name&gt;, </w:t>
+      </w:r>
+      <w:r>
+        <w:rPr>
+          <w:i w:val="false"/>
+          <w:iCs w:val="false"/>
+        </w:rPr>
+        <w:t xml:space="preserve">natomiast w przypadków walutowych </w:t>
+      </w:r>
+      <w:r>
+        <w:rPr>
+          <w:i/>
+          <w:iCs/>
+        </w:rPr>
+        <w:t>currency.</w:t>
+      </w:r>
+      <w:r>
+        <w:rPr>
+          <w:i w:val="false"/>
+          <w:iCs w:val="false"/>
+        </w:rPr>
+        <w:t>&lt;</w:t>
+      </w:r>
+      <w:r>
+        <w:rPr>
+          <w:i/>
+          <w:iCs/>
+        </w:rPr>
+        <w:t>currency_name&gt;</w:t>
+      </w:r>
+      <w:r>
+        <w:rPr>
+          <w:i w:val="false"/>
+          <w:iCs w:val="false"/>
+        </w:rPr>
+        <w:t xml:space="preserve">. </w:t>
+      </w:r>
+    </w:p>
+    <w:p>
+      <w:pPr>
+        <w:pStyle w:val="Normal"/>
+        <w:numPr>
+          <w:ilvl w:val="4"/>
+          <w:numId w:val="5"/>
+        </w:numPr>
+        <w:jc w:val="left"/>
+        <w:rPr>
+          <w:i w:val="false"/>
+          <w:iCs w:val="false"/>
+        </w:rPr>
+      </w:pPr>
+      <w:r>
+        <w:rPr>
+          <w:i w:val="false"/>
+          <w:iCs w:val="false"/>
+        </w:rPr>
+        <w:t>W przypadku sprzedaży następnie mogą nastąpić trzy różne konstrukcje:</w:t>
+      </w:r>
+    </w:p>
+    <w:p>
+      <w:pPr>
+        <w:pStyle w:val="Normal"/>
+        <w:numPr>
+          <w:ilvl w:val="5"/>
+          <w:numId w:val="5"/>
+        </w:numPr>
+        <w:jc w:val="left"/>
+        <w:rPr>
+          <w:i w:val="false"/>
+          <w:iCs w:val="false"/>
+        </w:rPr>
+      </w:pPr>
+      <w:r>
+        <w:rPr>
+          <w:i/>
+          <w:iCs/>
+        </w:rPr>
+        <w:t xml:space="preserve">part &lt;1-100&gt;: </w:t>
+      </w:r>
+      <w:r>
+        <w:rPr>
+          <w:i w:val="false"/>
+          <w:iCs w:val="false"/>
+        </w:rPr>
+        <w:t>sprzedaj część swoich swoich odpowiadającą liczbie procentów wskazanej</w:t>
+      </w:r>
+    </w:p>
+    <w:p>
+      <w:pPr>
+        <w:pStyle w:val="Normal"/>
+        <w:numPr>
+          <w:ilvl w:val="5"/>
+          <w:numId w:val="5"/>
+        </w:numPr>
+        <w:jc w:val="left"/>
+        <w:rPr>
+          <w:i w:val="false"/>
+          <w:iCs w:val="false"/>
+        </w:rPr>
+      </w:pPr>
+      <w:r>
+        <w:rPr>
+          <w:i/>
+          <w:iCs/>
+        </w:rPr>
+        <w:t xml:space="preserve">amount &lt;liczba/ALL&gt;: </w:t>
+      </w:r>
+      <w:r>
+        <w:rPr>
+          <w:i w:val="false"/>
+          <w:iCs w:val="false"/>
+        </w:rPr>
+        <w:t>sprzedaj określoną liczbę akcji lub wszystkie w przypadku użycia słowa ALL</w:t>
+      </w:r>
+    </w:p>
+    <w:p>
+      <w:pPr>
+        <w:pStyle w:val="Normal"/>
+        <w:numPr>
+          <w:ilvl w:val="5"/>
+          <w:numId w:val="5"/>
+        </w:numPr>
+        <w:jc w:val="left"/>
+        <w:rPr>
+          <w:i w:val="false"/>
+          <w:iCs w:val="false"/>
+        </w:rPr>
+      </w:pPr>
+      <w:r>
+        <w:rPr>
+          <w:i/>
+          <w:iCs/>
+        </w:rPr>
+        <w:t xml:space="preserve">for &lt;liczba dodatnia&gt;: </w:t>
+      </w:r>
+      <w:r>
+        <w:rPr>
+          <w:i w:val="false"/>
+          <w:iCs w:val="false"/>
+        </w:rPr>
+        <w:t>sprzedaj tyle akcji aby uzyskać z nich co najmniej tyle waluty w jakiej była ta akcja co podana liczba</w:t>
+      </w:r>
+    </w:p>
+    <w:p>
+      <w:pPr>
+        <w:pStyle w:val="Normal"/>
+        <w:numPr>
+          <w:ilvl w:val="5"/>
+          <w:numId w:val="5"/>
+        </w:numPr>
+        <w:jc w:val="left"/>
+        <w:rPr>
+          <w:i w:val="false"/>
+          <w:iCs w:val="false"/>
+        </w:rPr>
+      </w:pPr>
+      <w:r>
+        <w:rPr>
+          <w:i/>
+          <w:iCs/>
+        </w:rPr>
+        <w:t xml:space="preserve">for &lt;liczba dodatnia&gt; absolute: </w:t>
+      </w:r>
+      <w:r>
+        <w:rPr>
+          <w:i w:val="false"/>
+          <w:iCs w:val="false"/>
+        </w:rPr>
+        <w:t>sprzedaj tyle akcji aby uzyskać z nich co najmniej tyle waluty fikcyjnej co liczba dodatnia podana</w:t>
+      </w:r>
+    </w:p>
+    <w:p>
+      <w:pPr>
+        <w:pStyle w:val="Normal"/>
+        <w:numPr>
+          <w:ilvl w:val="4"/>
+          <w:numId w:val="5"/>
+        </w:numPr>
+        <w:jc w:val="left"/>
+        <w:rPr>
+          <w:i w:val="false"/>
+          <w:iCs w:val="false"/>
+        </w:rPr>
+      </w:pPr>
+      <w:r>
+        <w:rPr>
+          <w:i w:val="false"/>
+          <w:iCs w:val="false"/>
+        </w:rPr>
+        <w:t>W przypadku nabycia mogą nastąpić następujące konstrukcje:</w:t>
+      </w:r>
+    </w:p>
+    <w:p>
+      <w:pPr>
+        <w:pStyle w:val="Normal"/>
+        <w:numPr>
+          <w:ilvl w:val="5"/>
+          <w:numId w:val="5"/>
+        </w:numPr>
+        <w:jc w:val="left"/>
+        <w:rPr>
+          <w:i w:val="false"/>
+          <w:iCs w:val="false"/>
+        </w:rPr>
+      </w:pPr>
+      <w:r>
+        <w:rPr>
+          <w:i w:val="false"/>
+          <w:iCs w:val="false"/>
+        </w:rPr>
+        <w:t>dla walut:</w:t>
+      </w:r>
+    </w:p>
+    <w:p>
+      <w:pPr>
+        <w:pStyle w:val="Normal"/>
+        <w:numPr>
+          <w:ilvl w:val="6"/>
+          <w:numId w:val="5"/>
+        </w:numPr>
+        <w:jc w:val="left"/>
+        <w:rPr>
+          <w:i w:val="false"/>
+          <w:iCs w:val="false"/>
+        </w:rPr>
+      </w:pPr>
+      <w:r>
+        <w:rPr>
+          <w:i/>
+          <w:iCs/>
+        </w:rPr>
+        <w:t xml:space="preserve">amount </w:t>
+      </w:r>
+      <w:r>
+        <w:rPr>
+          <w:i/>
+          <w:iCs/>
+        </w:rPr>
+        <w:t xml:space="preserve">&lt;liczba dodatnia całkowita/MAX&gt; for &lt;currency.&lt;currency_name&gt;/ANY&gt; : </w:t>
+      </w:r>
+      <w:r>
+        <w:rPr>
+          <w:i w:val="false"/>
+          <w:iCs w:val="false"/>
+        </w:rPr>
+        <w:t xml:space="preserve">nabyj określoną ilość waluty za inną walutę lub za dowolną walutę, brana jest wtedy losowo waluta, którą posiadamy, jeżeli jej nie wystarczy to losowana jest kolejna, aż do wyczerpania walut. Słowo kluczowe MAX oznacza nabycie takiej ilości jaka jest tylko możliwa. </w:t>
+      </w:r>
+    </w:p>
+    <w:p>
+      <w:pPr>
+        <w:pStyle w:val="Normal"/>
+        <w:numPr>
+          <w:ilvl w:val="5"/>
+          <w:numId w:val="5"/>
+        </w:numPr>
+        <w:jc w:val="left"/>
+        <w:rPr>
+          <w:i w:val="false"/>
+          <w:iCs w:val="false"/>
+        </w:rPr>
+      </w:pPr>
+      <w:r>
+        <w:rPr>
+          <w:i w:val="false"/>
+          <w:iCs w:val="false"/>
+        </w:rPr>
+        <w:t>dla produktów giełdowych:</w:t>
+      </w:r>
+    </w:p>
+    <w:p>
+      <w:pPr>
+        <w:pStyle w:val="Normal"/>
+        <w:numPr>
+          <w:ilvl w:val="6"/>
+          <w:numId w:val="5"/>
+        </w:numPr>
+        <w:jc w:val="left"/>
+        <w:rPr>
+          <w:i w:val="false"/>
+          <w:iCs w:val="false"/>
+        </w:rPr>
+      </w:pPr>
+      <w:r>
+        <w:rPr>
+          <w:i/>
+          <w:iCs/>
+        </w:rPr>
+        <w:t>amount &lt;liczba dodatnia całowita/MAX&gt; for &lt;currency.currency&lt;name&gt;/ANY/</w:t>
+      </w:r>
+      <w:r>
+        <w:rPr>
+          <w:i/>
+          <w:iCs/>
+        </w:rPr>
+        <w:t>OWN</w:t>
+      </w:r>
+      <w:r>
+        <w:rPr>
+          <w:i/>
+          <w:iCs/>
+        </w:rPr>
+        <w:t xml:space="preserve">&gt;: </w:t>
+      </w:r>
+      <w:r>
+        <w:rPr>
+          <w:i w:val="false"/>
+          <w:iCs w:val="false"/>
+        </w:rPr>
+        <w:t>Kup wskazaną liczbę akcji,  MAX - maksymalną możliwą liczbę akcji za wskazaną walutę, ANY – dowolnie wylosowaną walutę, OWN – walutę przypisaną do produktu akcyjnego.</w:t>
+      </w:r>
+    </w:p>
+    <w:p>
+      <w:pPr>
+        <w:pStyle w:val="Normal"/>
+        <w:numPr>
+          <w:ilvl w:val="6"/>
+          <w:numId w:val="5"/>
+        </w:numPr>
+        <w:jc w:val="left"/>
+        <w:rPr>
+          <w:i w:val="false"/>
+          <w:iCs w:val="false"/>
+        </w:rPr>
+      </w:pPr>
+      <w:r>
+        <w:rPr>
+          <w:i w:val="false"/>
+          <w:iCs w:val="false"/>
+        </w:rPr>
+        <w:t>Waluty, za które kupowane są akcje można listować za pomocą składni: {&lt;currency.currency_name&gt;,&lt;currency1.currency_name&gt; …}. Wtedy do wykonania akcji zostaną użyte wszystkie wskazane waluty w podanej kolejności. Przykładowo jeżeli kupujemy akcje Microsoftu za USD i YUA i skończą się na drodze kupna dolary to reszta akcji będzie dokupowana w USD.</w:t>
+      </w:r>
+    </w:p>
+    <w:p>
+      <w:pPr>
+        <w:pStyle w:val="Normal"/>
+        <w:numPr>
+          <w:ilvl w:val="4"/>
+          <w:numId w:val="5"/>
+        </w:numPr>
+        <w:jc w:val="left"/>
+        <w:rPr>
+          <w:i w:val="false"/>
+          <w:iCs w:val="false"/>
+        </w:rPr>
+      </w:pPr>
+      <w:r>
+        <w:rPr>
+          <w:i w:val="false"/>
+          <w:iCs w:val="false"/>
+        </w:rPr>
+        <w:t>Akcje zawsze się kończą powodzeniem lub nie. Jeżeli, którakolwiek z akcji na liście się nie uda to nastąpi „fallthrough”, czyli żadna z akcji nie zostanie wykonana. Reguła zostanie oznaczona jako niewykonana i program będzie kontynuował działanie.</w:t>
       </w:r>
     </w:p>
     <w:sectPr>
@@ -3932,6 +5562,18 @@
       <w:rFonts w:cs="OpenSymbol"/>
     </w:rPr>
   </w:style>
+  <w:style w:type="character" w:styleId="ListLabel3">
+    <w:name w:val="ListLabel 3"/>
+    <w:rPr>
+      <w:rFonts w:cs="Symbol"/>
+    </w:rPr>
+  </w:style>
+  <w:style w:type="character" w:styleId="ListLabel4">
+    <w:name w:val="ListLabel 4"/>
+    <w:rPr>
+      <w:rFonts w:cs="OpenSymbol"/>
+    </w:rPr>
+  </w:style>
   <w:style w:type="paragraph" w:styleId="Nagwek">
     <w:name w:val="Nagłówek"/>
     <w:basedOn w:val="Normal"/>

</xml_diff>

<commit_message>
Specification with grammar started
</commit_message>
<xml_diff>
--- a/Specyfikacja.docx
+++ b/Specyfikacja.docx
@@ -64,11 +64,7 @@
       </w:pPr>
       <w:r>
         <w:rPr/>
-        <w:t>I</w:t>
-      </w:r>
-      <w:r>
-        <w:rPr/>
-        <w:t>. Cele</w:t>
+        <w:t>I. Cele</w:t>
       </w:r>
     </w:p>
     <w:p>
@@ -94,11 +90,7 @@
       </w:pPr>
       <w:r>
         <w:rPr/>
-        <w:t>II</w:t>
-      </w:r>
-      <w:r>
-        <w:rPr/>
-        <w:t>. Opis Gramatyki</w:t>
+        <w:t>II. Opis Gramatyki</w:t>
       </w:r>
     </w:p>
     <w:p>
@@ -173,11 +165,7 @@
       </w:pPr>
       <w:r>
         <w:rPr/>
-        <w:t>1</w:t>
-      </w:r>
-      <w:r>
-        <w:rPr/>
-        <w:t>. Składnia pliku konfiguracyjnego zawierającego produkty walutowe i akcyjne. Jest to plik .xml, który w ramach zadania będzie odczytywany poprzez gotową bibliotekę i w przypadku nie wystąpienia elementów obowiązkowych lub wystąpienia elementów nadmiarowych rzucić błąd. Przykładowy plik configuracyjny.</w:t>
+        <w:t>1. Składnia pliku konfiguracyjnego zawierającego produkty walutowe i akcyjne. Jest to plik .xml, który w ramach zadania będzie odczytywany poprzez gotową bibliotekę i w przypadku nie wystąpienia elementów obowiązkowych lub wystąpienia elementów nadmiarowych rzucić błąd. Przykładowy plik configuracyjny.</w:t>
       </w:r>
     </w:p>
     <w:p>
@@ -870,11 +858,7 @@
       </w:pPr>
       <w:r>
         <w:rPr/>
-        <w:t>2</w:t>
-      </w:r>
-      <w:r>
-        <w:rPr/>
-        <w:t>. Składnia pliku zdarzeń zawierającego zmiany kursów walut i produktów akcyjnych. Jest to plik .xml, który w ramach zadania będzie odczytywany poprzez gotową bibliotekę i w przypadku nie wystąpienia elementów obowiązkowych lub wystąpienia elementów nadmiarowych rzucić błąd. Przykładowy plik zdarzeń:</w:t>
+        <w:t>2. Składnia pliku zdarzeń zawierającego zmiany kursów walut i produktów akcyjnych. Jest to plik .xml, który w ramach zadania będzie odczytywany poprzez gotową bibliotekę i w przypadku nie wystąpienia elementów obowiązkowych lub wystąpienia elementów nadmiarowych rzucić błąd. Przykładowy plik zdarzeń:</w:t>
       </w:r>
     </w:p>
     <w:p>
@@ -1840,11 +1824,7 @@
       </w:pPr>
       <w:r>
         <w:rPr/>
-        <w:t>3</w:t>
-      </w:r>
-      <w:r>
-        <w:rPr/>
-        <w:t>. Plik startowy zawiera startowy stan własności inwestora. Jest to plik XML, który opisuje ile jakiej waluty i akcji posiada inwestor. Plik jest parsowany za pomocą gotowej biblioteki i w przypadku nie wystąpienia elementów obowiązkowych lub wystąpienia elementów nadmiarowych rzucić błąd. Przykładowy plik:</w:t>
+        <w:t>3. Plik startowy zawiera startowy stan własności inwestora. Jest to plik XML, który opisuje ile jakiej waluty i akcji posiada inwestor. Plik jest parsowany za pomocą gotowej biblioteki i w przypadku nie wystąpienia elementów obowiązkowych lub wystąpienia elementów nadmiarowych rzucić błąd. Przykładowy plik:</w:t>
       </w:r>
     </w:p>
     <w:p>
@@ -2393,11 +2373,7 @@
       </w:pPr>
       <w:r>
         <w:rPr/>
-        <w:t>4</w:t>
-      </w:r>
-      <w:r>
-        <w:rPr/>
-        <w:t>. Plik programu</w:t>
+        <w:t>4. Plik programu</w:t>
       </w:r>
     </w:p>
     <w:p>
@@ -2427,11 +2403,7 @@
       </w:pPr>
       <w:r>
         <w:rPr/>
-        <w:t xml:space="preserve">Inwestowanie i formułowanie reguł inwestycyjnych jest oczywiście zależne od naszego stanu posiadania oraz tego jakie są ceny akcji lub kursy walut. </w:t>
-      </w:r>
-      <w:r>
-        <w:rPr/>
-        <w:t>Model świata inwestycyjnego można podzielić między akcje (stock) i waluty (currency).</w:t>
+        <w:t>Inwestowanie i formułowanie reguł inwestycyjnych jest oczywiście zależne od naszego stanu posiadania oraz tego jakie są ceny akcji lub kursy walut. Model świata inwestycyjnego można podzielić między akcje (stock) i waluty (currency).</w:t>
       </w:r>
     </w:p>
     <w:p>
@@ -2467,21 +2439,7 @@
           <w:i/>
           <w:iCs/>
         </w:rPr>
-        <w:t>currenc</w:t>
-      </w:r>
-      <w:r>
-        <w:rPr>
-          <w:i/>
-          <w:iCs/>
-        </w:rPr>
-        <w:t>y</w:t>
-      </w:r>
-      <w:r>
-        <w:rPr>
-          <w:i/>
-          <w:iCs/>
-        </w:rPr>
-        <w:t xml:space="preserve"> : </w:t>
+        <w:t xml:space="preserve">currency : </w:t>
       </w:r>
       <w:r>
         <w:rPr>
@@ -2523,21 +2481,7 @@
           <w:i/>
           <w:iCs/>
         </w:rPr>
-        <w:t>currenc</w:t>
-      </w:r>
-      <w:r>
-        <w:rPr>
-          <w:i/>
-          <w:iCs/>
-        </w:rPr>
-        <w:t>y</w:t>
-      </w:r>
-      <w:r>
-        <w:rPr>
-          <w:i/>
-          <w:iCs/>
-        </w:rPr>
-        <w:t xml:space="preserve"> </w:t>
+        <w:t xml:space="preserve">currency </w:t>
       </w:r>
       <w:r>
         <w:rPr>
@@ -2579,21 +2523,35 @@
           <w:i/>
           <w:iCs/>
         </w:rPr>
-        <w:t>currenc</w:t>
-      </w:r>
-      <w:r>
-        <w:rPr>
-          <w:i/>
-          <w:iCs/>
-        </w:rPr>
-        <w:t>y</w:t>
-      </w:r>
-      <w:r>
-        <w:rPr>
-          <w:i/>
-          <w:iCs/>
-        </w:rPr>
-        <w:t xml:space="preserve">.&lt;skrót&gt;.rate : </w:t>
+        <w:t>currency.</w:t>
+      </w:r>
+      <w:r>
+        <w:rPr>
+          <w:i/>
+          <w:iCs/>
+        </w:rPr>
+        <w:t>[</w:t>
+      </w:r>
+      <w:r>
+        <w:rPr>
+          <w:i/>
+          <w:iCs/>
+        </w:rPr>
+        <w:t>&lt;skrót&gt;</w:t>
+      </w:r>
+      <w:r>
+        <w:rPr>
+          <w:i/>
+          <w:iCs/>
+        </w:rPr>
+        <w:t>]</w:t>
+      </w:r>
+      <w:r>
+        <w:rPr>
+          <w:i/>
+          <w:iCs/>
+        </w:rPr>
+        <w:t xml:space="preserve">.rate : </w:t>
       </w:r>
       <w:r>
         <w:rPr>
@@ -2622,21 +2580,42 @@
           <w:i/>
           <w:iCs/>
         </w:rPr>
-        <w:t>currenc</w:t>
-      </w:r>
-      <w:r>
-        <w:rPr>
-          <w:i/>
-          <w:iCs/>
-        </w:rPr>
-        <w:t>y</w:t>
-      </w:r>
-      <w:r>
-        <w:rPr>
-          <w:i/>
-          <w:iCs/>
-        </w:rPr>
-        <w:t xml:space="preserve">&lt;skrót&gt;.have.amount : </w:t>
+        <w:t>c</w:t>
+      </w:r>
+      <w:r>
+        <w:rPr>
+          <w:i/>
+          <w:iCs/>
+        </w:rPr>
+        <w:t>urrency.</w:t>
+      </w:r>
+      <w:r>
+        <w:rPr>
+          <w:i/>
+          <w:iCs/>
+        </w:rPr>
+        <w:t>[</w:t>
+      </w:r>
+      <w:r>
+        <w:rPr>
+          <w:i/>
+          <w:iCs/>
+        </w:rPr>
+        <w:t>&lt;skrót&gt;</w:t>
+      </w:r>
+      <w:r>
+        <w:rPr>
+          <w:i/>
+          <w:iCs/>
+        </w:rPr>
+        <w:t>]</w:t>
+      </w:r>
+      <w:r>
+        <w:rPr>
+          <w:i/>
+          <w:iCs/>
+        </w:rPr>
+        <w:t xml:space="preserve">.have.amount : </w:t>
       </w:r>
       <w:r>
         <w:rPr>
@@ -2667,7 +2646,39 @@
           <w:iCs/>
           <w:u w:val="none"/>
         </w:rPr>
-        <w:t xml:space="preserve">currency.&lt;skrót&gt;.have.value : </w:t>
+        <w:t>currency.</w:t>
+      </w:r>
+      <w:r>
+        <w:rPr>
+          <w:i/>
+          <w:iCs/>
+          <w:u w:val="none"/>
+        </w:rPr>
+        <w:t>[</w:t>
+      </w:r>
+      <w:r>
+        <w:rPr>
+          <w:i/>
+          <w:iCs/>
+          <w:u w:val="none"/>
+        </w:rPr>
+        <w:t>&lt;skrót&gt;</w:t>
+      </w:r>
+      <w:r>
+        <w:rPr>
+          <w:i/>
+          <w:iCs/>
+          <w:u w:val="none"/>
+        </w:rPr>
+        <w:t>]</w:t>
+      </w:r>
+      <w:r>
+        <w:rPr>
+          <w:i/>
+          <w:iCs/>
+          <w:u w:val="none"/>
+        </w:rPr>
+        <w:t xml:space="preserve">.have.value : </w:t>
       </w:r>
       <w:r>
         <w:rPr>
@@ -2721,7 +2732,39 @@
           <w:iCs w:val="false"/>
           <w:u w:val="none"/>
         </w:rPr>
-        <w:t xml:space="preserve">Przykład: currency.YUA.value(2016.08.10) – kurs YUA z dnia 10.08.2016. </w:t>
+        <w:t>Przykład: currency.</w:t>
+      </w:r>
+      <w:r>
+        <w:rPr>
+          <w:i w:val="false"/>
+          <w:iCs w:val="false"/>
+          <w:u w:val="none"/>
+        </w:rPr>
+        <w:t>[</w:t>
+      </w:r>
+      <w:r>
+        <w:rPr>
+          <w:i w:val="false"/>
+          <w:iCs w:val="false"/>
+          <w:u w:val="none"/>
+        </w:rPr>
+        <w:t>YUA</w:t>
+      </w:r>
+      <w:r>
+        <w:rPr>
+          <w:i w:val="false"/>
+          <w:iCs w:val="false"/>
+          <w:u w:val="none"/>
+        </w:rPr>
+        <w:t>]</w:t>
+      </w:r>
+      <w:r>
+        <w:rPr>
+          <w:i w:val="false"/>
+          <w:iCs w:val="false"/>
+          <w:u w:val="none"/>
+        </w:rPr>
+        <w:t xml:space="preserve">.value(2016.08.10) – kurs YUA z dnia 10.08.2016. </w:t>
       </w:r>
     </w:p>
     <w:p>
@@ -2744,7 +2787,39 @@
           <w:iCs w:val="false"/>
           <w:u w:val="none"/>
         </w:rPr>
-        <w:t>Przykład 2: currency.YUA.value(10) – kursu YUA 10 dni temu.</w:t>
+        <w:t>Przykład 2: currency.</w:t>
+      </w:r>
+      <w:r>
+        <w:rPr>
+          <w:i w:val="false"/>
+          <w:iCs w:val="false"/>
+          <w:u w:val="none"/>
+        </w:rPr>
+        <w:t>[</w:t>
+      </w:r>
+      <w:r>
+        <w:rPr>
+          <w:i w:val="false"/>
+          <w:iCs w:val="false"/>
+          <w:u w:val="none"/>
+        </w:rPr>
+        <w:t>YUA</w:t>
+      </w:r>
+      <w:r>
+        <w:rPr>
+          <w:i w:val="false"/>
+          <w:iCs w:val="false"/>
+          <w:u w:val="none"/>
+        </w:rPr>
+        <w:t>]</w:t>
+      </w:r>
+      <w:r>
+        <w:rPr>
+          <w:i w:val="false"/>
+          <w:iCs w:val="false"/>
+          <w:u w:val="none"/>
+        </w:rPr>
+        <w:t>.value(10) – kursu YUA 10 dni temu.</w:t>
       </w:r>
     </w:p>
     <w:p>
@@ -2775,39 +2850,7 @@
           <w:iCs w:val="false"/>
           <w:u w:val="none"/>
         </w:rPr>
-        <w:t xml:space="preserve">słowo kluczowe </w:t>
-      </w:r>
-      <w:r>
-        <w:rPr>
-          <w:i w:val="false"/>
-          <w:iCs w:val="false"/>
-          <w:u w:val="none"/>
-        </w:rPr>
-        <w:t>pozwalające się odnieść do a</w:t>
-      </w:r>
-      <w:r>
-        <w:rPr>
-          <w:i w:val="false"/>
-          <w:iCs w:val="false"/>
-          <w:u w:val="none"/>
-        </w:rPr>
-        <w:t xml:space="preserve">trybutów akcji giełdowych. </w:t>
-      </w:r>
-      <w:r>
-        <w:rPr>
-          <w:i w:val="false"/>
-          <w:iCs w:val="false"/>
-          <w:u w:val="none"/>
-        </w:rPr>
-        <w:t xml:space="preserve">Atrybuty od słowa klucza oddzielone są przez „.” i </w:t>
-      </w:r>
-      <w:r>
-        <w:rPr>
-          <w:i w:val="false"/>
-          <w:iCs w:val="false"/>
-          <w:u w:val="none"/>
-        </w:rPr>
-        <w:t>nazwą akcji.</w:t>
+        <w:t>słowo kluczowe pozwalające się odnieść do atrybutów akcji giełdowych. Atrybuty od słowa klucza oddzielone są przez „.” i nazwą akcji.</w:t>
       </w:r>
     </w:p>
     <w:p>
@@ -2830,7 +2873,39 @@
           <w:iCs/>
           <w:u w:val="none"/>
         </w:rPr>
-        <w:t xml:space="preserve">stock.&lt;stock_name&gt;.value : </w:t>
+        <w:t>stock.</w:t>
+      </w:r>
+      <w:r>
+        <w:rPr>
+          <w:i/>
+          <w:iCs/>
+          <w:u w:val="none"/>
+        </w:rPr>
+        <w:t>[</w:t>
+      </w:r>
+      <w:r>
+        <w:rPr>
+          <w:i/>
+          <w:iCs/>
+          <w:u w:val="none"/>
+        </w:rPr>
+        <w:t>&lt;stock_name&gt;</w:t>
+      </w:r>
+      <w:r>
+        <w:rPr>
+          <w:i/>
+          <w:iCs/>
+          <w:u w:val="none"/>
+        </w:rPr>
+        <w:t>]</w:t>
+      </w:r>
+      <w:r>
+        <w:rPr>
+          <w:i/>
+          <w:iCs/>
+          <w:u w:val="none"/>
+        </w:rPr>
+        <w:t xml:space="preserve">.value : </w:t>
       </w:r>
       <w:r>
         <w:rPr>
@@ -2861,23 +2936,47 @@
           <w:iCs/>
           <w:u w:val="none"/>
         </w:rPr>
-        <w:t>stock.&lt;stock_name&gt;.globalValue</w:t>
-      </w:r>
-      <w:r>
-        <w:rPr>
-          <w:i w:val="false"/>
-          <w:iCs w:val="false"/>
+        <w:t>stock.</w:t>
+      </w:r>
+      <w:r>
+        <w:rPr>
+          <w:i/>
+          <w:iCs/>
           <w:u w:val="none"/>
         </w:rPr>
-        <w:t xml:space="preserve"> : aktualna </w:t>
-      </w:r>
-      <w:r>
-        <w:rPr>
-          <w:i w:val="false"/>
-          <w:iCs w:val="false"/>
+        <w:t>[</w:t>
+      </w:r>
+      <w:r>
+        <w:rPr>
+          <w:i/>
+          <w:iCs/>
           <w:u w:val="none"/>
         </w:rPr>
-        <w:t>wartość pojedynczej akcji w jednostkach waluty fikcyjnej</w:t>
+        <w:t>&lt;stock_name&gt;</w:t>
+      </w:r>
+      <w:r>
+        <w:rPr>
+          <w:i/>
+          <w:iCs/>
+          <w:u w:val="none"/>
+        </w:rPr>
+        <w:t>]</w:t>
+      </w:r>
+      <w:r>
+        <w:rPr>
+          <w:i/>
+          <w:iCs/>
+          <w:u w:val="none"/>
+        </w:rPr>
+        <w:t>.globalValue</w:t>
+      </w:r>
+      <w:r>
+        <w:rPr>
+          <w:i w:val="false"/>
+          <w:iCs w:val="false"/>
+          <w:u w:val="none"/>
+        </w:rPr>
+        <w:t xml:space="preserve"> : aktualna wartość pojedynczej akcji w jednostkach waluty fikcyjnej</w:t>
       </w:r>
     </w:p>
     <w:p>
@@ -2900,23 +2999,47 @@
           <w:iCs/>
           <w:u w:val="none"/>
         </w:rPr>
-        <w:t xml:space="preserve">stock.&lt;stock_name&gt;.have.value : </w:t>
-      </w:r>
-      <w:r>
-        <w:rPr>
-          <w:i w:val="false"/>
-          <w:iCs w:val="false"/>
+        <w:t>stock.</w:t>
+      </w:r>
+      <w:r>
+        <w:rPr>
+          <w:i/>
+          <w:iCs/>
           <w:u w:val="none"/>
         </w:rPr>
-        <w:t xml:space="preserve">aktualna </w:t>
-      </w:r>
-      <w:r>
-        <w:rPr>
-          <w:i w:val="false"/>
-          <w:iCs w:val="false"/>
+        <w:t>[</w:t>
+      </w:r>
+      <w:r>
+        <w:rPr>
+          <w:i/>
+          <w:iCs/>
           <w:u w:val="none"/>
         </w:rPr>
-        <w:t>suma wartości wszystkich akcji, które posiada inwestor w walucie produktu</w:t>
+        <w:t>&lt;stock_name&gt;</w:t>
+      </w:r>
+      <w:r>
+        <w:rPr>
+          <w:i/>
+          <w:iCs/>
+          <w:u w:val="none"/>
+        </w:rPr>
+        <w:t>]</w:t>
+      </w:r>
+      <w:r>
+        <w:rPr>
+          <w:i/>
+          <w:iCs/>
+          <w:u w:val="none"/>
+        </w:rPr>
+        <w:t xml:space="preserve">.have.value : </w:t>
+      </w:r>
+      <w:r>
+        <w:rPr>
+          <w:i w:val="false"/>
+          <w:iCs w:val="false"/>
+          <w:u w:val="none"/>
+        </w:rPr>
+        <w:t>aktualna suma wartości wszystkich akcji, które posiada inwestor w walucie produktu</w:t>
       </w:r>
     </w:p>
     <w:p>
@@ -2939,7 +3062,39 @@
           <w:iCs/>
           <w:u w:val="none"/>
         </w:rPr>
-        <w:t>stock.&lt;stock_name&gt;.have.globalValue</w:t>
+        <w:t>stock.</w:t>
+      </w:r>
+      <w:r>
+        <w:rPr>
+          <w:i/>
+          <w:iCs/>
+          <w:u w:val="none"/>
+        </w:rPr>
+        <w:t>[</w:t>
+      </w:r>
+      <w:r>
+        <w:rPr>
+          <w:i/>
+          <w:iCs/>
+          <w:u w:val="none"/>
+        </w:rPr>
+        <w:t>&lt;stock_name&gt;</w:t>
+      </w:r>
+      <w:r>
+        <w:rPr>
+          <w:i/>
+          <w:iCs/>
+          <w:u w:val="none"/>
+        </w:rPr>
+        <w:t>]</w:t>
+      </w:r>
+      <w:r>
+        <w:rPr>
+          <w:i/>
+          <w:iCs/>
+          <w:u w:val="none"/>
+        </w:rPr>
+        <w:t>.have.globalValue</w:t>
       </w:r>
       <w:r>
         <w:rPr>
@@ -2970,7 +3125,39 @@
           <w:iCs/>
           <w:u w:val="none"/>
         </w:rPr>
-        <w:t xml:space="preserve">stock.&lt;stock_name&gt;.have.amount: </w:t>
+        <w:t>stock.</w:t>
+      </w:r>
+      <w:r>
+        <w:rPr>
+          <w:i/>
+          <w:iCs/>
+          <w:u w:val="none"/>
+        </w:rPr>
+        <w:t>[</w:t>
+      </w:r>
+      <w:r>
+        <w:rPr>
+          <w:i/>
+          <w:iCs/>
+          <w:u w:val="none"/>
+        </w:rPr>
+        <w:t>&lt;stock_name&gt;</w:t>
+      </w:r>
+      <w:r>
+        <w:rPr>
+          <w:i/>
+          <w:iCs/>
+          <w:u w:val="none"/>
+        </w:rPr>
+        <w:t>]</w:t>
+      </w:r>
+      <w:r>
+        <w:rPr>
+          <w:i/>
+          <w:iCs/>
+          <w:u w:val="none"/>
+        </w:rPr>
+        <w:t xml:space="preserve">.have.amount: </w:t>
       </w:r>
       <w:r>
         <w:rPr>
@@ -3001,23 +3188,7 @@
           <w:iCs w:val="false"/>
           <w:u w:val="none"/>
         </w:rPr>
-        <w:t xml:space="preserve">Każdy z atrybutów przyjmuje dodatkowy argument, którym może być data lub liczba całkowita. Oznaczają one wartość z dnia podanego lub tyle dni wstecz. W przypadku podania wartości dodatniej minus jest automatycznie dodany. Podana data musi mieć format yyyy.MM.dd. </w:t>
-      </w:r>
-      <w:r>
-        <w:rPr>
-          <w:i w:val="false"/>
-          <w:iCs w:val="false"/>
-          <w:u w:val="none"/>
-        </w:rPr>
-        <w:t xml:space="preserve">Jeżeli format daty się nie zgadza to jest rzucany błąd. </w:t>
-      </w:r>
-      <w:r>
-        <w:rPr>
-          <w:i w:val="false"/>
-          <w:iCs w:val="false"/>
-          <w:u w:val="none"/>
-        </w:rPr>
-        <w:t>Argumenty otoczone są nawiasami okrągłymi.</w:t>
+        <w:t>Każdy z atrybutów przyjmuje dodatkowy argument, którym może być data lub liczba całkowita. Oznaczają one wartość z dnia podanego lub tyle dni wstecz. W przypadku podania wartości dodatniej minus jest automatycznie dodany. Podana data musi mieć format yyyy.MM.dd. Jeżeli format daty się nie zgadza to jest rzucany błąd. Argumenty otoczone są nawiasami okrągłymi.</w:t>
       </w:r>
     </w:p>
     <w:p>
@@ -3040,7 +3211,7 @@
           <w:iCs w:val="false"/>
           <w:u w:val="none"/>
         </w:rPr>
-        <w:t xml:space="preserve">Przykład: </w:t>
+        <w:t>Przykład: stock.</w:t>
       </w:r>
       <w:r>
         <w:rPr>
@@ -3048,7 +3219,7 @@
           <w:iCs w:val="false"/>
           <w:u w:val="none"/>
         </w:rPr>
-        <w:t>stock.CocaCola</w:t>
+        <w:t>[</w:t>
       </w:r>
       <w:r>
         <w:rPr>
@@ -3056,7 +3227,7 @@
           <w:iCs w:val="false"/>
           <w:u w:val="none"/>
         </w:rPr>
-        <w:t xml:space="preserve">.value(2016.08.10) – kurs </w:t>
+        <w:t>CocaCola</w:t>
       </w:r>
       <w:r>
         <w:rPr>
@@ -3064,7 +3235,7 @@
           <w:iCs w:val="false"/>
           <w:u w:val="none"/>
         </w:rPr>
-        <w:t>Coca Coli</w:t>
+        <w:t>]</w:t>
       </w:r>
       <w:r>
         <w:rPr>
@@ -3072,7 +3243,7 @@
           <w:iCs w:val="false"/>
           <w:u w:val="none"/>
         </w:rPr>
-        <w:t xml:space="preserve"> z dnia 10.08.2016. </w:t>
+        <w:t xml:space="preserve">.value(2016.08.10) – kurs Coca Coli z dnia 10.08.2016. </w:t>
       </w:r>
     </w:p>
     <w:p>
@@ -3095,7 +3266,7 @@
           <w:iCs w:val="false"/>
           <w:u w:val="none"/>
         </w:rPr>
-        <w:t xml:space="preserve">Przykład 2: </w:t>
+        <w:t>Przykład 2: stock.</w:t>
       </w:r>
       <w:r>
         <w:rPr>
@@ -3103,7 +3274,7 @@
           <w:iCs w:val="false"/>
           <w:u w:val="none"/>
         </w:rPr>
-        <w:t>stock.CocaCola</w:t>
+        <w:t>[</w:t>
       </w:r>
       <w:r>
         <w:rPr>
@@ -3111,7 +3282,7 @@
           <w:iCs w:val="false"/>
           <w:u w:val="none"/>
         </w:rPr>
-        <w:t xml:space="preserve">.value(10) – kursu </w:t>
+        <w:t>CocaCola</w:t>
       </w:r>
       <w:r>
         <w:rPr>
@@ -3119,7 +3290,7 @@
           <w:iCs w:val="false"/>
           <w:u w:val="none"/>
         </w:rPr>
-        <w:t>Coca Coli</w:t>
+        <w:t>]</w:t>
       </w:r>
       <w:r>
         <w:rPr>
@@ -3127,7 +3298,7 @@
           <w:iCs w:val="false"/>
           <w:u w:val="none"/>
         </w:rPr>
-        <w:t xml:space="preserve"> 10 dni temu.</w:t>
+        <w:t>.value(10) – kursu Coca Coli 10 dni temu.</w:t>
       </w:r>
     </w:p>
     <w:p>
@@ -3191,7 +3362,28 @@
           <w:i w:val="false"/>
           <w:iCs w:val="false"/>
         </w:rPr>
-        <w:t>Przykład: config example_config.xml</w:t>
+        <w:t xml:space="preserve">Przykład: config </w:t>
+      </w:r>
+      <w:r>
+        <w:rPr>
+          <w:i w:val="false"/>
+          <w:iCs w:val="false"/>
+        </w:rPr>
+        <w:t>[</w:t>
+      </w:r>
+      <w:r>
+        <w:rPr>
+          <w:i w:val="false"/>
+          <w:iCs w:val="false"/>
+        </w:rPr>
+        <w:t>example_config.xml</w:t>
+      </w:r>
+      <w:r>
+        <w:rPr>
+          <w:i w:val="false"/>
+          <w:iCs w:val="false"/>
+        </w:rPr>
+        <w:t>]</w:t>
       </w:r>
     </w:p>
     <w:p>
@@ -3212,7 +3404,28 @@
           <w:i w:val="false"/>
           <w:iCs w:val="false"/>
         </w:rPr>
-        <w:t>Blok konfiguracyjny: config &lt;plik_konfiguracji.xml&gt;</w:t>
+        <w:t xml:space="preserve">Blok konfiguracyjny: config </w:t>
+      </w:r>
+      <w:r>
+        <w:rPr>
+          <w:i w:val="false"/>
+          <w:iCs w:val="false"/>
+        </w:rPr>
+        <w:t>[</w:t>
+      </w:r>
+      <w:r>
+        <w:rPr>
+          <w:i w:val="false"/>
+          <w:iCs w:val="false"/>
+        </w:rPr>
+        <w:t>&lt;plik_konfiguracji.xml&gt;</w:t>
+      </w:r>
+      <w:r>
+        <w:rPr>
+          <w:i w:val="false"/>
+          <w:iCs w:val="false"/>
+        </w:rPr>
+        <w:t>]</w:t>
       </w:r>
     </w:p>
     <w:p>
@@ -3282,7 +3495,28 @@
           <w:i w:val="false"/>
           <w:iCs w:val="false"/>
         </w:rPr>
-        <w:t>Przykład: events example_events.xml</w:t>
+        <w:t xml:space="preserve">Przykład: events </w:t>
+      </w:r>
+      <w:r>
+        <w:rPr>
+          <w:i w:val="false"/>
+          <w:iCs w:val="false"/>
+        </w:rPr>
+        <w:t>[</w:t>
+      </w:r>
+      <w:r>
+        <w:rPr>
+          <w:i w:val="false"/>
+          <w:iCs w:val="false"/>
+        </w:rPr>
+        <w:t>example_events.xml</w:t>
+      </w:r>
+      <w:r>
+        <w:rPr>
+          <w:i w:val="false"/>
+          <w:iCs w:val="false"/>
+        </w:rPr>
+        <w:t>]</w:t>
       </w:r>
     </w:p>
     <w:p>
@@ -3303,7 +3537,28 @@
           <w:i w:val="false"/>
           <w:iCs w:val="false"/>
         </w:rPr>
-        <w:t>Blok zdarzeń: events &lt;plik_zdarzen.xml&gt;</w:t>
+        <w:t xml:space="preserve">Blok zdarzeń: events </w:t>
+      </w:r>
+      <w:r>
+        <w:rPr>
+          <w:i w:val="false"/>
+          <w:iCs w:val="false"/>
+        </w:rPr>
+        <w:t>[</w:t>
+      </w:r>
+      <w:r>
+        <w:rPr>
+          <w:i w:val="false"/>
+          <w:iCs w:val="false"/>
+        </w:rPr>
+        <w:t>&lt;plik_zdarzen.xml&gt;</w:t>
+      </w:r>
+      <w:r>
+        <w:rPr>
+          <w:i w:val="false"/>
+          <w:iCs w:val="false"/>
+        </w:rPr>
+        <w:t>]</w:t>
       </w:r>
     </w:p>
     <w:p>
@@ -3373,7 +3628,28 @@
           <w:i w:val="false"/>
           <w:iCs w:val="false"/>
         </w:rPr>
-        <w:t>Przykład: start start_config.xml</w:t>
+        <w:t xml:space="preserve">Przykład: start </w:t>
+      </w:r>
+      <w:r>
+        <w:rPr>
+          <w:i w:val="false"/>
+          <w:iCs w:val="false"/>
+        </w:rPr>
+        <w:t>[</w:t>
+      </w:r>
+      <w:r>
+        <w:rPr>
+          <w:i w:val="false"/>
+          <w:iCs w:val="false"/>
+        </w:rPr>
+        <w:t>start_config.xml</w:t>
+      </w:r>
+      <w:r>
+        <w:rPr>
+          <w:i w:val="false"/>
+          <w:iCs w:val="false"/>
+        </w:rPr>
+        <w:t>]</w:t>
       </w:r>
     </w:p>
     <w:p>
@@ -3394,7 +3670,28 @@
           <w:i w:val="false"/>
           <w:iCs w:val="false"/>
         </w:rPr>
-        <w:t>Blok startowy: start &lt;plik_startu.xml&gt;</w:t>
+        <w:t xml:space="preserve">Blok startowy: start </w:t>
+      </w:r>
+      <w:r>
+        <w:rPr>
+          <w:i w:val="false"/>
+          <w:iCs w:val="false"/>
+        </w:rPr>
+        <w:t>[</w:t>
+      </w:r>
+      <w:r>
+        <w:rPr>
+          <w:i w:val="false"/>
+          <w:iCs w:val="false"/>
+        </w:rPr>
+        <w:t>&lt;plik_startu.xml&gt;</w:t>
+      </w:r>
+      <w:r>
+        <w:rPr>
+          <w:i w:val="false"/>
+          <w:iCs w:val="false"/>
+        </w:rPr>
+        <w:t>]</w:t>
       </w:r>
     </w:p>
     <w:p>
@@ -3478,7 +3775,35 @@
           <w:i/>
           <w:iCs/>
         </w:rPr>
-        <w:t xml:space="preserve">rule &lt;plik_reguly.invrl&gt;, </w:t>
+        <w:t xml:space="preserve">rule </w:t>
+      </w:r>
+      <w:r>
+        <w:rPr>
+          <w:i/>
+          <w:iCs/>
+        </w:rPr>
+        <w:t>[</w:t>
+      </w:r>
+      <w:r>
+        <w:rPr>
+          <w:i/>
+          <w:iCs/>
+        </w:rPr>
+        <w:t>&lt;plik_reguly.invrl&gt;</w:t>
+      </w:r>
+      <w:r>
+        <w:rPr>
+          <w:i/>
+          <w:iCs/>
+        </w:rPr>
+        <w:t>]</w:t>
+      </w:r>
+      <w:r>
+        <w:rPr>
+          <w:i/>
+          <w:iCs/>
+        </w:rPr>
+        <w:t xml:space="preserve">, </w:t>
       </w:r>
       <w:r>
         <w:rPr>
@@ -3744,28 +4069,7 @@
           <w:i w:val="false"/>
           <w:iCs w:val="false"/>
         </w:rPr>
-        <w:t xml:space="preserve">Określa ona priorytet sprawdzenia warunków wejścia do reguły i wykonania jej akcji. </w:t>
-      </w:r>
-      <w:r>
-        <w:rPr>
-          <w:i w:val="false"/>
-          <w:iCs w:val="false"/>
-        </w:rPr>
-        <w:t>Priorytet jest dodatnią liczbą całkowitą. W przypadku gdy ten warunek nie zostanie spełniony to kompilacja zostanie przerwana z bł</w:t>
-      </w:r>
-      <w:r>
-        <w:rPr>
-          <w:i w:val="false"/>
-          <w:iCs w:val="false"/>
-        </w:rPr>
-        <w:t>ę</w:t>
-      </w:r>
-      <w:r>
-        <w:rPr>
-          <w:i w:val="false"/>
-          <w:iCs w:val="false"/>
-        </w:rPr>
-        <w:t>dem. Reguły sprawdzane są od najwyższego do najniższego priorytetu.</w:t>
+        <w:t>Określa ona priorytet sprawdzenia warunków wejścia do reguły i wykonania jej akcji. Priorytet jest dodatnią liczbą całkowitą. W przypadku gdy ten warunek nie zostanie spełniony to kompilacja zostanie przerwana z błędem. Reguły sprawdzane są od najwyższego do najniższego priorytetu.</w:t>
       </w:r>
     </w:p>
     <w:p>
@@ -3786,14 +4090,7 @@
           <w:i w:val="false"/>
           <w:iCs w:val="false"/>
         </w:rPr>
-        <w:t>P</w:t>
-      </w:r>
-      <w:r>
-        <w:rPr>
-          <w:i w:val="false"/>
-          <w:iCs w:val="false"/>
-        </w:rPr>
-        <w:t>rzykład: priority: 55;</w:t>
+        <w:t>Przykład: priority: 55;</w:t>
       </w:r>
     </w:p>
     <w:p>
@@ -3828,21 +4125,7 @@
           <w:i w:val="false"/>
           <w:iCs w:val="false"/>
         </w:rPr>
-        <w:t xml:space="preserve">. Pole to zawiera wartość logiczną prawda/fałsz, która jest określana na podstawie warunków logicznych. </w:t>
-      </w:r>
-      <w:r>
-        <w:rPr>
-          <w:i w:val="false"/>
-          <w:iCs w:val="false"/>
-        </w:rPr>
-        <w:t xml:space="preserve">Puste pole jest traktowane jako prawda logiczna. </w:t>
-      </w:r>
-      <w:r>
-        <w:rPr>
-          <w:i w:val="false"/>
-          <w:iCs w:val="false"/>
-        </w:rPr>
-        <w:t>Pole zakończone jest średnikiem</w:t>
+        <w:t>. Pole to zawiera wartość logiczną prawda/fałsz, która jest określana na podstawie warunków logicznych. Puste pole jest traktowane jako prawda logiczna. Pole zakończone jest średnikiem</w:t>
       </w:r>
     </w:p>
     <w:p>
@@ -3884,28 +4167,7 @@
           <w:i w:val="false"/>
           <w:iCs w:val="false"/>
         </w:rPr>
-        <w:t xml:space="preserve">Wspierane operatory </w:t>
-      </w:r>
-      <w:r>
-        <w:rPr>
-          <w:i w:val="false"/>
-          <w:iCs w:val="false"/>
-        </w:rPr>
-        <w:t>relacji</w:t>
-      </w:r>
-      <w:r>
-        <w:rPr>
-          <w:i w:val="false"/>
-          <w:iCs w:val="false"/>
-        </w:rPr>
-        <w:t xml:space="preserve">: &lt;, &gt;, &gt;=, &lt;=, ==, !=. </w:t>
-      </w:r>
-      <w:r>
-        <w:rPr>
-          <w:i w:val="false"/>
-          <w:iCs w:val="false"/>
-        </w:rPr>
-        <w:t>Operatory porównują dwie wartości i zwracają logiczną prawdę, jeżeli porównanie zachodzi lub fałsz gdy nie zachodzi. Porównywać można jedynie wartości liczbowe. Porównanie dwóch wartości, które nie są liczbami będzie skutkowało otrzymaniem logicznego fałszu.</w:t>
+        <w:t>Wspierane operatory relacji: &lt;, &gt;, &gt;=, &lt;=, ==, !=. Operatory porównują dwie wartości i zwracają logiczną prawdę, jeżeli porównanie zachodzi lub fałsz gdy nie zachodzi. Porównywać można jedynie wartości liczbowe. Porównanie dwóch wartości, które nie są liczbami będzie skutkowało otrzymaniem logicznego fałszu.</w:t>
       </w:r>
     </w:p>
     <w:p>
@@ -3926,14 +4188,7 @@
           <w:i w:val="false"/>
           <w:iCs w:val="false"/>
         </w:rPr>
-        <w:t>P</w:t>
-      </w:r>
-      <w:r>
-        <w:rPr>
-          <w:i w:val="false"/>
-          <w:iCs w:val="false"/>
-        </w:rPr>
-        <w:t>rzykład: 5 &lt; 3 (zwróci fałsz), 3&lt; 5 (zwróci prawda)</w:t>
+        <w:t>Przykład: 5 &lt; 3 (zwróci fałsz), 3&lt; 5 (zwróci prawda)</w:t>
       </w:r>
     </w:p>
     <w:p>
@@ -4017,14 +4272,7 @@
           <w:i w:val="false"/>
           <w:iCs w:val="false"/>
         </w:rPr>
-        <w:t xml:space="preserve">Warunki logiczne mogą być grupowane za pomocą nawiasów okrągłych „()”. Wtedy za całe wyrażenie w nawiasach wstawiana jest finalna wartość </w:t>
-      </w:r>
-      <w:r>
-        <w:rPr>
-          <w:i w:val="false"/>
-          <w:iCs w:val="false"/>
-        </w:rPr>
-        <w:t>logiczna, która je prezentuje.</w:t>
+        <w:t>Warunki logiczne mogą być grupowane za pomocą nawiasów okrągłych „()”. Wtedy za całe wyrażenie w nawiasach wstawiana jest finalna wartość logiczna, która je prezentuje.</w:t>
       </w:r>
     </w:p>
     <w:p>
@@ -4045,14 +4293,7 @@
           <w:i w:val="false"/>
           <w:iCs w:val="false"/>
         </w:rPr>
-        <w:t>S</w:t>
-      </w:r>
-      <w:r>
-        <w:rPr>
-          <w:i w:val="false"/>
-          <w:iCs w:val="false"/>
-        </w:rPr>
-        <w:t>pecjalne mechanizmy:</w:t>
+        <w:t>Specjalne mechanizmy:</w:t>
       </w:r>
     </w:p>
     <w:p>
@@ -4164,14 +4405,7 @@
           <w:i w:val="false"/>
           <w:iCs w:val="false"/>
         </w:rPr>
-        <w:t xml:space="preserve">Ostatnim polem każdej reguły </w:t>
-      </w:r>
-      <w:r>
-        <w:rPr>
-          <w:i w:val="false"/>
-          <w:iCs w:val="false"/>
-        </w:rPr>
-        <w:t xml:space="preserve">jest pole </w:t>
+        <w:t xml:space="preserve">Ostatnim polem każdej reguły jest pole </w:t>
       </w:r>
       <w:r>
         <w:rPr>
@@ -4339,7 +4573,35 @@
           <w:i/>
           <w:iCs/>
         </w:rPr>
-        <w:t xml:space="preserve">stock.&lt;stock_name&gt;, </w:t>
+        <w:t>stock.</w:t>
+      </w:r>
+      <w:r>
+        <w:rPr>
+          <w:i/>
+          <w:iCs/>
+        </w:rPr>
+        <w:t>[</w:t>
+      </w:r>
+      <w:r>
+        <w:rPr>
+          <w:i/>
+          <w:iCs/>
+        </w:rPr>
+        <w:t>&lt;stock_name&gt;</w:t>
+      </w:r>
+      <w:r>
+        <w:rPr>
+          <w:i/>
+          <w:iCs/>
+        </w:rPr>
+        <w:t>]</w:t>
+      </w:r>
+      <w:r>
+        <w:rPr>
+          <w:i/>
+          <w:iCs/>
+        </w:rPr>
+        <w:t xml:space="preserve">, </w:t>
       </w:r>
       <w:r>
         <w:rPr>
@@ -4357,6 +4619,13 @@
       </w:r>
       <w:r>
         <w:rPr>
+          <w:i/>
+          <w:iCs/>
+        </w:rPr>
+        <w:t>[</w:t>
+      </w:r>
+      <w:r>
+        <w:rPr>
           <w:i w:val="false"/>
           <w:iCs w:val="false"/>
         </w:rPr>
@@ -4368,6 +4637,13 @@
           <w:iCs/>
         </w:rPr>
         <w:t>currency_name&gt;</w:t>
+      </w:r>
+      <w:r>
+        <w:rPr>
+          <w:i/>
+          <w:iCs/>
+        </w:rPr>
+        <w:t>]</w:t>
       </w:r>
       <w:r>
         <w:rPr>
@@ -4570,14 +4846,35 @@
           <w:i/>
           <w:iCs/>
         </w:rPr>
-        <w:t xml:space="preserve">amount </w:t>
-      </w:r>
-      <w:r>
-        <w:rPr>
-          <w:i/>
-          <w:iCs/>
-        </w:rPr>
-        <w:t xml:space="preserve">&lt;liczba dodatnia całkowita/MAX&gt; for &lt;currency.&lt;currency_name&gt;/ANY&gt; : </w:t>
+        <w:t>amount &lt;liczba dodatnia całkowita/MAX&gt; for &lt;currency.</w:t>
+      </w:r>
+      <w:r>
+        <w:rPr>
+          <w:i/>
+          <w:iCs/>
+        </w:rPr>
+        <w:t>[</w:t>
+      </w:r>
+      <w:r>
+        <w:rPr>
+          <w:i/>
+          <w:iCs/>
+        </w:rPr>
+        <w:t>&lt;currency_name&gt;</w:t>
+      </w:r>
+      <w:r>
+        <w:rPr>
+          <w:i/>
+          <w:iCs/>
+        </w:rPr>
+        <w:t>]</w:t>
+      </w:r>
+      <w:r>
+        <w:rPr>
+          <w:i/>
+          <w:iCs/>
+        </w:rPr>
+        <w:t xml:space="preserve">/ANY&gt; : </w:t>
       </w:r>
       <w:r>
         <w:rPr>
@@ -4626,21 +4923,7 @@
           <w:i/>
           <w:iCs/>
         </w:rPr>
-        <w:t>amount &lt;liczba dodatnia całowita/MAX&gt; for &lt;currency.currency&lt;name&gt;/ANY/</w:t>
-      </w:r>
-      <w:r>
-        <w:rPr>
-          <w:i/>
-          <w:iCs/>
-        </w:rPr>
-        <w:t>OWN</w:t>
-      </w:r>
-      <w:r>
-        <w:rPr>
-          <w:i/>
-          <w:iCs/>
-        </w:rPr>
-        <w:t xml:space="preserve">&gt;: </w:t>
+        <w:t xml:space="preserve">amount &lt;liczba dodatnia całowita/MAX&gt; for &lt;currency.currency&lt;name&gt;/ANY/OWN&gt;: </w:t>
       </w:r>
       <w:r>
         <w:rPr>
@@ -4758,27 +5041,6 @@
     <w:p>
       <w:pPr>
         <w:pStyle w:val="Normal"/>
-        <w:numPr>
-          <w:ilvl w:val="4"/>
-          <w:numId w:val="5"/>
-        </w:numPr>
-        <w:jc w:val="left"/>
-        <w:rPr>
-          <w:i w:val="false"/>
-          <w:iCs w:val="false"/>
-        </w:rPr>
-      </w:pPr>
-      <w:r>
-        <w:rPr>
-          <w:i w:val="false"/>
-          <w:iCs w:val="false"/>
-        </w:rPr>
-        <w:t>wieloliniowy, ograniczony /* i */ (eg. /* … */)</w:t>
-      </w:r>
-    </w:p>
-    <w:p>
-      <w:pPr>
-        <w:pStyle w:val="Normal"/>
         <w:jc w:val="left"/>
         <w:rPr>
           <w:i w:val="false"/>
@@ -4807,92 +5069,75 @@
           <w:i w:val="false"/>
           <w:iCs w:val="false"/>
         </w:rPr>
-        <w:t>config example_config.xml //comment multiple configs allowed</w:t>
-      </w:r>
-    </w:p>
-    <w:p>
-      <w:pPr>
-        <w:pStyle w:val="Normal"/>
-        <w:jc w:val="left"/>
-        <w:rPr>
-          <w:i w:val="false"/>
-          <w:iCs w:val="false"/>
-        </w:rPr>
-      </w:pPr>
-      <w:r>
-        <w:rPr>
-          <w:i w:val="false"/>
-          <w:iCs w:val="false"/>
-        </w:rPr>
-        <w:t>events example_events.xml /* multiline comment</w:t>
-      </w:r>
-    </w:p>
-    <w:p>
-      <w:pPr>
-        <w:pStyle w:val="Normal"/>
-        <w:jc w:val="left"/>
-        <w:rPr>
-          <w:i w:val="false"/>
-          <w:iCs w:val="false"/>
-        </w:rPr>
-      </w:pPr>
-      <w:r>
-        <w:rPr>
-          <w:i w:val="false"/>
-          <w:iCs w:val="false"/>
-        </w:rPr>
-        <w:tab/>
-        <w:t>multiple events allowed too */</w:t>
-      </w:r>
-    </w:p>
-    <w:p>
-      <w:pPr>
-        <w:pStyle w:val="Normal"/>
-        <w:jc w:val="left"/>
-        <w:rPr>
-          <w:i w:val="false"/>
-          <w:iCs w:val="false"/>
-        </w:rPr>
-      </w:pPr>
-      <w:r>
-        <w:rPr>
-          <w:i w:val="false"/>
-          <w:iCs w:val="false"/>
-        </w:rPr>
-        <w:t>start start_config.xml</w:t>
-      </w:r>
-    </w:p>
-    <w:p>
-      <w:pPr>
-        <w:pStyle w:val="Normal"/>
-        <w:jc w:val="left"/>
-        <w:rPr>
-          <w:i w:val="false"/>
-          <w:iCs w:val="false"/>
-        </w:rPr>
-      </w:pPr>
-      <w:r>
-        <w:rPr>
-          <w:i w:val="false"/>
-          <w:iCs w:val="false"/>
-        </w:rPr>
-      </w:r>
-    </w:p>
-    <w:p>
-      <w:pPr>
-        <w:pStyle w:val="Normal"/>
-        <w:jc w:val="left"/>
-        <w:rPr>
-          <w:i w:val="false"/>
-          <w:iCs w:val="false"/>
-        </w:rPr>
-      </w:pPr>
-      <w:r>
-        <w:rPr>
-          <w:i w:val="false"/>
-          <w:iCs w:val="false"/>
-        </w:rPr>
-        <w:t>rule rule1.invrl</w:t>
+        <w:t>config [example_config.xml] //comment multiple configs allowed</w:t>
+      </w:r>
+    </w:p>
+    <w:p>
+      <w:pPr>
+        <w:pStyle w:val="Normal"/>
+        <w:jc w:val="left"/>
+        <w:rPr>
+          <w:i w:val="false"/>
+          <w:iCs w:val="false"/>
+        </w:rPr>
+      </w:pPr>
+      <w:r>
+        <w:rPr>
+          <w:i w:val="false"/>
+          <w:iCs w:val="false"/>
+        </w:rPr>
+        <w:t>events [example_events.xml]</w:t>
+      </w:r>
+    </w:p>
+    <w:p>
+      <w:pPr>
+        <w:pStyle w:val="Normal"/>
+        <w:jc w:val="left"/>
+        <w:rPr>
+          <w:i w:val="false"/>
+          <w:iCs w:val="false"/>
+        </w:rPr>
+      </w:pPr>
+      <w:r>
+        <w:rPr>
+          <w:i w:val="false"/>
+          <w:iCs w:val="false"/>
+        </w:rPr>
+        <w:t>start [start_config.xml]</w:t>
+      </w:r>
+    </w:p>
+    <w:p>
+      <w:pPr>
+        <w:pStyle w:val="Normal"/>
+        <w:jc w:val="left"/>
+        <w:rPr>
+          <w:i w:val="false"/>
+          <w:iCs w:val="false"/>
+        </w:rPr>
+      </w:pPr>
+      <w:r>
+        <w:rPr>
+          <w:i w:val="false"/>
+          <w:iCs w:val="false"/>
+        </w:rPr>
+      </w:r>
+    </w:p>
+    <w:p>
+      <w:pPr>
+        <w:pStyle w:val="Normal"/>
+        <w:jc w:val="left"/>
+        <w:rPr>
+          <w:i w:val="false"/>
+          <w:iCs w:val="false"/>
+        </w:rPr>
+      </w:pPr>
+      <w:r>
+        <w:rPr>
+          <w:i w:val="false"/>
+          <w:iCs w:val="false"/>
+        </w:rPr>
+        <w:t>rule [rule1.invrl</w:t>
+        <w:t>]</w:t>
       </w:r>
     </w:p>
     <w:p>
@@ -4944,9 +5189,6 @@
         </w:rPr>
         <w:tab/>
         <w:t>id: 1;</w:t>
-        <w:tab/>
-        <w:tab/>
-        <w:tab/>
       </w:r>
     </w:p>
     <w:p>
@@ -4982,26 +5224,54 @@
           <w:iCs w:val="false"/>
         </w:rPr>
         <w:tab/>
-        <w:t xml:space="preserve">condition: currency.YUA.rate &gt; 300 </w:t>
-      </w:r>
-    </w:p>
-    <w:p>
-      <w:pPr>
-        <w:pStyle w:val="Normal"/>
-        <w:jc w:val="left"/>
-        <w:rPr>
-          <w:i w:val="false"/>
-          <w:iCs w:val="false"/>
-        </w:rPr>
-      </w:pPr>
-      <w:r>
-        <w:rPr>
-          <w:i w:val="false"/>
-          <w:iCs w:val="false"/>
-        </w:rPr>
-        <w:tab/>
-        <w:tab/>
-        <w:t xml:space="preserve">|| (stock.CocaCola.value &lt;= 12 </w:t>
+        <w:t>condition: currency.[YUA].rate &gt; 300</w:t>
+      </w:r>
+    </w:p>
+    <w:p>
+      <w:pPr>
+        <w:pStyle w:val="Normal"/>
+        <w:jc w:val="left"/>
+        <w:rPr>
+          <w:i w:val="false"/>
+          <w:iCs w:val="false"/>
+        </w:rPr>
+      </w:pPr>
+      <w:r>
+        <w:rPr>
+          <w:i w:val="false"/>
+          <w:iCs w:val="false"/>
+        </w:rPr>
+        <w:tab/>
+        <w:tab/>
+        <w:t>|| (stock.</w:t>
+      </w:r>
+      <w:r>
+        <w:rPr>
+          <w:i w:val="false"/>
+          <w:iCs w:val="false"/>
+        </w:rPr>
+        <w:t>[</w:t>
+      </w:r>
+      <w:r>
+        <w:rPr>
+          <w:i w:val="false"/>
+          <w:iCs w:val="false"/>
+        </w:rPr>
+        <w:t>CocaCola</w:t>
+      </w:r>
+      <w:r>
+        <w:rPr>
+          <w:i w:val="false"/>
+          <w:iCs w:val="false"/>
+        </w:rPr>
+        <w:t>]</w:t>
+      </w:r>
+      <w:r>
+        <w:rPr>
+          <w:i w:val="false"/>
+          <w:iCs w:val="false"/>
+        </w:rPr>
+        <w:t>.value &lt;= 12</w:t>
       </w:r>
     </w:p>
     <w:p>
@@ -5022,275 +5292,300 @@
         <w:tab/>
         <w:t xml:space="preserve"> </w:t>
         <w:tab/>
-        <w:t xml:space="preserve">&amp;&amp; stock.CocaCola.have.amount &gt; 15) </w:t>
-      </w:r>
-    </w:p>
-    <w:p>
-      <w:pPr>
-        <w:pStyle w:val="Normal"/>
-        <w:jc w:val="left"/>
-        <w:rPr>
-          <w:i w:val="false"/>
-          <w:iCs w:val="false"/>
-        </w:rPr>
-      </w:pPr>
-      <w:r>
-        <w:rPr>
-          <w:i w:val="false"/>
-          <w:iCs w:val="false"/>
-        </w:rPr>
-        <w:tab/>
-        <w:tab/>
-        <w:t xml:space="preserve">|| rule.15.executed </w:t>
-      </w:r>
-    </w:p>
-    <w:p>
-      <w:pPr>
-        <w:pStyle w:val="Normal"/>
-        <w:jc w:val="left"/>
-        <w:rPr>
-          <w:i w:val="false"/>
-          <w:iCs w:val="false"/>
-        </w:rPr>
-      </w:pPr>
-      <w:r>
-        <w:rPr>
-          <w:i w:val="false"/>
-          <w:iCs w:val="false"/>
-        </w:rPr>
-        <w:tab/>
-        <w:tab/>
-        <w:t xml:space="preserve">|| inc stock.CocaCola.value by 5% in 5; </w:t>
-      </w:r>
-    </w:p>
-    <w:p>
-      <w:pPr>
-        <w:pStyle w:val="Normal"/>
-        <w:jc w:val="left"/>
-        <w:rPr>
-          <w:i w:val="false"/>
-          <w:iCs w:val="false"/>
-        </w:rPr>
-      </w:pPr>
-      <w:r>
-        <w:rPr>
-          <w:i w:val="false"/>
-          <w:iCs w:val="false"/>
-        </w:rPr>
-        <w:tab/>
-        <w:t>actions: sell stocks.CocaCola amount 75,</w:t>
-      </w:r>
-    </w:p>
-    <w:p>
-      <w:pPr>
-        <w:pStyle w:val="Normal"/>
-        <w:jc w:val="left"/>
-        <w:rPr>
-          <w:i w:val="false"/>
-          <w:iCs w:val="false"/>
-        </w:rPr>
-      </w:pPr>
-      <w:r>
-        <w:rPr>
-          <w:i w:val="false"/>
-          <w:iCs w:val="false"/>
-        </w:rPr>
-        <w:tab/>
-        <w:tab/>
-        <w:t xml:space="preserve"> sell stocks.NukaCola part 75, </w:t>
-        <w:tab/>
-        <w:tab/>
-      </w:r>
-    </w:p>
-    <w:p>
-      <w:pPr>
-        <w:pStyle w:val="Normal"/>
-        <w:jc w:val="left"/>
-        <w:rPr>
-          <w:i w:val="false"/>
-          <w:iCs w:val="false"/>
-        </w:rPr>
-      </w:pPr>
-      <w:r>
-        <w:rPr>
-          <w:i w:val="false"/>
-          <w:iCs w:val="false"/>
-        </w:rPr>
-        <w:tab/>
-        <w:tab/>
-        <w:t xml:space="preserve"> sell stocks.NukaCola amount ALL,</w:t>
-      </w:r>
-    </w:p>
-    <w:p>
-      <w:pPr>
-        <w:pStyle w:val="Normal"/>
-        <w:jc w:val="left"/>
-        <w:rPr>
-          <w:i w:val="false"/>
-          <w:iCs w:val="false"/>
-        </w:rPr>
-      </w:pPr>
-      <w:r>
-        <w:rPr>
-          <w:i w:val="false"/>
-          <w:iCs w:val="false"/>
-        </w:rPr>
-        <w:tab/>
-        <w:tab/>
-        <w:t xml:space="preserve"> sell stocks.CocaCola for 10 000,</w:t>
-      </w:r>
-    </w:p>
-    <w:p>
-      <w:pPr>
-        <w:pStyle w:val="Normal"/>
-        <w:jc w:val="left"/>
-        <w:rPr>
-          <w:i w:val="false"/>
-          <w:iCs w:val="false"/>
-        </w:rPr>
-      </w:pPr>
-      <w:r>
-        <w:rPr>
-          <w:i w:val="false"/>
-          <w:iCs w:val="false"/>
-        </w:rPr>
-        <w:tab/>
-        <w:tab/>
-        <w:t xml:space="preserve"> sell stocks.CocaCola for 10 absolute,</w:t>
-      </w:r>
-    </w:p>
-    <w:p>
-      <w:pPr>
-        <w:pStyle w:val="Normal"/>
-        <w:jc w:val="left"/>
-        <w:rPr>
-          <w:i w:val="false"/>
-          <w:iCs w:val="false"/>
-        </w:rPr>
-      </w:pPr>
-      <w:r>
-        <w:rPr>
-          <w:i w:val="false"/>
-          <w:iCs w:val="false"/>
-        </w:rPr>
-        <w:tab/>
-        <w:tab/>
-        <w:t xml:space="preserve"> buy currency.YUA amount 77 for currency.USD,</w:t>
-      </w:r>
-    </w:p>
-    <w:p>
-      <w:pPr>
-        <w:pStyle w:val="Normal"/>
-        <w:jc w:val="left"/>
-        <w:rPr>
-          <w:i w:val="false"/>
-          <w:iCs w:val="false"/>
-        </w:rPr>
-      </w:pPr>
-      <w:r>
-        <w:rPr>
-          <w:i w:val="false"/>
-          <w:iCs w:val="false"/>
-        </w:rPr>
-        <w:tab/>
-        <w:tab/>
-        <w:t xml:space="preserve"> buy currency.YUA amount 800 for ANY,</w:t>
-      </w:r>
-    </w:p>
-    <w:p>
-      <w:pPr>
-        <w:pStyle w:val="Normal"/>
-        <w:jc w:val="left"/>
-        <w:rPr>
-          <w:i w:val="false"/>
-          <w:iCs w:val="false"/>
-        </w:rPr>
-      </w:pPr>
-      <w:r>
-        <w:rPr>
-          <w:i w:val="false"/>
-          <w:iCs w:val="false"/>
-        </w:rPr>
-        <w:tab/>
-        <w:tab/>
-        <w:t xml:space="preserve"> buy currency.YUA amount MAX for ANY,</w:t>
-        <w:tab/>
-      </w:r>
-    </w:p>
-    <w:p>
-      <w:pPr>
-        <w:pStyle w:val="Normal"/>
-        <w:jc w:val="left"/>
-        <w:rPr>
-          <w:i w:val="false"/>
-          <w:iCs w:val="false"/>
-        </w:rPr>
-      </w:pPr>
-      <w:r>
-        <w:rPr>
-          <w:i w:val="false"/>
-          <w:iCs w:val="false"/>
-        </w:rPr>
-        <w:tab/>
-        <w:tab/>
-        <w:t xml:space="preserve"> buy stocks.CocaCola amount 10 for OWN,</w:t>
-      </w:r>
-    </w:p>
-    <w:p>
-      <w:pPr>
-        <w:pStyle w:val="Normal"/>
-        <w:jc w:val="left"/>
-        <w:rPr>
-          <w:i w:val="false"/>
-          <w:iCs w:val="false"/>
-        </w:rPr>
-      </w:pPr>
-      <w:r>
-        <w:rPr>
-          <w:i w:val="false"/>
-          <w:iCs w:val="false"/>
-        </w:rPr>
-        <w:tab/>
-        <w:tab/>
-        <w:t xml:space="preserve"> buy stocks.CocaCola amount MAX for ANY,</w:t>
-      </w:r>
-    </w:p>
-    <w:p>
-      <w:pPr>
-        <w:pStyle w:val="Normal"/>
-        <w:jc w:val="left"/>
-        <w:rPr>
-          <w:i w:val="false"/>
-          <w:iCs w:val="false"/>
-        </w:rPr>
-      </w:pPr>
-      <w:r>
-        <w:rPr>
-          <w:i w:val="false"/>
-          <w:iCs w:val="false"/>
-        </w:rPr>
-        <w:tab/>
-        <w:tab/>
-        <w:t xml:space="preserve"> buy stocks.CocaCola amount MAX for currency.YUA,</w:t>
-      </w:r>
-    </w:p>
-    <w:p>
-      <w:pPr>
-        <w:pStyle w:val="Normal"/>
-        <w:jc w:val="left"/>
-        <w:rPr>
-          <w:i w:val="false"/>
-          <w:iCs w:val="false"/>
-        </w:rPr>
-      </w:pPr>
-      <w:r>
-        <w:rPr>
-          <w:i w:val="false"/>
-          <w:iCs w:val="false"/>
-        </w:rPr>
-        <w:tab/>
-        <w:tab/>
-        <w:t xml:space="preserve"> buy stocks.CocaCola amount MAX for {currency.YUA, currency.USD};</w:t>
+        <w:t>&amp;&amp; stock.[CocaCola].have.amount &gt; 15)</w:t>
+      </w:r>
+    </w:p>
+    <w:p>
+      <w:pPr>
+        <w:pStyle w:val="Normal"/>
+        <w:jc w:val="left"/>
+        <w:rPr>
+          <w:i w:val="false"/>
+          <w:iCs w:val="false"/>
+        </w:rPr>
+      </w:pPr>
+      <w:r>
+        <w:rPr>
+          <w:i w:val="false"/>
+          <w:iCs w:val="false"/>
+        </w:rPr>
+        <w:tab/>
+        <w:tab/>
+        <w:t>|| rule.[15].executed</w:t>
+      </w:r>
+    </w:p>
+    <w:p>
+      <w:pPr>
+        <w:pStyle w:val="Normal"/>
+        <w:jc w:val="left"/>
+        <w:rPr>
+          <w:i w:val="false"/>
+          <w:iCs w:val="false"/>
+        </w:rPr>
+      </w:pPr>
+      <w:r>
+        <w:rPr>
+          <w:i w:val="false"/>
+          <w:iCs w:val="false"/>
+        </w:rPr>
+        <w:tab/>
+        <w:tab/>
+        <w:t>|| inc stock.[CocaCola].value by 5% in 5;</w:t>
+      </w:r>
+    </w:p>
+    <w:p>
+      <w:pPr>
+        <w:pStyle w:val="Normal"/>
+        <w:jc w:val="left"/>
+        <w:rPr>
+          <w:i w:val="false"/>
+          <w:iCs w:val="false"/>
+        </w:rPr>
+      </w:pPr>
+      <w:r>
+        <w:rPr>
+          <w:i w:val="false"/>
+          <w:iCs w:val="false"/>
+        </w:rPr>
+        <w:tab/>
+        <w:t>actions: sell stocks.[CocaCola] amount 75,</w:t>
+      </w:r>
+    </w:p>
+    <w:p>
+      <w:pPr>
+        <w:pStyle w:val="Normal"/>
+        <w:jc w:val="left"/>
+        <w:rPr>
+          <w:i w:val="false"/>
+          <w:iCs w:val="false"/>
+        </w:rPr>
+      </w:pPr>
+      <w:r>
+        <w:rPr>
+          <w:i w:val="false"/>
+          <w:iCs w:val="false"/>
+        </w:rPr>
+        <w:tab/>
+        <w:tab/>
+        <w:t xml:space="preserve"> sell stock.[NukaCola] part 75,</w:t>
+      </w:r>
+    </w:p>
+    <w:p>
+      <w:pPr>
+        <w:pStyle w:val="Normal"/>
+        <w:jc w:val="left"/>
+        <w:rPr>
+          <w:i w:val="false"/>
+          <w:iCs w:val="false"/>
+        </w:rPr>
+      </w:pPr>
+      <w:r>
+        <w:rPr>
+          <w:i w:val="false"/>
+          <w:iCs w:val="false"/>
+        </w:rPr>
+        <w:tab/>
+        <w:tab/>
+        <w:t xml:space="preserve"> sell stock.[NukaCola] amount ALL,</w:t>
+      </w:r>
+    </w:p>
+    <w:p>
+      <w:pPr>
+        <w:pStyle w:val="Normal"/>
+        <w:jc w:val="left"/>
+        <w:rPr>
+          <w:i w:val="false"/>
+          <w:iCs w:val="false"/>
+        </w:rPr>
+      </w:pPr>
+      <w:r>
+        <w:rPr>
+          <w:i w:val="false"/>
+          <w:iCs w:val="false"/>
+        </w:rPr>
+        <w:tab/>
+        <w:tab/>
+        <w:t xml:space="preserve"> sell stock.[CocaCola] for 10000,</w:t>
+      </w:r>
+    </w:p>
+    <w:p>
+      <w:pPr>
+        <w:pStyle w:val="Normal"/>
+        <w:jc w:val="left"/>
+        <w:rPr>
+          <w:i w:val="false"/>
+          <w:iCs w:val="false"/>
+        </w:rPr>
+      </w:pPr>
+      <w:r>
+        <w:rPr>
+          <w:i w:val="false"/>
+          <w:iCs w:val="false"/>
+        </w:rPr>
+        <w:tab/>
+        <w:tab/>
+        <w:t xml:space="preserve"> sell stock.[CocaCola] for 10 absolute,</w:t>
+      </w:r>
+    </w:p>
+    <w:p>
+      <w:pPr>
+        <w:pStyle w:val="Normal"/>
+        <w:jc w:val="left"/>
+        <w:rPr>
+          <w:i w:val="false"/>
+          <w:iCs w:val="false"/>
+        </w:rPr>
+      </w:pPr>
+      <w:r>
+        <w:rPr>
+          <w:i w:val="false"/>
+          <w:iCs w:val="false"/>
+        </w:rPr>
+        <w:tab/>
+        <w:tab/>
+        <w:t xml:space="preserve"> buy currency.[YUA] amount 77 for currency.</w:t>
+      </w:r>
+      <w:r>
+        <w:rPr>
+          <w:i w:val="false"/>
+          <w:iCs w:val="false"/>
+        </w:rPr>
+        <w:t>[</w:t>
+      </w:r>
+      <w:r>
+        <w:rPr>
+          <w:i w:val="false"/>
+          <w:iCs w:val="false"/>
+        </w:rPr>
+        <w:t>USD</w:t>
+      </w:r>
+      <w:r>
+        <w:rPr>
+          <w:i w:val="false"/>
+          <w:iCs w:val="false"/>
+        </w:rPr>
+        <w:t>]</w:t>
+      </w:r>
+      <w:r>
+        <w:rPr>
+          <w:i w:val="false"/>
+          <w:iCs w:val="false"/>
+        </w:rPr>
+        <w:t>,</w:t>
+      </w:r>
+    </w:p>
+    <w:p>
+      <w:pPr>
+        <w:pStyle w:val="Normal"/>
+        <w:jc w:val="left"/>
+        <w:rPr>
+          <w:i w:val="false"/>
+          <w:iCs w:val="false"/>
+        </w:rPr>
+      </w:pPr>
+      <w:r>
+        <w:rPr>
+          <w:i w:val="false"/>
+          <w:iCs w:val="false"/>
+        </w:rPr>
+        <w:tab/>
+        <w:tab/>
+        <w:t xml:space="preserve"> buy currency.[YUA] amount 800 for ANY,</w:t>
+      </w:r>
+    </w:p>
+    <w:p>
+      <w:pPr>
+        <w:pStyle w:val="Normal"/>
+        <w:jc w:val="left"/>
+        <w:rPr>
+          <w:i w:val="false"/>
+          <w:iCs w:val="false"/>
+        </w:rPr>
+      </w:pPr>
+      <w:r>
+        <w:rPr>
+          <w:i w:val="false"/>
+          <w:iCs w:val="false"/>
+        </w:rPr>
+        <w:tab/>
+        <w:tab/>
+        <w:t xml:space="preserve"> buy currency.[YUA] amount MAX for ANY,</w:t>
+      </w:r>
+    </w:p>
+    <w:p>
+      <w:pPr>
+        <w:pStyle w:val="Normal"/>
+        <w:jc w:val="left"/>
+        <w:rPr>
+          <w:i w:val="false"/>
+          <w:iCs w:val="false"/>
+        </w:rPr>
+      </w:pPr>
+      <w:r>
+        <w:rPr>
+          <w:i w:val="false"/>
+          <w:iCs w:val="false"/>
+        </w:rPr>
+        <w:tab/>
+        <w:tab/>
+        <w:t xml:space="preserve"> buy stock.[CocaCola] amount 10 for OWN,</w:t>
+      </w:r>
+    </w:p>
+    <w:p>
+      <w:pPr>
+        <w:pStyle w:val="Normal"/>
+        <w:jc w:val="left"/>
+        <w:rPr>
+          <w:i w:val="false"/>
+          <w:iCs w:val="false"/>
+        </w:rPr>
+      </w:pPr>
+      <w:r>
+        <w:rPr>
+          <w:i w:val="false"/>
+          <w:iCs w:val="false"/>
+        </w:rPr>
+        <w:tab/>
+        <w:tab/>
+        <w:t xml:space="preserve"> buy stock.[CocaCola] amount MAX for ANY,</w:t>
+      </w:r>
+    </w:p>
+    <w:p>
+      <w:pPr>
+        <w:pStyle w:val="Normal"/>
+        <w:jc w:val="left"/>
+        <w:rPr>
+          <w:i w:val="false"/>
+          <w:iCs w:val="false"/>
+        </w:rPr>
+      </w:pPr>
+      <w:r>
+        <w:rPr>
+          <w:i w:val="false"/>
+          <w:iCs w:val="false"/>
+        </w:rPr>
+        <w:tab/>
+        <w:tab/>
+        <w:t xml:space="preserve"> buy stock.[CocaCola] amount MAX for currency.[YUA],</w:t>
+      </w:r>
+    </w:p>
+    <w:p>
+      <w:pPr>
+        <w:pStyle w:val="Normal"/>
+        <w:jc w:val="left"/>
+        <w:rPr>
+          <w:i w:val="false"/>
+          <w:iCs w:val="false"/>
+        </w:rPr>
+      </w:pPr>
+      <w:r>
+        <w:rPr>
+          <w:i w:val="false"/>
+          <w:iCs w:val="false"/>
+        </w:rPr>
+        <w:tab/>
+        <w:tab/>
+        <w:t xml:space="preserve"> buy stock.[CocaCola] amount MAX for {currency.[YUA], currency.[USD]};</w:t>
       </w:r>
     </w:p>
     <w:p>
@@ -5315,32 +5610,1620 @@
         <w:pStyle w:val="Normal"/>
         <w:jc w:val="left"/>
         <w:rPr>
-          <w:i/>
-          <w:iCs/>
-        </w:rPr>
-      </w:pPr>
-      <w:r>
-        <w:rPr>
-          <w:i/>
-          <w:iCs/>
-        </w:rPr>
-      </w:r>
-    </w:p>
-    <w:p>
-      <w:pPr>
-        <w:pStyle w:val="Normal"/>
-        <w:jc w:val="left"/>
-        <w:rPr>
-          <w:i w:val="false"/>
-          <w:iCs w:val="false"/>
-        </w:rPr>
-      </w:pPr>
-      <w:r>
-        <w:rPr>
-          <w:i w:val="false"/>
-          <w:iCs w:val="false"/>
-        </w:rPr>
-        <w:t>III) Realizacja</w:t>
+          <w:i w:val="false"/>
+          <w:iCs w:val="false"/>
+        </w:rPr>
+      </w:pPr>
+      <w:r>
+        <w:rPr>
+          <w:i w:val="false"/>
+          <w:iCs w:val="false"/>
+        </w:rPr>
+        <w:t>III) Formalny opis gramatyki</w:t>
+      </w:r>
+    </w:p>
+    <w:p>
+      <w:pPr>
+        <w:pStyle w:val="Normal"/>
+        <w:jc w:val="left"/>
+        <w:rPr>
+          <w:i w:val="false"/>
+          <w:iCs w:val="false"/>
+        </w:rPr>
+      </w:pPr>
+      <w:r>
+        <w:rPr>
+          <w:i w:val="false"/>
+          <w:iCs w:val="false"/>
+        </w:rPr>
+        <w:t>&lt;program&gt;</w:t>
+        <w:tab/>
+        <w:tab/>
+        <w:t>::= &lt;declarations&gt;&lt;rule_defs&gt;</w:t>
+      </w:r>
+    </w:p>
+    <w:p>
+      <w:pPr>
+        <w:pStyle w:val="Normal"/>
+        <w:jc w:val="left"/>
+        <w:rPr>
+          <w:i w:val="false"/>
+          <w:iCs w:val="false"/>
+        </w:rPr>
+      </w:pPr>
+      <w:r>
+        <w:rPr>
+          <w:i w:val="false"/>
+          <w:iCs w:val="false"/>
+        </w:rPr>
+        <w:t>&lt;rule_defs&gt;</w:t>
+        <w:tab/>
+        <w:tab/>
+        <w:t>::= „”|&lt;rule_def&gt;|&lt;rule_def&gt;&lt;rule_defs&gt;</w:t>
+      </w:r>
+    </w:p>
+    <w:p>
+      <w:pPr>
+        <w:pStyle w:val="Normal"/>
+        <w:jc w:val="left"/>
+        <w:rPr>
+          <w:i w:val="false"/>
+          <w:iCs w:val="false"/>
+        </w:rPr>
+      </w:pPr>
+      <w:r>
+        <w:rPr>
+          <w:i w:val="false"/>
+          <w:iCs w:val="false"/>
+        </w:rPr>
+        <w:t>&lt;rule_def&gt;</w:t>
+        <w:tab/>
+        <w:tab/>
+        <w:t>::=&lt;rule&gt;&lt;opt_</w:t>
+      </w:r>
+      <w:r>
+        <w:rPr>
+          <w:i w:val="false"/>
+          <w:iCs w:val="false"/>
+        </w:rPr>
+        <w:t xml:space="preserve">format_char&gt; </w:t>
+        <w:tab/>
+        <w:tab/>
+        <w:tab/>
+        <w:tab/>
+        <w:tab/>
+        <w:tab/>
+        <w:tab/>
+        <w:tab/>
+        <w:tab/>
+        <w:tab/>
+        <w:t xml:space="preserve">„{„ </w:t>
+      </w:r>
+    </w:p>
+    <w:p>
+      <w:pPr>
+        <w:pStyle w:val="Normal"/>
+        <w:jc w:val="left"/>
+        <w:rPr>
+          <w:i w:val="false"/>
+          <w:iCs w:val="false"/>
+        </w:rPr>
+      </w:pPr>
+      <w:r>
+        <w:rPr>
+          <w:i w:val="false"/>
+          <w:iCs w:val="false"/>
+        </w:rPr>
+        <w:tab/>
+        <w:tab/>
+        <w:tab/>
+        <w:tab/>
+        <w:tab/>
+        <w:t>&lt;id_decl&gt;</w:t>
+      </w:r>
+    </w:p>
+    <w:p>
+      <w:pPr>
+        <w:pStyle w:val="Normal"/>
+        <w:jc w:val="left"/>
+        <w:rPr>
+          <w:i w:val="false"/>
+          <w:iCs w:val="false"/>
+        </w:rPr>
+      </w:pPr>
+      <w:r>
+        <w:rPr>
+          <w:i w:val="false"/>
+          <w:iCs w:val="false"/>
+        </w:rPr>
+        <w:tab/>
+        <w:tab/>
+        <w:tab/>
+        <w:tab/>
+        <w:tab/>
+        <w:t>&lt;prio_decl&gt;</w:t>
+      </w:r>
+    </w:p>
+    <w:p>
+      <w:pPr>
+        <w:pStyle w:val="Normal"/>
+        <w:jc w:val="left"/>
+        <w:rPr>
+          <w:i w:val="false"/>
+          <w:iCs w:val="false"/>
+        </w:rPr>
+      </w:pPr>
+      <w:r>
+        <w:rPr>
+          <w:i w:val="false"/>
+          <w:iCs w:val="false"/>
+        </w:rPr>
+        <w:tab/>
+        <w:tab/>
+        <w:tab/>
+        <w:tab/>
+        <w:tab/>
+        <w:t>&lt;cond_decl&gt;</w:t>
+      </w:r>
+    </w:p>
+    <w:p>
+      <w:pPr>
+        <w:pStyle w:val="Normal"/>
+        <w:jc w:val="left"/>
+        <w:rPr>
+          <w:i w:val="false"/>
+          <w:iCs w:val="false"/>
+        </w:rPr>
+      </w:pPr>
+      <w:r>
+        <w:rPr>
+          <w:i w:val="false"/>
+          <w:iCs w:val="false"/>
+        </w:rPr>
+        <w:tab/>
+        <w:tab/>
+        <w:tab/>
+        <w:tab/>
+        <w:tab/>
+        <w:t>&lt;actions_decl&gt;</w:t>
+      </w:r>
+    </w:p>
+    <w:p>
+      <w:pPr>
+        <w:pStyle w:val="Normal"/>
+        <w:jc w:val="left"/>
+        <w:rPr>
+          <w:i w:val="false"/>
+          <w:iCs w:val="false"/>
+        </w:rPr>
+      </w:pPr>
+      <w:r>
+        <w:rPr>
+          <w:i w:val="false"/>
+          <w:iCs w:val="false"/>
+        </w:rPr>
+        <w:tab/>
+        <w:tab/>
+        <w:tab/>
+        <w:tab/>
+        <w:t>„</w:t>
+      </w:r>
+      <w:r>
+        <w:rPr>
+          <w:i w:val="false"/>
+          <w:iCs w:val="false"/>
+        </w:rPr>
+        <w:t>}”&lt;new_lilne&gt;</w:t>
+      </w:r>
+    </w:p>
+    <w:p>
+      <w:pPr>
+        <w:pStyle w:val="Normal"/>
+        <w:jc w:val="left"/>
+        <w:rPr>
+          <w:i w:val="false"/>
+          <w:iCs w:val="false"/>
+        </w:rPr>
+      </w:pPr>
+      <w:r>
+        <w:rPr>
+          <w:i w:val="false"/>
+          <w:iCs w:val="false"/>
+        </w:rPr>
+        <w:t>&lt;id_decl&gt;</w:t>
+        <w:tab/>
+        <w:tab/>
+        <w:t>::= &lt;opt_format_char&gt;&lt;id&gt;”:”&lt;opt_whitespace&gt;&lt;number&gt;”;”</w:t>
+      </w:r>
+    </w:p>
+    <w:p>
+      <w:pPr>
+        <w:pStyle w:val="Normal"/>
+        <w:jc w:val="left"/>
+        <w:rPr>
+          <w:i w:val="false"/>
+          <w:iCs w:val="false"/>
+        </w:rPr>
+      </w:pPr>
+      <w:r>
+        <w:rPr>
+          <w:i w:val="false"/>
+          <w:iCs w:val="false"/>
+        </w:rPr>
+        <w:t>&lt;prio_decl&gt;</w:t>
+        <w:tab/>
+        <w:tab/>
+        <w:t>::= &lt;opt_format_char&gt;&lt;priority&gt;”:”&lt;opt_whitespace&gt;&lt;number&gt;”;”</w:t>
+      </w:r>
+    </w:p>
+    <w:p>
+      <w:pPr>
+        <w:pStyle w:val="Normal"/>
+        <w:jc w:val="left"/>
+        <w:rPr>
+          <w:i w:val="false"/>
+          <w:iCs w:val="false"/>
+        </w:rPr>
+      </w:pPr>
+      <w:r>
+        <w:rPr>
+          <w:i w:val="false"/>
+          <w:iCs w:val="false"/>
+        </w:rPr>
+      </w:r>
+    </w:p>
+    <w:p>
+      <w:pPr>
+        <w:pStyle w:val="Normal"/>
+        <w:jc w:val="left"/>
+        <w:rPr>
+          <w:i w:val="false"/>
+          <w:iCs w:val="false"/>
+        </w:rPr>
+      </w:pPr>
+      <w:r>
+        <w:rPr>
+          <w:i w:val="false"/>
+          <w:iCs w:val="false"/>
+        </w:rPr>
+      </w:r>
+    </w:p>
+    <w:p>
+      <w:pPr>
+        <w:pStyle w:val="Normal"/>
+        <w:jc w:val="left"/>
+        <w:rPr>
+          <w:i w:val="false"/>
+          <w:iCs w:val="false"/>
+        </w:rPr>
+      </w:pPr>
+      <w:r>
+        <w:rPr>
+          <w:i w:val="false"/>
+          <w:iCs w:val="false"/>
+        </w:rPr>
+      </w:r>
+    </w:p>
+    <w:p>
+      <w:pPr>
+        <w:pStyle w:val="Normal"/>
+        <w:jc w:val="left"/>
+        <w:rPr>
+          <w:i w:val="false"/>
+          <w:iCs w:val="false"/>
+        </w:rPr>
+      </w:pPr>
+      <w:r>
+        <w:rPr>
+          <w:i w:val="false"/>
+          <w:iCs w:val="false"/>
+        </w:rPr>
+        <w:t>&lt;declarations&gt;</w:t>
+        <w:tab/>
+        <w:t>::= &lt;config_decl&gt;&lt;events_decl&gt;&lt;start_decl&gt;&lt;rules_decl&gt;</w:t>
+      </w:r>
+    </w:p>
+    <w:p>
+      <w:pPr>
+        <w:pStyle w:val="Normal"/>
+        <w:jc w:val="left"/>
+        <w:rPr>
+          <w:i w:val="false"/>
+          <w:iCs w:val="false"/>
+        </w:rPr>
+      </w:pPr>
+      <w:r>
+        <w:rPr>
+          <w:i w:val="false"/>
+          <w:iCs w:val="false"/>
+        </w:rPr>
+        <w:t>&lt;config_decl&gt;</w:t>
+        <w:tab/>
+        <w:tab/>
+        <w:t>::= &lt;config_decl_line&gt; | &lt;config_decl_line&gt;&lt;config_decl&gt;;</w:t>
+      </w:r>
+    </w:p>
+    <w:p>
+      <w:pPr>
+        <w:pStyle w:val="Normal"/>
+        <w:jc w:val="left"/>
+        <w:rPr>
+          <w:i w:val="false"/>
+          <w:iCs w:val="false"/>
+        </w:rPr>
+      </w:pPr>
+      <w:r>
+        <w:rPr>
+          <w:i w:val="false"/>
+          <w:iCs w:val="false"/>
+        </w:rPr>
+        <w:t>&lt;config_decl_line&gt;</w:t>
+        <w:tab/>
+        <w:t xml:space="preserve">::= </w:t>
+      </w:r>
+      <w:r>
+        <w:rPr>
+          <w:i w:val="false"/>
+          <w:iCs w:val="false"/>
+        </w:rPr>
+        <w:t>&lt;config&gt;&lt;decl_line_ending&gt;;</w:t>
+      </w:r>
+    </w:p>
+    <w:p>
+      <w:pPr>
+        <w:pStyle w:val="Normal"/>
+        <w:jc w:val="left"/>
+        <w:rPr>
+          <w:i w:val="false"/>
+          <w:iCs w:val="false"/>
+        </w:rPr>
+      </w:pPr>
+      <w:r>
+        <w:rPr>
+          <w:i w:val="false"/>
+          <w:iCs w:val="false"/>
+        </w:rPr>
+        <w:t>&lt;events_decl&gt;</w:t>
+        <w:tab/>
+        <w:tab/>
+        <w:t>::=&lt;events_decl_line&gt; | &lt;events_decl_line&gt;&lt;events_decl&gt;;</w:t>
+      </w:r>
+    </w:p>
+    <w:p>
+      <w:pPr>
+        <w:pStyle w:val="Normal"/>
+        <w:jc w:val="left"/>
+        <w:rPr>
+          <w:i w:val="false"/>
+          <w:iCs w:val="false"/>
+        </w:rPr>
+      </w:pPr>
+      <w:r>
+        <w:rPr>
+          <w:i w:val="false"/>
+          <w:iCs w:val="false"/>
+        </w:rPr>
+        <w:t>&lt;events_decl_line&gt;</w:t>
+        <w:tab/>
+        <w:t>::= &lt;events&gt;&lt;decl_line_ending&gt;;</w:t>
+      </w:r>
+    </w:p>
+    <w:p>
+      <w:pPr>
+        <w:pStyle w:val="Normal"/>
+        <w:jc w:val="left"/>
+        <w:rPr>
+          <w:i w:val="false"/>
+          <w:iCs w:val="false"/>
+        </w:rPr>
+      </w:pPr>
+      <w:r>
+        <w:rPr>
+          <w:i w:val="false"/>
+          <w:iCs w:val="false"/>
+        </w:rPr>
+        <w:t>&lt;start_decl&gt;</w:t>
+        <w:tab/>
+        <w:tab/>
+        <w:t>::= &lt;start_decl_line&gt; | &lt;start_decl_line&gt;&lt;start_decl&gt;;</w:t>
+      </w:r>
+    </w:p>
+    <w:p>
+      <w:pPr>
+        <w:pStyle w:val="Normal"/>
+        <w:jc w:val="left"/>
+        <w:rPr>
+          <w:i w:val="false"/>
+          <w:iCs w:val="false"/>
+        </w:rPr>
+      </w:pPr>
+      <w:r>
+        <w:rPr>
+          <w:i w:val="false"/>
+          <w:iCs w:val="false"/>
+        </w:rPr>
+        <w:t>&lt;start_decl_line&gt;</w:t>
+        <w:tab/>
+        <w:t xml:space="preserve">::= </w:t>
+      </w:r>
+      <w:r>
+        <w:rPr>
+          <w:i w:val="false"/>
+          <w:iCs w:val="false"/>
+        </w:rPr>
+        <w:t>&lt;start&gt;</w:t>
+      </w:r>
+      <w:r>
+        <w:rPr>
+          <w:i w:val="false"/>
+          <w:iCs w:val="false"/>
+        </w:rPr>
+        <w:t>&lt;decl_line_ending&gt;;</w:t>
+      </w:r>
+    </w:p>
+    <w:p>
+      <w:pPr>
+        <w:pStyle w:val="Normal"/>
+        <w:jc w:val="left"/>
+        <w:rPr>
+          <w:i w:val="false"/>
+          <w:iCs w:val="false"/>
+        </w:rPr>
+      </w:pPr>
+      <w:r>
+        <w:rPr>
+          <w:i w:val="false"/>
+          <w:iCs w:val="false"/>
+        </w:rPr>
+        <w:t>&lt;rules_decl&gt;</w:t>
+        <w:tab/>
+        <w:tab/>
+        <w:t xml:space="preserve">::= </w:t>
+      </w:r>
+      <w:r>
+        <w:rPr>
+          <w:i w:val="false"/>
+          <w:iCs w:val="false"/>
+        </w:rPr>
+        <w:t>&lt;</w:t>
+      </w:r>
+      <w:r>
+        <w:rPr>
+          <w:i w:val="false"/>
+          <w:iCs w:val="false"/>
+        </w:rPr>
+        <w:t>rule_</w:t>
+      </w:r>
+      <w:r>
+        <w:rPr>
+          <w:i w:val="false"/>
+          <w:iCs w:val="false"/>
+        </w:rPr>
+        <w:t xml:space="preserve">decl_line&gt; </w:t>
+      </w:r>
+      <w:r>
+        <w:rPr>
+          <w:i w:val="false"/>
+          <w:iCs w:val="false"/>
+        </w:rPr>
+        <w:t xml:space="preserve">| </w:t>
+      </w:r>
+      <w:r>
+        <w:rPr>
+          <w:i w:val="false"/>
+          <w:iCs w:val="false"/>
+        </w:rPr>
+        <w:t>&lt;</w:t>
+      </w:r>
+      <w:r>
+        <w:rPr>
+          <w:i w:val="false"/>
+          <w:iCs w:val="false"/>
+        </w:rPr>
+        <w:t>rule_</w:t>
+      </w:r>
+      <w:r>
+        <w:rPr>
+          <w:i w:val="false"/>
+          <w:iCs w:val="false"/>
+        </w:rPr>
+        <w:t>decl_line&gt;</w:t>
+      </w:r>
+      <w:r>
+        <w:rPr>
+          <w:i w:val="false"/>
+          <w:iCs w:val="false"/>
+        </w:rPr>
+        <w:t>&lt;rules_decl&gt;</w:t>
+      </w:r>
+    </w:p>
+    <w:p>
+      <w:pPr>
+        <w:pStyle w:val="Normal"/>
+        <w:jc w:val="left"/>
+        <w:rPr>
+          <w:i w:val="false"/>
+          <w:iCs w:val="false"/>
+        </w:rPr>
+      </w:pPr>
+      <w:bookmarkStart w:id="1" w:name="__DdeLink__963_1850901143"/>
+      <w:r>
+        <w:rPr>
+          <w:i w:val="false"/>
+          <w:iCs w:val="false"/>
+        </w:rPr>
+        <w:t>&lt;</w:t>
+      </w:r>
+      <w:r>
+        <w:rPr>
+          <w:i w:val="false"/>
+          <w:iCs w:val="false"/>
+        </w:rPr>
+        <w:t>rule_</w:t>
+      </w:r>
+      <w:r>
+        <w:rPr>
+          <w:i w:val="false"/>
+          <w:iCs w:val="false"/>
+        </w:rPr>
+        <w:t>decl_line&gt;</w:t>
+      </w:r>
+      <w:bookmarkEnd w:id="1"/>
+      <w:r>
+        <w:rPr>
+          <w:i w:val="false"/>
+          <w:iCs w:val="false"/>
+        </w:rPr>
+        <w:tab/>
+        <w:t xml:space="preserve">::=  </w:t>
+      </w:r>
+      <w:r>
+        <w:rPr>
+          <w:i w:val="false"/>
+          <w:iCs w:val="false"/>
+        </w:rPr>
+        <w:t>&lt;rule&gt;&lt;decl_line_ending&gt;;</w:t>
+      </w:r>
+    </w:p>
+    <w:p>
+      <w:pPr>
+        <w:pStyle w:val="Normal"/>
+        <w:jc w:val="left"/>
+        <w:rPr>
+          <w:i w:val="false"/>
+          <w:iCs w:val="false"/>
+        </w:rPr>
+      </w:pPr>
+      <w:r>
+        <w:rPr>
+          <w:i w:val="false"/>
+          <w:iCs w:val="false"/>
+        </w:rPr>
+        <w:t>&lt;decl_line_ending&gt;</w:t>
+        <w:tab/>
+        <w:t>::= &lt;opt_whitespace&gt;&lt;given_name&gt;&lt;opt_comment&gt;&lt;new_line&gt;;</w:t>
+      </w:r>
+    </w:p>
+    <w:p>
+      <w:pPr>
+        <w:pStyle w:val="Normal"/>
+        <w:jc w:val="left"/>
+        <w:rPr>
+          <w:i w:val="false"/>
+          <w:iCs w:val="false"/>
+        </w:rPr>
+      </w:pPr>
+      <w:r>
+        <w:rPr>
+          <w:i w:val="false"/>
+          <w:iCs w:val="false"/>
+        </w:rPr>
+        <w:t>&lt;given_name&gt;</w:t>
+        <w:tab/>
+        <w:t>::= „[„ &lt;name&gt; „]”;</w:t>
+      </w:r>
+    </w:p>
+    <w:p>
+      <w:pPr>
+        <w:pStyle w:val="Normal"/>
+        <w:jc w:val="left"/>
+        <w:rPr>
+          <w:i w:val="false"/>
+          <w:iCs w:val="false"/>
+        </w:rPr>
+      </w:pPr>
+      <w:r>
+        <w:rPr>
+          <w:i w:val="false"/>
+          <w:iCs w:val="false"/>
+        </w:rPr>
+        <w:t>&lt;name&gt;</w:t>
+        <w:tab/>
+        <w:tab/>
+        <w:t>::= &lt;name_character&gt; | &lt;name_chacter&gt;&lt;name&gt;;</w:t>
+      </w:r>
+    </w:p>
+    <w:p>
+      <w:pPr>
+        <w:pStyle w:val="Normal"/>
+        <w:jc w:val="left"/>
+        <w:rPr>
+          <w:i w:val="false"/>
+          <w:iCs w:val="false"/>
+        </w:rPr>
+      </w:pPr>
+      <w:r>
+        <w:rPr>
+          <w:i w:val="false"/>
+          <w:iCs w:val="false"/>
+        </w:rPr>
+        <w:t>&lt;opt_comment&gt;</w:t>
+        <w:tab/>
+        <w:t>::= „” | &lt;comment&gt;</w:t>
+      </w:r>
+    </w:p>
+    <w:p>
+      <w:pPr>
+        <w:pStyle w:val="Normal"/>
+        <w:jc w:val="left"/>
+        <w:rPr>
+          <w:i w:val="false"/>
+          <w:iCs w:val="false"/>
+        </w:rPr>
+      </w:pPr>
+      <w:r>
+        <w:rPr>
+          <w:i w:val="false"/>
+          <w:iCs w:val="false"/>
+        </w:rPr>
+        <w:t>&lt;comment&gt;</w:t>
+        <w:tab/>
+        <w:tab/>
+        <w:t>::= &lt;comment_start&gt;&lt;comment_text&gt;;</w:t>
+      </w:r>
+    </w:p>
+    <w:p>
+      <w:pPr>
+        <w:pStyle w:val="Normal"/>
+        <w:jc w:val="left"/>
+        <w:rPr>
+          <w:i w:val="false"/>
+          <w:iCs w:val="false"/>
+        </w:rPr>
+      </w:pPr>
+      <w:r>
+        <w:rPr>
+          <w:i w:val="false"/>
+          <w:iCs w:val="false"/>
+        </w:rPr>
+        <w:t>&lt;comment_text&gt;</w:t>
+        <w:tab/>
+        <w:t>::= &lt;comment_character&gt; | &lt;comment_character&gt;&lt;comment_text&gt;;</w:t>
+      </w:r>
+    </w:p>
+    <w:p>
+      <w:pPr>
+        <w:pStyle w:val="Normal"/>
+        <w:jc w:val="left"/>
+        <w:rPr>
+          <w:i w:val="false"/>
+          <w:iCs w:val="false"/>
+        </w:rPr>
+      </w:pPr>
+      <w:r>
+        <w:rPr>
+          <w:i w:val="false"/>
+          <w:iCs w:val="false"/>
+        </w:rPr>
+        <w:t>&lt;name_character&gt;</w:t>
+        <w:tab/>
+        <w:t xml:space="preserve">::= &lt;letter&gt; | &lt;digit&gt; | &lt;nonbracket_symbol&gt; </w:t>
+      </w:r>
+      <w:r>
+        <w:rPr>
+          <w:i w:val="false"/>
+          <w:iCs w:val="false"/>
+        </w:rPr>
+        <w:t>| &lt;opt_whitespace&gt;</w:t>
+      </w:r>
+      <w:r>
+        <w:rPr>
+          <w:i w:val="false"/>
+          <w:iCs w:val="false"/>
+        </w:rPr>
+        <w:t>;</w:t>
+      </w:r>
+    </w:p>
+    <w:p>
+      <w:pPr>
+        <w:pStyle w:val="Normal"/>
+        <w:jc w:val="left"/>
+        <w:rPr>
+          <w:i w:val="false"/>
+          <w:iCs w:val="false"/>
+        </w:rPr>
+      </w:pPr>
+      <w:r>
+        <w:rPr>
+          <w:i w:val="false"/>
+          <w:iCs w:val="false"/>
+        </w:rPr>
+        <w:t>&lt;comment_character&gt;::= &lt;letter&gt; | &lt;digit&gt; | &lt;opt_whitespace&gt;</w:t>
+      </w:r>
+    </w:p>
+    <w:p>
+      <w:pPr>
+        <w:pStyle w:val="Normal"/>
+        <w:jc w:val="left"/>
+        <w:rPr>
+          <w:i w:val="false"/>
+          <w:iCs w:val="false"/>
+        </w:rPr>
+      </w:pPr>
+      <w:r>
+        <w:rPr>
+          <w:i w:val="false"/>
+          <w:iCs w:val="false"/>
+        </w:rPr>
+        <w:t>&lt;character&gt;</w:t>
+        <w:tab/>
+        <w:tab/>
+        <w:t>::= &lt;letter&gt; | &lt;digit&gt; | &lt;symbol&gt;;</w:t>
+      </w:r>
+    </w:p>
+    <w:p>
+      <w:pPr>
+        <w:pStyle w:val="Normal"/>
+        <w:jc w:val="left"/>
+        <w:rPr>
+          <w:i w:val="false"/>
+          <w:iCs w:val="false"/>
+        </w:rPr>
+      </w:pPr>
+      <w:r>
+        <w:rPr>
+          <w:i w:val="false"/>
+          <w:iCs w:val="false"/>
+        </w:rPr>
+        <w:t>&lt;opt_format_char&gt;</w:t>
+        <w:tab/>
+        <w:t>::= &lt;opt_whitespace&gt; | &lt;new_line&gt;;</w:t>
+      </w:r>
+    </w:p>
+    <w:p>
+      <w:pPr>
+        <w:pStyle w:val="Normal"/>
+        <w:jc w:val="left"/>
+        <w:rPr>
+          <w:i w:val="false"/>
+          <w:iCs w:val="false"/>
+        </w:rPr>
+      </w:pPr>
+      <w:r>
+        <w:rPr>
+          <w:i w:val="false"/>
+          <w:iCs w:val="false"/>
+        </w:rPr>
+        <w:t>&lt;new_line&gt;</w:t>
+        <w:tab/>
+        <w:tab/>
+        <w:t>::= „\r\n” | „\n”;</w:t>
+      </w:r>
+    </w:p>
+    <w:p>
+      <w:pPr>
+        <w:pStyle w:val="Normal"/>
+        <w:jc w:val="left"/>
+        <w:rPr>
+          <w:i w:val="false"/>
+          <w:iCs w:val="false"/>
+        </w:rPr>
+      </w:pPr>
+      <w:r>
+        <w:rPr>
+          <w:i w:val="false"/>
+          <w:iCs w:val="false"/>
+        </w:rPr>
+        <w:t>&lt;opt_whitespace&gt;</w:t>
+        <w:tab/>
+        <w:t>::= „\t” &lt;opt_whitespace&gt; | „ „ &lt;opt_whitespace&gt; | „”</w:t>
+      </w:r>
+    </w:p>
+    <w:p>
+      <w:pPr>
+        <w:pStyle w:val="Normal"/>
+        <w:jc w:val="left"/>
+        <w:rPr>
+          <w:rFonts w:ascii="Liberation Serif" w:hAnsi="Liberation Serif"/>
+          <w:b w:val="false"/>
+          <w:i w:val="false"/>
+          <w:caps w:val="false"/>
+          <w:smallCaps w:val="false"/>
+          <w:color w:val="000000"/>
+          <w:spacing w:val="0"/>
+          <w:sz w:val="24"/>
+          <w:szCs w:val="24"/>
+        </w:rPr>
+      </w:pPr>
+      <w:r>
+        <w:rPr>
+          <w:rFonts w:ascii="Liberation Serif" w:hAnsi="Liberation Serif"/>
+          <w:i w:val="false"/>
+          <w:iCs w:val="false"/>
+          <w:sz w:val="24"/>
+          <w:szCs w:val="24"/>
+        </w:rPr>
+        <w:t xml:space="preserve">&lt;letter&gt; </w:t>
+        <w:tab/>
+        <w:tab/>
+        <w:t xml:space="preserve">::= </w:t>
+      </w:r>
+      <w:r>
+        <w:rPr>
+          <w:rFonts w:ascii="Liberation Serif" w:hAnsi="Liberation Serif"/>
+          <w:b w:val="false"/>
+          <w:i w:val="false"/>
+          <w:caps w:val="false"/>
+          <w:smallCaps w:val="false"/>
+          <w:color w:val="000000"/>
+          <w:spacing w:val="0"/>
+          <w:sz w:val="24"/>
+          <w:szCs w:val="24"/>
+        </w:rPr>
+        <w:t>"A" | "B" | "C" | "D" | "E" | "F" | "G" | "H" | "I" | "J" | "K" | "L" | "M" | "N" | "O" | "P" | "Q" | "R" | "S" | "T" | "U" | "V" | "W" | "X" | "Y" | "Z" | "a" | "b" | "c" | "d" | "e" | "f" | "g" | "h" | "i" | "j" | "k" | "l" | "m" | "n" | "o" | "p" | "q" | "r" | "s" | "t" | "u" | "v" | "w" | "x" | "y" | "z"</w:t>
+      </w:r>
+    </w:p>
+    <w:p>
+      <w:pPr>
+        <w:pStyle w:val="Normal"/>
+        <w:jc w:val="left"/>
+        <w:rPr>
+          <w:rFonts w:ascii="Liberation Serif" w:hAnsi="Liberation Serif"/>
+          <w:b w:val="false"/>
+          <w:i w:val="false"/>
+          <w:caps w:val="false"/>
+          <w:smallCaps w:val="false"/>
+          <w:color w:val="000000"/>
+          <w:spacing w:val="0"/>
+          <w:sz w:val="24"/>
+          <w:szCs w:val="24"/>
+        </w:rPr>
+      </w:pPr>
+      <w:r>
+        <w:rPr>
+          <w:rFonts w:ascii="Liberation Serif" w:hAnsi="Liberation Serif"/>
+          <w:b w:val="false"/>
+          <w:i w:val="false"/>
+          <w:caps w:val="false"/>
+          <w:smallCaps w:val="false"/>
+          <w:color w:val="000000"/>
+          <w:spacing w:val="0"/>
+          <w:sz w:val="24"/>
+          <w:szCs w:val="24"/>
+        </w:rPr>
+        <w:t>&lt;digit&gt;</w:t>
+        <w:tab/>
+        <w:tab/>
+        <w:t xml:space="preserve">::=  </w:t>
+      </w:r>
+      <w:r>
+        <w:rPr>
+          <w:rFonts w:ascii="Liberation Serif" w:hAnsi="Liberation Serif"/>
+          <w:b w:val="false"/>
+          <w:i w:val="false"/>
+          <w:caps w:val="false"/>
+          <w:smallCaps w:val="false"/>
+          <w:color w:val="000000"/>
+          <w:spacing w:val="0"/>
+          <w:sz w:val="24"/>
+          <w:szCs w:val="24"/>
+        </w:rPr>
+        <w:t xml:space="preserve">"0" </w:t>
+      </w:r>
+      <w:r>
+        <w:rPr>
+          <w:rFonts w:ascii="Liberation Serif" w:hAnsi="Liberation Serif"/>
+          <w:b w:val="false"/>
+          <w:i w:val="false"/>
+          <w:caps w:val="false"/>
+          <w:smallCaps w:val="false"/>
+          <w:color w:val="000000"/>
+          <w:spacing w:val="0"/>
+          <w:sz w:val="24"/>
+          <w:szCs w:val="24"/>
+        </w:rPr>
+        <w:t>| &lt;nonzero_digit&gt;;</w:t>
+      </w:r>
+    </w:p>
+    <w:p>
+      <w:pPr>
+        <w:pStyle w:val="Normal"/>
+        <w:jc w:val="left"/>
+        <w:rPr>
+          <w:rFonts w:ascii="Liberation Serif" w:hAnsi="Liberation Serif"/>
+          <w:b w:val="false"/>
+          <w:i w:val="false"/>
+          <w:caps w:val="false"/>
+          <w:smallCaps w:val="false"/>
+          <w:color w:val="000000"/>
+          <w:spacing w:val="0"/>
+          <w:sz w:val="24"/>
+          <w:szCs w:val="24"/>
+        </w:rPr>
+      </w:pPr>
+      <w:r>
+        <w:rPr>
+          <w:rFonts w:ascii="Liberation Serif" w:hAnsi="Liberation Serif"/>
+          <w:b w:val="false"/>
+          <w:i w:val="false"/>
+          <w:caps w:val="false"/>
+          <w:smallCaps w:val="false"/>
+          <w:color w:val="000000"/>
+          <w:spacing w:val="0"/>
+          <w:sz w:val="24"/>
+          <w:szCs w:val="24"/>
+        </w:rPr>
+        <w:t>&lt;nonzero_digit&gt;</w:t>
+        <w:tab/>
+        <w:t>::= "1" | "2" | "3" | "4" | "5" | "6" | "7" | "8" | "9";</w:t>
+      </w:r>
+    </w:p>
+    <w:p>
+      <w:pPr>
+        <w:pStyle w:val="Normal"/>
+        <w:jc w:val="left"/>
+        <w:rPr>
+          <w:rFonts w:ascii="Liberation Serif" w:hAnsi="Liberation Serif"/>
+          <w:b w:val="false"/>
+          <w:i w:val="false"/>
+          <w:caps w:val="false"/>
+          <w:smallCaps w:val="false"/>
+          <w:color w:val="000000"/>
+          <w:spacing w:val="0"/>
+          <w:sz w:val="24"/>
+          <w:szCs w:val="24"/>
+        </w:rPr>
+      </w:pPr>
+      <w:r>
+        <w:rPr>
+          <w:rFonts w:ascii="Liberation Serif" w:hAnsi="Liberation Serif"/>
+          <w:b w:val="false"/>
+          <w:i w:val="false"/>
+          <w:caps w:val="false"/>
+          <w:smallCaps w:val="false"/>
+          <w:color w:val="000000"/>
+          <w:spacing w:val="0"/>
+          <w:sz w:val="24"/>
+          <w:szCs w:val="24"/>
+        </w:rPr>
+        <w:t>&lt;number&gt;</w:t>
+        <w:tab/>
+        <w:tab/>
+        <w:t>::= &lt;digit&gt; | &lt;nonzero_digit&gt;&lt;number&gt;</w:t>
+      </w:r>
+    </w:p>
+    <w:p>
+      <w:pPr>
+        <w:pStyle w:val="Normal"/>
+        <w:jc w:val="left"/>
+        <w:rPr>
+          <w:rFonts w:ascii="Liberation Serif" w:hAnsi="Liberation Serif"/>
+          <w:i w:val="false"/>
+          <w:sz w:val="24"/>
+        </w:rPr>
+      </w:pPr>
+      <w:r>
+        <w:rPr>
+          <w:rFonts w:ascii="Liberation Serif" w:hAnsi="Liberation Serif"/>
+          <w:i w:val="false"/>
+          <w:sz w:val="24"/>
+        </w:rPr>
+        <w:t>&lt;symbol&gt;</w:t>
+        <w:tab/>
+        <w:tab/>
+        <w:t>::= &lt;nonbracket_symbol&gt; | &lt;brackets&gt;;</w:t>
+      </w:r>
+    </w:p>
+    <w:p>
+      <w:pPr>
+        <w:pStyle w:val="Normal"/>
+        <w:jc w:val="left"/>
+        <w:rPr>
+          <w:rFonts w:ascii="Liberation Serif" w:hAnsi="Liberation Serif"/>
+          <w:b w:val="false"/>
+          <w:i w:val="false"/>
+          <w:caps w:val="false"/>
+          <w:smallCaps w:val="false"/>
+          <w:color w:val="000000"/>
+          <w:spacing w:val="0"/>
+          <w:sz w:val="24"/>
+          <w:szCs w:val="24"/>
+        </w:rPr>
+      </w:pPr>
+      <w:r>
+        <w:rPr>
+          <w:rFonts w:ascii="Liberation Serif" w:hAnsi="Liberation Serif"/>
+          <w:b w:val="false"/>
+          <w:i w:val="false"/>
+          <w:caps w:val="false"/>
+          <w:smallCaps w:val="false"/>
+          <w:color w:val="000000"/>
+          <w:spacing w:val="0"/>
+          <w:sz w:val="24"/>
+          <w:szCs w:val="24"/>
+        </w:rPr>
+        <w:t xml:space="preserve">&lt;nonbracket_symbol&gt;::= </w:t>
+      </w:r>
+      <w:r>
+        <w:rPr>
+          <w:rFonts w:ascii="Liberation Serif" w:hAnsi="Liberation Serif"/>
+          <w:b w:val="false"/>
+          <w:i w:val="false"/>
+          <w:caps w:val="false"/>
+          <w:smallCaps w:val="false"/>
+          <w:color w:val="000000"/>
+          <w:spacing w:val="0"/>
+          <w:sz w:val="24"/>
+          <w:szCs w:val="24"/>
+        </w:rPr>
+        <w:t>"|" | " " | "-" | "!" | "#" | "$" | "%" | "&amp;" | "(" | ")" | "*" | "+" | "," | "-" | "." | "/" | ":" | ";" | "&lt;</w:t>
+      </w:r>
+      <w:r>
+        <w:rPr>
+          <w:rFonts w:ascii="Liberation Serif" w:hAnsi="Liberation Serif"/>
+          <w:b/>
+          <w:i w:val="false"/>
+          <w:caps w:val="false"/>
+          <w:smallCaps w:val="false"/>
+          <w:color w:val="000000"/>
+          <w:spacing w:val="0"/>
+          <w:sz w:val="24"/>
+          <w:szCs w:val="24"/>
+        </w:rPr>
+        <w:t>" | "=" | "</w:t>
+      </w:r>
+      <w:r>
+        <w:rPr>
+          <w:rFonts w:ascii="Liberation Serif" w:hAnsi="Liberation Serif"/>
+          <w:b w:val="false"/>
+          <w:i w:val="false"/>
+          <w:caps w:val="false"/>
+          <w:smallCaps w:val="false"/>
+          <w:color w:val="000000"/>
+          <w:spacing w:val="0"/>
+          <w:sz w:val="24"/>
+          <w:szCs w:val="24"/>
+        </w:rPr>
+        <w:t>&gt;" | "?" | "@" |  "\"  | "^" | "_" | "`" | "{" | "|" | "}" | "~";</w:t>
+      </w:r>
+    </w:p>
+    <w:p>
+      <w:pPr>
+        <w:pStyle w:val="Normal"/>
+        <w:jc w:val="left"/>
+        <w:rPr>
+          <w:rFonts w:ascii="Liberation Serif" w:hAnsi="Liberation Serif"/>
+          <w:b w:val="false"/>
+          <w:i w:val="false"/>
+          <w:caps w:val="false"/>
+          <w:smallCaps w:val="false"/>
+          <w:color w:val="000000"/>
+          <w:spacing w:val="0"/>
+          <w:sz w:val="24"/>
+          <w:szCs w:val="24"/>
+        </w:rPr>
+      </w:pPr>
+      <w:r>
+        <w:rPr>
+          <w:rFonts w:ascii="Liberation Serif" w:hAnsi="Liberation Serif"/>
+          <w:b w:val="false"/>
+          <w:i w:val="false"/>
+          <w:caps w:val="false"/>
+          <w:smallCaps w:val="false"/>
+          <w:color w:val="000000"/>
+          <w:spacing w:val="0"/>
+          <w:sz w:val="24"/>
+          <w:szCs w:val="24"/>
+        </w:rPr>
+        <w:t>&lt;brackets&gt;</w:t>
+        <w:tab/>
+        <w:tab/>
+        <w:t>::= "[" | "]";</w:t>
+      </w:r>
+    </w:p>
+    <w:p>
+      <w:pPr>
+        <w:pStyle w:val="Normal"/>
+        <w:jc w:val="left"/>
+        <w:rPr>
+          <w:rFonts w:ascii="Liberation Serif" w:hAnsi="Liberation Serif"/>
+          <w:b w:val="false"/>
+          <w:i w:val="false"/>
+          <w:caps w:val="false"/>
+          <w:smallCaps w:val="false"/>
+          <w:color w:val="000000"/>
+          <w:spacing w:val="0"/>
+          <w:sz w:val="24"/>
+          <w:szCs w:val="24"/>
+        </w:rPr>
+      </w:pPr>
+      <w:r>
+        <w:rPr>
+          <w:rFonts w:ascii="Liberation Serif" w:hAnsi="Liberation Serif"/>
+          <w:b w:val="false"/>
+          <w:i w:val="false"/>
+          <w:caps w:val="false"/>
+          <w:smallCaps w:val="false"/>
+          <w:color w:val="000000"/>
+          <w:spacing w:val="0"/>
+          <w:sz w:val="24"/>
+          <w:szCs w:val="24"/>
+        </w:rPr>
+        <w:t>&lt;comment_start&gt;</w:t>
+        <w:tab/>
+        <w:t>::=”//”</w:t>
+      </w:r>
+    </w:p>
+    <w:p>
+      <w:pPr>
+        <w:pStyle w:val="Normal"/>
+        <w:jc w:val="left"/>
+        <w:rPr>
+          <w:rFonts w:ascii="Liberation Serif" w:hAnsi="Liberation Serif"/>
+          <w:b w:val="false"/>
+          <w:i w:val="false"/>
+          <w:caps w:val="false"/>
+          <w:smallCaps w:val="false"/>
+          <w:color w:val="000000"/>
+          <w:spacing w:val="0"/>
+          <w:sz w:val="24"/>
+          <w:szCs w:val="24"/>
+        </w:rPr>
+      </w:pPr>
+      <w:r>
+        <w:rPr>
+          <w:rFonts w:ascii="Liberation Serif" w:hAnsi="Liberation Serif"/>
+          <w:b w:val="false"/>
+          <w:i w:val="false"/>
+          <w:caps w:val="false"/>
+          <w:smallCaps w:val="false"/>
+          <w:color w:val="000000"/>
+          <w:spacing w:val="0"/>
+          <w:sz w:val="24"/>
+          <w:szCs w:val="24"/>
+        </w:rPr>
+        <w:t>&lt;space&gt;</w:t>
+        <w:tab/>
+        <w:tab/>
+        <w:t>::= „ „</w:t>
+      </w:r>
+    </w:p>
+    <w:p>
+      <w:pPr>
+        <w:pStyle w:val="Normal"/>
+        <w:jc w:val="left"/>
+        <w:rPr>
+          <w:i w:val="false"/>
+          <w:iCs w:val="false"/>
+        </w:rPr>
+      </w:pPr>
+      <w:r>
+        <w:rPr>
+          <w:i w:val="false"/>
+          <w:iCs w:val="false"/>
+        </w:rPr>
+        <w:t>&lt;rule&gt;</w:t>
+        <w:tab/>
+        <w:tab/>
+        <w:tab/>
+        <w:t>::=”rule”</w:t>
+      </w:r>
+    </w:p>
+    <w:p>
+      <w:pPr>
+        <w:pStyle w:val="Normal"/>
+        <w:jc w:val="left"/>
+        <w:rPr>
+          <w:i w:val="false"/>
+          <w:iCs w:val="false"/>
+        </w:rPr>
+      </w:pPr>
+      <w:r>
+        <w:rPr>
+          <w:i w:val="false"/>
+          <w:iCs w:val="false"/>
+        </w:rPr>
+        <w:t>&lt;start&gt;</w:t>
+        <w:tab/>
+        <w:tab/>
+        <w:tab/>
+        <w:t>::=”start”</w:t>
+      </w:r>
+    </w:p>
+    <w:p>
+      <w:pPr>
+        <w:pStyle w:val="Normal"/>
+        <w:jc w:val="left"/>
+        <w:rPr>
+          <w:i w:val="false"/>
+          <w:iCs w:val="false"/>
+        </w:rPr>
+      </w:pPr>
+      <w:r>
+        <w:rPr>
+          <w:i w:val="false"/>
+          <w:iCs w:val="false"/>
+        </w:rPr>
+        <w:t>&lt;events&gt;</w:t>
+        <w:tab/>
+        <w:tab/>
+        <w:t>::=”events”</w:t>
+      </w:r>
+    </w:p>
+    <w:p>
+      <w:pPr>
+        <w:pStyle w:val="Normal"/>
+        <w:jc w:val="left"/>
+        <w:rPr>
+          <w:i w:val="false"/>
+          <w:iCs w:val="false"/>
+        </w:rPr>
+      </w:pPr>
+      <w:r>
+        <w:rPr>
+          <w:i w:val="false"/>
+          <w:iCs w:val="false"/>
+        </w:rPr>
+        <w:t>&lt;config&gt;</w:t>
+        <w:tab/>
+        <w:tab/>
+        <w:t>::=”config”</w:t>
+      </w:r>
+    </w:p>
+    <w:p>
+      <w:pPr>
+        <w:pStyle w:val="Normal"/>
+        <w:jc w:val="left"/>
+        <w:rPr>
+          <w:i w:val="false"/>
+          <w:iCs w:val="false"/>
+        </w:rPr>
+      </w:pPr>
+      <w:r>
+        <w:rPr>
+          <w:i w:val="false"/>
+          <w:iCs w:val="false"/>
+        </w:rPr>
+        <w:t>&lt;id&gt;</w:t>
+        <w:tab/>
+        <w:tab/>
+        <w:tab/>
+        <w:t>::=”id”</w:t>
+      </w:r>
+    </w:p>
+    <w:p>
+      <w:pPr>
+        <w:pStyle w:val="Normal"/>
+        <w:jc w:val="left"/>
+        <w:rPr>
+          <w:i w:val="false"/>
+          <w:iCs w:val="false"/>
+        </w:rPr>
+      </w:pPr>
+      <w:r>
+        <w:rPr>
+          <w:i w:val="false"/>
+          <w:iCs w:val="false"/>
+        </w:rPr>
+        <w:t>&lt;priority&gt;</w:t>
+        <w:tab/>
+        <w:tab/>
+        <w:t>::=”priority”</w:t>
+      </w:r>
+    </w:p>
+    <w:p>
+      <w:pPr>
+        <w:pStyle w:val="Normal"/>
+        <w:jc w:val="left"/>
+        <w:rPr>
+          <w:i w:val="false"/>
+          <w:iCs w:val="false"/>
+        </w:rPr>
+      </w:pPr>
+      <w:r>
+        <w:rPr>
+          <w:i w:val="false"/>
+          <w:iCs w:val="false"/>
+        </w:rPr>
+        <w:t>&lt;condition&gt;</w:t>
+        <w:tab/>
+        <w:tab/>
+        <w:t>::=”condition”</w:t>
+      </w:r>
+    </w:p>
+    <w:p>
+      <w:pPr>
+        <w:pStyle w:val="Normal"/>
+        <w:jc w:val="left"/>
+        <w:rPr>
+          <w:i w:val="false"/>
+          <w:iCs w:val="false"/>
+        </w:rPr>
+      </w:pPr>
+      <w:r>
+        <w:rPr>
+          <w:i w:val="false"/>
+          <w:iCs w:val="false"/>
+        </w:rPr>
+        <w:t>&lt;actions&gt;</w:t>
+        <w:tab/>
+        <w:tab/>
+        <w:t>::=”actions”</w:t>
+      </w:r>
+    </w:p>
+    <w:p>
+      <w:pPr>
+        <w:pStyle w:val="Normal"/>
+        <w:jc w:val="left"/>
+        <w:rPr>
+          <w:i w:val="false"/>
+          <w:iCs w:val="false"/>
+        </w:rPr>
+      </w:pPr>
+      <w:r>
+        <w:rPr>
+          <w:i w:val="false"/>
+          <w:iCs w:val="false"/>
+        </w:rPr>
+        <w:t>&lt;stock&gt;</w:t>
+        <w:tab/>
+        <w:tab/>
+        <w:t>::=”stock”</w:t>
+      </w:r>
+    </w:p>
+    <w:p>
+      <w:pPr>
+        <w:pStyle w:val="Normal"/>
+        <w:jc w:val="left"/>
+        <w:rPr>
+          <w:i w:val="false"/>
+          <w:iCs w:val="false"/>
+        </w:rPr>
+      </w:pPr>
+      <w:r>
+        <w:rPr>
+          <w:i w:val="false"/>
+          <w:iCs w:val="false"/>
+        </w:rPr>
+        <w:t>&lt;currency&gt;</w:t>
+        <w:tab/>
+        <w:tab/>
+        <w:t>::=”currency”</w:t>
+      </w:r>
+    </w:p>
+    <w:p>
+      <w:pPr>
+        <w:pStyle w:val="Normal"/>
+        <w:jc w:val="left"/>
+        <w:rPr>
+          <w:i w:val="false"/>
+          <w:iCs w:val="false"/>
+        </w:rPr>
+      </w:pPr>
+      <w:r>
+        <w:rPr>
+          <w:i w:val="false"/>
+          <w:iCs w:val="false"/>
+        </w:rPr>
+        <w:t>&lt;have&gt;</w:t>
+        <w:tab/>
+        <w:tab/>
+        <w:t>::=”have”</w:t>
+      </w:r>
+    </w:p>
+    <w:p>
+      <w:pPr>
+        <w:pStyle w:val="Normal"/>
+        <w:jc w:val="left"/>
+        <w:rPr>
+          <w:i w:val="false"/>
+          <w:iCs w:val="false"/>
+        </w:rPr>
+      </w:pPr>
+      <w:r>
+        <w:rPr>
+          <w:i w:val="false"/>
+          <w:iCs w:val="false"/>
+        </w:rPr>
+        <w:t>&lt;value&gt;</w:t>
+        <w:tab/>
+        <w:tab/>
+        <w:t>::=”value”</w:t>
+      </w:r>
+    </w:p>
+    <w:p>
+      <w:pPr>
+        <w:pStyle w:val="Normal"/>
+        <w:jc w:val="left"/>
+        <w:rPr>
+          <w:i w:val="false"/>
+          <w:iCs w:val="false"/>
+        </w:rPr>
+      </w:pPr>
+      <w:r>
+        <w:rPr>
+          <w:i w:val="false"/>
+          <w:iCs w:val="false"/>
+        </w:rPr>
+        <w:t>&lt;amount&gt;</w:t>
+        <w:tab/>
+        <w:tab/>
+        <w:t>::=”amount”</w:t>
+      </w:r>
+    </w:p>
+    <w:p>
+      <w:pPr>
+        <w:pStyle w:val="Normal"/>
+        <w:jc w:val="left"/>
+        <w:rPr>
+          <w:i w:val="false"/>
+          <w:iCs w:val="false"/>
+        </w:rPr>
+      </w:pPr>
+      <w:r>
+        <w:rPr>
+          <w:i w:val="false"/>
+          <w:iCs w:val="false"/>
+        </w:rPr>
+        <w:t>&lt;max&gt;</w:t>
+        <w:tab/>
+        <w:tab/>
+        <w:tab/>
+        <w:t>::= „MAX”</w:t>
+      </w:r>
+    </w:p>
+    <w:p>
+      <w:pPr>
+        <w:pStyle w:val="Normal"/>
+        <w:jc w:val="left"/>
+        <w:rPr>
+          <w:i w:val="false"/>
+          <w:iCs w:val="false"/>
+        </w:rPr>
+      </w:pPr>
+      <w:r>
+        <w:rPr>
+          <w:i w:val="false"/>
+          <w:iCs w:val="false"/>
+        </w:rPr>
+        <w:t>&lt;for&gt;</w:t>
+        <w:tab/>
+        <w:tab/>
+        <w:tab/>
+        <w:t>::=”for”</w:t>
+      </w:r>
+    </w:p>
+    <w:p>
+      <w:pPr>
+        <w:pStyle w:val="Normal"/>
+        <w:jc w:val="left"/>
+        <w:rPr>
+          <w:i w:val="false"/>
+          <w:iCs w:val="false"/>
+        </w:rPr>
+      </w:pPr>
+      <w:r>
+        <w:rPr>
+          <w:i w:val="false"/>
+          <w:iCs w:val="false"/>
+        </w:rPr>
+        <w:t>&lt;any&gt;</w:t>
+        <w:tab/>
+        <w:tab/>
+        <w:tab/>
+        <w:t>::=”ANY”</w:t>
+      </w:r>
+    </w:p>
+    <w:p>
+      <w:pPr>
+        <w:pStyle w:val="Normal"/>
+        <w:jc w:val="left"/>
+        <w:rPr>
+          <w:i w:val="false"/>
+          <w:iCs w:val="false"/>
+        </w:rPr>
+      </w:pPr>
+      <w:r>
+        <w:rPr>
+          <w:i w:val="false"/>
+          <w:iCs w:val="false"/>
+        </w:rPr>
+        <w:t>&lt;own&gt;</w:t>
+        <w:tab/>
+        <w:tab/>
+        <w:tab/>
+        <w:t>::=”OWN”</w:t>
+      </w:r>
+    </w:p>
+    <w:p>
+      <w:pPr>
+        <w:pStyle w:val="Normal"/>
+        <w:jc w:val="left"/>
+        <w:rPr>
+          <w:i w:val="false"/>
+          <w:iCs w:val="false"/>
+        </w:rPr>
+      </w:pPr>
+      <w:r>
+        <w:rPr>
+          <w:i w:val="false"/>
+          <w:iCs w:val="false"/>
+        </w:rPr>
+        <w:t>&lt;absolute&gt;</w:t>
+        <w:tab/>
+        <w:tab/>
+        <w:t>::=”absolute”</w:t>
+      </w:r>
+    </w:p>
+    <w:p>
+      <w:pPr>
+        <w:pStyle w:val="Normal"/>
+        <w:jc w:val="left"/>
+        <w:rPr>
+          <w:i w:val="false"/>
+          <w:iCs w:val="false"/>
+        </w:rPr>
+      </w:pPr>
+      <w:r>
+        <w:rPr>
+          <w:i w:val="false"/>
+          <w:iCs w:val="false"/>
+        </w:rPr>
+        <w:t>&lt;all&gt;</w:t>
+        <w:tab/>
+        <w:tab/>
+        <w:tab/>
+        <w:t>::=”ALL”</w:t>
+      </w:r>
+    </w:p>
+    <w:p>
+      <w:pPr>
+        <w:pStyle w:val="Normal"/>
+        <w:jc w:val="left"/>
+        <w:rPr>
+          <w:i w:val="false"/>
+          <w:iCs w:val="false"/>
+        </w:rPr>
+      </w:pPr>
+      <w:r>
+        <w:rPr>
+          <w:i w:val="false"/>
+          <w:iCs w:val="false"/>
+        </w:rPr>
+      </w:r>
+    </w:p>
+    <w:p>
+      <w:pPr>
+        <w:pStyle w:val="Normal"/>
+        <w:jc w:val="left"/>
+        <w:rPr>
+          <w:i w:val="false"/>
+          <w:iCs w:val="false"/>
+        </w:rPr>
+      </w:pPr>
+      <w:r>
+        <w:rPr>
+          <w:i w:val="false"/>
+          <w:iCs w:val="false"/>
+        </w:rPr>
+        <w:t>IV</w:t>
+      </w:r>
+      <w:r>
+        <w:rPr>
+          <w:i w:val="false"/>
+          <w:iCs w:val="false"/>
+        </w:rPr>
+        <w:t>) Realizacja</w:t>
       </w:r>
     </w:p>
     <w:p>
@@ -5521,7 +7404,7 @@
       <w:fldChar w:fldCharType="separate"/>
     </w:r>
     <w:r>
-      <w:t>8</w:t>
+      <w:t>10</w:t>
     </w:r>
     <w:r>
       <w:fldChar w:fldCharType="end"/>
@@ -6528,6 +8411,24 @@
       <w:lang w:val="pl-PL" w:eastAsia="zh-CN" w:bidi="hi-IN"/>
     </w:rPr>
   </w:style>
+  <w:style w:type="paragraph" w:styleId="Nagwek1">
+    <w:name w:val="Nagłówek 1"/>
+    <w:basedOn w:val="Nagwek"/>
+    <w:pPr/>
+    <w:rPr/>
+  </w:style>
+  <w:style w:type="paragraph" w:styleId="Nagwek2">
+    <w:name w:val="Nagłówek 2"/>
+    <w:basedOn w:val="Nagwek"/>
+    <w:pPr/>
+    <w:rPr/>
+  </w:style>
+  <w:style w:type="paragraph" w:styleId="Nagwek3">
+    <w:name w:val="Nagłówek 3"/>
+    <w:basedOn w:val="Nagwek"/>
+    <w:pPr/>
+    <w:rPr/>
+  </w:style>
   <w:style w:type="character" w:styleId="Znakiwypunktowania">
     <w:name w:val="Znaki wypunktowania"/>
     <w:rPr>
@@ -6554,6 +8455,18 @@
   </w:style>
   <w:style w:type="character" w:styleId="ListLabel4">
     <w:name w:val="ListLabel 4"/>
+    <w:rPr>
+      <w:rFonts w:cs="OpenSymbol"/>
+    </w:rPr>
+  </w:style>
+  <w:style w:type="character" w:styleId="ListLabel5">
+    <w:name w:val="ListLabel 5"/>
+    <w:rPr>
+      <w:rFonts w:cs="Symbol"/>
+    </w:rPr>
+  </w:style>
+  <w:style w:type="character" w:styleId="ListLabel6">
+    <w:name w:val="ListLabel 6"/>
     <w:rPr>
       <w:rFonts w:cs="OpenSymbol"/>
     </w:rPr>
@@ -6619,5 +8532,29 @@
     <w:pPr/>
     <w:rPr/>
   </w:style>
+  <w:style w:type="paragraph" w:styleId="Tekstwstpniesformatowany">
+    <w:name w:val="Tekst wstępnie sformatowany"/>
+    <w:basedOn w:val="Normal"/>
+    <w:pPr/>
+    <w:rPr/>
+  </w:style>
+  <w:style w:type="paragraph" w:styleId="Cytaty">
+    <w:name w:val="Cytaty"/>
+    <w:basedOn w:val="Normal"/>
+    <w:pPr/>
+    <w:rPr/>
+  </w:style>
+  <w:style w:type="paragraph" w:styleId="Tytu">
+    <w:name w:val="Tytuł"/>
+    <w:basedOn w:val="Nagwek"/>
+    <w:pPr/>
+    <w:rPr/>
+  </w:style>
+  <w:style w:type="paragraph" w:styleId="Podtytu">
+    <w:name w:val="Podtytuł"/>
+    <w:basedOn w:val="Nagwek"/>
+    <w:pPr/>
+    <w:rPr/>
+  </w:style>
 </w:styles>
 </file>
</xml_diff>

<commit_message>
updated applicable of KeywordsLexer
</commit_message>
<xml_diff>
--- a/Specyfikacja.docx
+++ b/Specyfikacja.docx
@@ -5155,14 +5155,7 @@
         <w:t>&lt;id_decl&gt;</w:t>
         <w:tab/>
         <w:tab/>
-        <w:t>::= &lt;opt_format_char&gt;&lt;id&gt;”:”&lt;opt_whitespace&gt;&lt;number&gt;”;”</w:t>
-      </w:r>
-      <w:r>
-        <w:rPr>
-          <w:i w:val="false"/>
-          <w:iCs w:val="false"/>
-        </w:rPr>
-        <w:t>&lt;new_line&gt;;</w:t>
+        <w:t>::= &lt;opt_format_char&gt;&lt;id&gt;”:”&lt;opt_whitespace&gt;&lt;number&gt;”;”&lt;new_line&gt;;</w:t>
       </w:r>
     </w:p>
     <w:p>
@@ -5187,14 +5180,7 @@
         <w:tab/>
         <w:tab/>
         <w:tab/>
-        <w:t>”:”&lt;opt_whitespace&gt;&lt;number&gt;”;”</w:t>
-      </w:r>
-      <w:r>
-        <w:rPr>
-          <w:i w:val="false"/>
-          <w:iCs w:val="false"/>
-        </w:rPr>
-        <w:t>&lt;new_line&gt;;</w:t>
+        <w:t>”:”&lt;opt_whitespace&gt;&lt;number&gt;”;”&lt;new_line&gt;;</w:t>
       </w:r>
     </w:p>
     <w:p>
@@ -5220,14 +5206,7 @@
         <w:tab/>
         <w:tab/>
         <w:tab/>
-        <w:t>&lt;opt_whitespace&gt;&lt;</w:t>
-      </w:r>
-      <w:r>
-        <w:rPr>
-          <w:i w:val="false"/>
-          <w:iCs w:val="false"/>
-        </w:rPr>
-        <w:t>cond&gt;”;”;&lt;new_line&gt;;</w:t>
+        <w:t>&lt;opt_whitespace&gt;&lt;cond&gt;”;”;&lt;new_line&gt;;</w:t>
       </w:r>
     </w:p>
     <w:p>
@@ -5399,11 +5378,7 @@
       </w:pPr>
       <w:r>
         <w:rPr/>
-        <w:t>&lt;</w:t>
-      </w:r>
-      <w:r>
-        <w:rPr/>
-        <w:t>buy_currency&gt;</w:t>
+        <w:t>&lt;buy_currency&gt;</w:t>
         <w:tab/>
         <w:t>::= &lt;own&gt; | &lt;any&gt; | &lt;currency_name&gt; | &lt;currency_list&gt;;</w:t>
       </w:r>
@@ -5445,14 +5420,7 @@
           <w:i w:val="false"/>
           <w:iCs w:val="false"/>
         </w:rPr>
-        <w:t>&lt;</w:t>
-      </w:r>
-      <w:r>
-        <w:rPr>
-          <w:i w:val="false"/>
-          <w:iCs w:val="false"/>
-        </w:rPr>
-        <w:t>enclosed_curr_list&gt;</w:t>
+        <w:t>&lt;enclosed_curr_list&gt;</w:t>
         <w:tab/>
         <w:t>::= „{„&lt;currency_list&gt;”}”;</w:t>
       </w:r>
@@ -5471,14 +5439,7 @@
           <w:i w:val="false"/>
           <w:iCs w:val="false"/>
         </w:rPr>
-        <w:t>&lt;</w:t>
-      </w:r>
-      <w:r>
-        <w:rPr>
-          <w:i w:val="false"/>
-          <w:iCs w:val="false"/>
-        </w:rPr>
-        <w:t>currency_list&gt;</w:t>
+        <w:t>&lt;currency_list&gt;</w:t>
         <w:tab/>
         <w:t>::= &lt;opt_whitespace&gt;&lt;currency_name&gt;&lt;opt_whitespace&gt;”,”&lt;currency_list&gt;;</w:t>
       </w:r>
@@ -5499,21 +5460,7 @@
         </w:rPr>
         <w:t>&lt;model_name&gt;</w:t>
         <w:tab/>
-        <w:t>::= &lt;</w:t>
-      </w:r>
-      <w:r>
-        <w:rPr>
-          <w:i w:val="false"/>
-          <w:iCs w:val="false"/>
-        </w:rPr>
-        <w:t>currency_name</w:t>
-      </w:r>
-      <w:r>
-        <w:rPr>
-          <w:i w:val="false"/>
-          <w:iCs w:val="false"/>
-        </w:rPr>
-        <w:t>&gt; | &lt;stock&gt;”.”&lt;given_name&gt;;</w:t>
+        <w:t>::= &lt;currency_name&gt; | &lt;stock&gt;”.”&lt;given_name&gt;;</w:t>
       </w:r>
     </w:p>
     <w:p>
@@ -5527,11 +5474,7 @@
         <w:t>&lt;cond&gt;</w:t>
         <w:tab/>
         <w:tab/>
-        <w:t>::= &lt;neg_cond&gt; | &lt;</w:t>
-      </w:r>
-      <w:r>
-        <w:rPr/>
-        <w:t>combined_conditions&gt;;</w:t>
+        <w:t>::= &lt;neg_cond&gt; | &lt;combined_conditions&gt;;</w:t>
       </w:r>
     </w:p>
     <w:p>
@@ -5587,38 +5530,24 @@
           <w:i w:val="false"/>
           <w:iCs w:val="false"/>
         </w:rPr>
-        <w:t>&lt;</w:t>
-      </w:r>
-      <w:r>
-        <w:rPr>
-          <w:i w:val="false"/>
-          <w:iCs w:val="false"/>
-        </w:rPr>
-        <w:t>combined_conditions&gt; ::= &lt;condition&gt;&lt;combined_condition_end&gt;;</w:t>
-      </w:r>
-    </w:p>
-    <w:p>
-      <w:pPr>
-        <w:pStyle w:val="Normal"/>
-        <w:jc w:val="left"/>
-        <w:rPr>
-          <w:i w:val="false"/>
-          <w:iCs w:val="false"/>
-        </w:rPr>
-      </w:pPr>
-      <w:r>
-        <w:rPr>
-          <w:i w:val="false"/>
-          <w:iCs w:val="false"/>
-        </w:rPr>
-        <w:t>&lt;combined_condition_</w:t>
-      </w:r>
-      <w:r>
-        <w:rPr>
-          <w:i w:val="false"/>
-          <w:iCs w:val="false"/>
-        </w:rPr>
-        <w:t xml:space="preserve">end&gt; ::= &lt;combined_conditon_end&gt;&lt;cond_chars_bin&gt;&lt;condition&gt; | </w:t>
+        <w:t>&lt;combined_conditions&gt; ::= &lt;condition&gt;&lt;combined_condition_end&gt;;</w:t>
+      </w:r>
+    </w:p>
+    <w:p>
+      <w:pPr>
+        <w:pStyle w:val="Normal"/>
+        <w:jc w:val="left"/>
+        <w:rPr>
+          <w:i w:val="false"/>
+          <w:iCs w:val="false"/>
+        </w:rPr>
+      </w:pPr>
+      <w:r>
+        <w:rPr>
+          <w:i w:val="false"/>
+          <w:iCs w:val="false"/>
+        </w:rPr>
+        <w:t xml:space="preserve">&lt;combined_condition_end&gt; ::= &lt;combined_conditon_end&gt;&lt;cond_chars_bin&gt;&lt;condition&gt; | </w:t>
         <w:tab/>
         <w:t>&lt;combined_conditon_end&gt;&lt;cond_chars_bin&gt;&lt;condition_group&gt;;</w:t>
       </w:r>
@@ -5732,21 +5661,7 @@
           <w:i w:val="false"/>
           <w:iCs w:val="false"/>
         </w:rPr>
-        <w:t>&lt;rule_executed_</w:t>
-      </w:r>
-      <w:r>
-        <w:rPr>
-          <w:i w:val="false"/>
-          <w:iCs w:val="false"/>
-        </w:rPr>
-        <w:t>cond</w:t>
-      </w:r>
-      <w:r>
-        <w:rPr>
-          <w:i w:val="false"/>
-          <w:iCs w:val="false"/>
-        </w:rPr>
-        <w:t>&gt;</w:t>
+        <w:t>&lt;rule_executed_cond&gt;</w:t>
         <w:tab/>
         <w:t>::= &lt;rule&gt;”.”&lt;number&gt;”.”&lt;executed&gt;;</w:t>
       </w:r>
@@ -5814,14 +5729,7 @@
         </w:rPr>
         <w:t>&lt;stock_numeric&gt;</w:t>
         <w:tab/>
-        <w:t>::= &lt;stock&gt;”.”&lt;given_name&gt;”.”</w:t>
-      </w:r>
-      <w:r>
-        <w:rPr>
-          <w:i w:val="false"/>
-          <w:iCs w:val="false"/>
-        </w:rPr>
-        <w:t>&lt;have&gt;”.”</w:t>
+        <w:t>::= &lt;stock&gt;”.”&lt;given_name&gt;”.”&lt;have&gt;”.”</w:t>
       </w:r>
       <w:r>
         <w:rPr>
@@ -5835,13 +5743,532 @@
           <w:sz w:val="24"/>
           <w:szCs w:val="24"/>
         </w:rPr>
-        <w:t xml:space="preserve">&lt;stock_own_chars&gt; </w:t>
-      </w:r>
-      <w:r>
+        <w:t xml:space="preserve">&lt;stock_own_chars&gt; | </w:t>
+        <w:tab/>
+        <w:tab/>
+        <w:tab/>
+        <w:tab/>
+        <w:tab/>
+        <w:tab/>
+        <w:t>&lt;stock&gt;”.”&lt;given_name&gt;”.”&lt;stock_value_chars&gt; ;</w:t>
+      </w:r>
+    </w:p>
+    <w:p>
+      <w:pPr>
+        <w:pStyle w:val="Normal"/>
+        <w:jc w:val="left"/>
+        <w:rPr>
+          <w:i w:val="false"/>
+          <w:iCs w:val="false"/>
+        </w:rPr>
+      </w:pPr>
+      <w:r>
+        <w:rPr>
+          <w:i w:val="false"/>
+          <w:iCs w:val="false"/>
+        </w:rPr>
+        <w:t xml:space="preserve">&lt;currency_numeric&gt; </w:t>
+        <w:tab/>
+        <w:t>::=&lt;currency_rate&gt; | &lt;currency_own_amount&gt; | &lt;currency_own_amount&gt;;</w:t>
+      </w:r>
+    </w:p>
+    <w:p>
+      <w:pPr>
+        <w:pStyle w:val="Normal"/>
+        <w:jc w:val="left"/>
+        <w:rPr>
+          <w:i w:val="false"/>
+          <w:iCs w:val="false"/>
+        </w:rPr>
+      </w:pPr>
+      <w:r>
+        <w:rPr>
+          <w:i w:val="false"/>
+          <w:iCs w:val="false"/>
+        </w:rPr>
+        <w:t>&lt;currency_own_value&gt;</w:t>
+        <w:tab/>
+        <w:t>::=&lt;currency&gt;”.”&lt;given_name&gt;”.”&lt;have&gt;”.”&lt;value&gt;;</w:t>
+      </w:r>
+    </w:p>
+    <w:p>
+      <w:pPr>
+        <w:pStyle w:val="Normal"/>
+        <w:jc w:val="left"/>
+        <w:rPr>
+          <w:i w:val="false"/>
+          <w:iCs w:val="false"/>
+        </w:rPr>
+      </w:pPr>
+      <w:r>
+        <w:rPr>
+          <w:i w:val="false"/>
+          <w:iCs w:val="false"/>
+        </w:rPr>
+        <w:t>&lt;currency_own_amount&gt;</w:t>
+        <w:tab/>
+        <w:t>::=&lt;currency&gt;”.”&lt;given_name&gt;”.”&lt;have&gt;”.”&lt;amount&gt;;</w:t>
+      </w:r>
+    </w:p>
+    <w:p>
+      <w:pPr>
+        <w:pStyle w:val="Normal"/>
+        <w:jc w:val="left"/>
+        <w:rPr>
+          <w:i w:val="false"/>
+          <w:iCs w:val="false"/>
+        </w:rPr>
+      </w:pPr>
+      <w:r>
+        <w:rPr>
+          <w:i w:val="false"/>
+          <w:iCs w:val="false"/>
+        </w:rPr>
+        <w:t>&lt;currency_rate&gt;</w:t>
+        <w:tab/>
+        <w:t>::= &lt;currency&gt;”.”&lt;given_name&gt;”.”&lt;rate&gt;;</w:t>
+      </w:r>
+    </w:p>
+    <w:p>
+      <w:pPr>
+        <w:pStyle w:val="Normal"/>
+        <w:jc w:val="left"/>
+        <w:rPr>
+          <w:i w:val="false"/>
+          <w:iCs w:val="false"/>
+        </w:rPr>
+      </w:pPr>
+      <w:r>
+        <w:rPr>
+          <w:i w:val="false"/>
+          <w:iCs w:val="false"/>
+        </w:rPr>
+        <w:t>&lt;declarations&gt;</w:t>
+        <w:tab/>
+        <w:t>::= &lt;config_decl&gt;&lt;events_decl&gt;&lt;start_decl&gt;&lt;rules_decl&gt;;</w:t>
+      </w:r>
+    </w:p>
+    <w:p>
+      <w:pPr>
+        <w:pStyle w:val="Normal"/>
+        <w:jc w:val="left"/>
+        <w:rPr>
+          <w:i w:val="false"/>
+          <w:iCs w:val="false"/>
+        </w:rPr>
+      </w:pPr>
+      <w:r>
+        <w:rPr>
+          <w:i w:val="false"/>
+          <w:iCs w:val="false"/>
+        </w:rPr>
+        <w:t>&lt;config_decl&gt;</w:t>
+        <w:tab/>
+        <w:tab/>
+        <w:t>::= &lt;config_decl_line&gt; | &lt;config_decl_line&gt;&lt;config_decl&gt;;</w:t>
+      </w:r>
+    </w:p>
+    <w:p>
+      <w:pPr>
+        <w:pStyle w:val="Normal"/>
+        <w:jc w:val="left"/>
+        <w:rPr>
+          <w:i w:val="false"/>
+          <w:iCs w:val="false"/>
+        </w:rPr>
+      </w:pPr>
+      <w:r>
+        <w:rPr>
+          <w:i w:val="false"/>
+          <w:iCs w:val="false"/>
+        </w:rPr>
+        <w:t>&lt;config_decl_line&gt;</w:t>
+        <w:tab/>
+        <w:t>::= &lt;config&gt;&lt;decl_line_ending&gt;;</w:t>
+      </w:r>
+    </w:p>
+    <w:p>
+      <w:pPr>
+        <w:pStyle w:val="Normal"/>
+        <w:jc w:val="left"/>
+        <w:rPr>
+          <w:i w:val="false"/>
+          <w:iCs w:val="false"/>
+        </w:rPr>
+      </w:pPr>
+      <w:r>
+        <w:rPr>
+          <w:i w:val="false"/>
+          <w:iCs w:val="false"/>
+        </w:rPr>
+        <w:t>&lt;events_decl&gt;</w:t>
+        <w:tab/>
+        <w:tab/>
+        <w:t>::=&lt;events_decl_line&gt; | &lt;events_decl_line&gt;&lt;events_decl&gt;;</w:t>
+      </w:r>
+    </w:p>
+    <w:p>
+      <w:pPr>
+        <w:pStyle w:val="Normal"/>
+        <w:jc w:val="left"/>
+        <w:rPr>
+          <w:i w:val="false"/>
+          <w:iCs w:val="false"/>
+        </w:rPr>
+      </w:pPr>
+      <w:r>
+        <w:rPr>
+          <w:i w:val="false"/>
+          <w:iCs w:val="false"/>
+        </w:rPr>
+        <w:t>&lt;events_decl_line&gt;</w:t>
+        <w:tab/>
+        <w:t>::= &lt;events&gt;&lt;decl_line_ending&gt;;</w:t>
+      </w:r>
+    </w:p>
+    <w:p>
+      <w:pPr>
+        <w:pStyle w:val="Normal"/>
+        <w:jc w:val="left"/>
+        <w:rPr>
+          <w:i w:val="false"/>
+          <w:iCs w:val="false"/>
+        </w:rPr>
+      </w:pPr>
+      <w:r>
+        <w:rPr>
+          <w:i w:val="false"/>
+          <w:iCs w:val="false"/>
+        </w:rPr>
+        <w:t>&lt;start_decl&gt;</w:t>
+        <w:tab/>
+        <w:tab/>
+        <w:t>::= &lt;start_decl_line&gt; | &lt;start_decl_line&gt;&lt;start_decl&gt;;</w:t>
+      </w:r>
+    </w:p>
+    <w:p>
+      <w:pPr>
+        <w:pStyle w:val="Normal"/>
+        <w:jc w:val="left"/>
+        <w:rPr>
+          <w:i w:val="false"/>
+          <w:iCs w:val="false"/>
+        </w:rPr>
+      </w:pPr>
+      <w:r>
+        <w:rPr>
+          <w:i w:val="false"/>
+          <w:iCs w:val="false"/>
+        </w:rPr>
+        <w:t>&lt;start_decl_line&gt;</w:t>
+        <w:tab/>
+        <w:t>::= &lt;start&gt;&lt;decl_line_ending&gt;;</w:t>
+      </w:r>
+    </w:p>
+    <w:p>
+      <w:pPr>
+        <w:pStyle w:val="Normal"/>
+        <w:jc w:val="left"/>
+        <w:rPr>
+          <w:i w:val="false"/>
+          <w:iCs w:val="false"/>
+        </w:rPr>
+      </w:pPr>
+      <w:r>
+        <w:rPr>
+          <w:i w:val="false"/>
+          <w:iCs w:val="false"/>
+        </w:rPr>
+        <w:t>&lt;rules_decl&gt;</w:t>
+        <w:tab/>
+        <w:tab/>
+        <w:t>::= &lt;rule_decl_line&gt; | &lt;rule_decl_line&gt;&lt;rules_decl&gt;</w:t>
+      </w:r>
+    </w:p>
+    <w:p>
+      <w:pPr>
+        <w:pStyle w:val="Normal"/>
+        <w:jc w:val="left"/>
+        <w:rPr>
+          <w:i w:val="false"/>
+          <w:iCs w:val="false"/>
+        </w:rPr>
+      </w:pPr>
+      <w:bookmarkStart w:id="1" w:name="__DdeLink__963_1850901143"/>
+      <w:r>
+        <w:rPr>
+          <w:i w:val="false"/>
+          <w:iCs w:val="false"/>
+        </w:rPr>
+        <w:t>&lt;rule_decl_line&gt;</w:t>
+      </w:r>
+      <w:bookmarkEnd w:id="1"/>
+      <w:r>
+        <w:rPr>
+          <w:i w:val="false"/>
+          <w:iCs w:val="false"/>
+        </w:rPr>
+        <w:tab/>
+        <w:t>::=  &lt;rule&gt;&lt;decl_line_ending&gt;;</w:t>
+      </w:r>
+    </w:p>
+    <w:p>
+      <w:pPr>
+        <w:pStyle w:val="Normal"/>
+        <w:jc w:val="left"/>
+        <w:rPr>
+          <w:i w:val="false"/>
+          <w:iCs w:val="false"/>
+        </w:rPr>
+      </w:pPr>
+      <w:r>
+        <w:rPr>
+          <w:i w:val="false"/>
+          <w:iCs w:val="false"/>
+        </w:rPr>
+        <w:t>&lt;decl_line_ending&gt;</w:t>
+        <w:tab/>
+        <w:t>::= &lt;opt_whitespace&gt;&lt;given_name&gt;&lt;opt_comment&gt;&lt;new_line&gt;;</w:t>
+      </w:r>
+    </w:p>
+    <w:p>
+      <w:pPr>
+        <w:pStyle w:val="Normal"/>
+        <w:jc w:val="left"/>
+        <w:rPr>
+          <w:i w:val="false"/>
+          <w:iCs w:val="false"/>
+        </w:rPr>
+      </w:pPr>
+      <w:r>
+        <w:rPr>
+          <w:i w:val="false"/>
+          <w:iCs w:val="false"/>
+        </w:rPr>
+        <w:t>&lt;given_name&gt;</w:t>
+        <w:tab/>
+        <w:t>::= „[„ &lt;name&gt; „]”;</w:t>
+      </w:r>
+    </w:p>
+    <w:p>
+      <w:pPr>
+        <w:pStyle w:val="Normal"/>
+        <w:jc w:val="left"/>
+        <w:rPr>
+          <w:i w:val="false"/>
+          <w:iCs w:val="false"/>
+        </w:rPr>
+      </w:pPr>
+      <w:r>
+        <w:rPr>
+          <w:i w:val="false"/>
+          <w:iCs w:val="false"/>
+        </w:rPr>
+        <w:t>&lt;name&gt;</w:t>
+        <w:tab/>
+        <w:tab/>
+        <w:t>::= &lt;name_character&gt; | &lt;name_chacter&gt;&lt;name&gt;;</w:t>
+      </w:r>
+    </w:p>
+    <w:p>
+      <w:pPr>
+        <w:pStyle w:val="Normal"/>
+        <w:jc w:val="left"/>
+        <w:rPr>
+          <w:i w:val="false"/>
+          <w:iCs w:val="false"/>
+        </w:rPr>
+      </w:pPr>
+      <w:r>
+        <w:rPr>
+          <w:i w:val="false"/>
+          <w:iCs w:val="false"/>
+        </w:rPr>
+        <w:t>&lt;opt_comment&gt;</w:t>
+        <w:tab/>
+        <w:t>::= „” | &lt;comment&gt;</w:t>
+      </w:r>
+    </w:p>
+    <w:p>
+      <w:pPr>
+        <w:pStyle w:val="Normal"/>
+        <w:jc w:val="left"/>
+        <w:rPr>
+          <w:i w:val="false"/>
+          <w:iCs w:val="false"/>
+        </w:rPr>
+      </w:pPr>
+      <w:r>
+        <w:rPr>
+          <w:i w:val="false"/>
+          <w:iCs w:val="false"/>
+        </w:rPr>
+        <w:t>&lt;comment&gt;</w:t>
+        <w:tab/>
+        <w:tab/>
+        <w:t>::= &lt;comment_start&gt;&lt;comment_text&gt;;</w:t>
+      </w:r>
+    </w:p>
+    <w:p>
+      <w:pPr>
+        <w:pStyle w:val="Normal"/>
+        <w:jc w:val="left"/>
+        <w:rPr>
+          <w:i w:val="false"/>
+          <w:iCs w:val="false"/>
+        </w:rPr>
+      </w:pPr>
+      <w:r>
+        <w:rPr>
+          <w:i w:val="false"/>
+          <w:iCs w:val="false"/>
+        </w:rPr>
+        <w:t>&lt;comment_text&gt;</w:t>
+        <w:tab/>
+        <w:t>::= &lt;comment_character&gt; | &lt;comment_character&gt;&lt;comment_text&gt;;</w:t>
+      </w:r>
+    </w:p>
+    <w:p>
+      <w:pPr>
+        <w:pStyle w:val="Normal"/>
+        <w:jc w:val="left"/>
+        <w:rPr>
+          <w:i w:val="false"/>
+          <w:iCs w:val="false"/>
+        </w:rPr>
+      </w:pPr>
+      <w:r>
+        <w:rPr>
+          <w:i w:val="false"/>
+          <w:iCs w:val="false"/>
+        </w:rPr>
+        <w:t>&lt;name_character&gt;</w:t>
+        <w:tab/>
+        <w:t>::= &lt;letter&gt; | &lt;digit&gt; | &lt;nonbracket_symbol&gt; | &lt;opt_whitespace&gt;;</w:t>
+      </w:r>
+    </w:p>
+    <w:p>
+      <w:pPr>
+        <w:pStyle w:val="Normal"/>
+        <w:jc w:val="left"/>
+        <w:rPr>
+          <w:i w:val="false"/>
+          <w:iCs w:val="false"/>
+        </w:rPr>
+      </w:pPr>
+      <w:r>
+        <w:rPr>
+          <w:i w:val="false"/>
+          <w:iCs w:val="false"/>
+        </w:rPr>
+        <w:t>&lt;comment_character&gt;::= &lt;letter&gt; | &lt;digit&gt; | &lt;opt_whitespace&gt;</w:t>
+      </w:r>
+    </w:p>
+    <w:p>
+      <w:pPr>
+        <w:pStyle w:val="Normal"/>
+        <w:jc w:val="left"/>
+        <w:rPr>
+          <w:i w:val="false"/>
+          <w:iCs w:val="false"/>
+        </w:rPr>
+      </w:pPr>
+      <w:r>
+        <w:rPr>
+          <w:i w:val="false"/>
+          <w:iCs w:val="false"/>
+        </w:rPr>
+        <w:t>&lt;character&gt;</w:t>
+        <w:tab/>
+        <w:tab/>
+        <w:t>::= &lt;letter&gt; | &lt;digit&gt; | &lt;symbol&gt;;</w:t>
+      </w:r>
+    </w:p>
+    <w:p>
+      <w:pPr>
+        <w:pStyle w:val="Normal"/>
+        <w:jc w:val="left"/>
+        <w:rPr>
+          <w:i w:val="false"/>
+          <w:iCs w:val="false"/>
+        </w:rPr>
+      </w:pPr>
+      <w:r>
+        <w:rPr>
+          <w:i w:val="false"/>
+          <w:iCs w:val="false"/>
+        </w:rPr>
+        <w:t>&lt;opt_format_char&gt;</w:t>
+        <w:tab/>
+        <w:t>::= &lt;opt_whitespace&gt; | &lt;new_line&gt;;</w:t>
+      </w:r>
+    </w:p>
+    <w:p>
+      <w:pPr>
+        <w:pStyle w:val="Normal"/>
+        <w:jc w:val="left"/>
+        <w:rPr>
+          <w:i w:val="false"/>
+          <w:iCs w:val="false"/>
+        </w:rPr>
+      </w:pPr>
+      <w:r>
+        <w:rPr>
+          <w:i w:val="false"/>
+          <w:iCs w:val="false"/>
+        </w:rPr>
+        <w:t>&lt;new_line&gt;</w:t>
+        <w:tab/>
+        <w:tab/>
+        <w:t>::= „\r\n” | „\n”;</w:t>
+      </w:r>
+    </w:p>
+    <w:p>
+      <w:pPr>
+        <w:pStyle w:val="Normal"/>
+        <w:jc w:val="left"/>
+        <w:rPr>
+          <w:i w:val="false"/>
+          <w:iCs w:val="false"/>
+        </w:rPr>
+      </w:pPr>
+      <w:r>
+        <w:rPr>
+          <w:i w:val="false"/>
+          <w:iCs w:val="false"/>
+        </w:rPr>
+        <w:t>&lt;opt_whitespace&gt;</w:t>
+        <w:tab/>
+        <w:t>::= „\t” &lt;opt_whitespace&gt; | &lt;space&gt;&lt;opt_whitespace&gt; | „”</w:t>
+      </w:r>
+    </w:p>
+    <w:p>
+      <w:pPr>
+        <w:pStyle w:val="Normal"/>
+        <w:jc w:val="left"/>
+        <w:rPr>
+          <w:i w:val="false"/>
+          <w:iCs w:val="false"/>
+        </w:rPr>
+      </w:pPr>
+      <w:r>
+        <w:rPr>
+          <w:i w:val="false"/>
+          <w:iCs w:val="false"/>
+        </w:rPr>
+        <w:t>&lt;whitespace&gt;</w:t>
+        <w:tab/>
+        <w:tab/>
+        <w:t>::= „\t”&lt;whitespace&gt; | &lt;space&gt;&lt;whitespace&gt; | &lt;space&gt; | „\t”</w:t>
+      </w:r>
+    </w:p>
+    <w:p>
+      <w:pPr>
+        <w:pStyle w:val="Normal"/>
+        <w:jc w:val="left"/>
         <w:rPr>
           <w:b w:val="false"/>
           <w:i w:val="false"/>
-          <w:iCs w:val="false"/>
           <w:caps w:val="false"/>
           <w:smallCaps w:val="false"/>
           <w:color w:val="000000"/>
@@ -5849,19 +6276,23 @@
           <w:sz w:val="24"/>
           <w:szCs w:val="24"/>
         </w:rPr>
-        <w:t xml:space="preserve">| </w:t>
-        <w:tab/>
-        <w:tab/>
-        <w:tab/>
-        <w:tab/>
-        <w:tab/>
-        <w:tab/>
+      </w:pPr>
+      <w:r>
+        <w:rPr>
+          <w:i w:val="false"/>
+          <w:iCs w:val="false"/>
+          <w:sz w:val="24"/>
+          <w:szCs w:val="24"/>
+        </w:rPr>
+        <w:t xml:space="preserve">&lt;letter&gt; </w:t>
+        <w:tab/>
+        <w:tab/>
+        <w:t xml:space="preserve">::= </w:t>
       </w:r>
       <w:r>
         <w:rPr>
           <w:b w:val="false"/>
           <w:i w:val="false"/>
-          <w:iCs w:val="false"/>
           <w:caps w:val="false"/>
           <w:smallCaps w:val="false"/>
           <w:color w:val="000000"/>
@@ -5869,530 +6300,7 @@
           <w:sz w:val="24"/>
           <w:szCs w:val="24"/>
         </w:rPr>
-        <w:t>&lt;stock&gt;”.”&lt;given_name&gt;”.”&lt;stock_value_chars&gt; ;</w:t>
-      </w:r>
-    </w:p>
-    <w:p>
-      <w:pPr>
-        <w:pStyle w:val="Normal"/>
-        <w:jc w:val="left"/>
-        <w:rPr>
-          <w:i w:val="false"/>
-          <w:iCs w:val="false"/>
-        </w:rPr>
-      </w:pPr>
-      <w:r>
-        <w:rPr>
-          <w:i w:val="false"/>
-          <w:iCs w:val="false"/>
-        </w:rPr>
-        <w:t xml:space="preserve">&lt;currency_numeric&gt; </w:t>
-        <w:tab/>
-        <w:t>::=&lt;currency_rate&gt; | &lt;currency_own_amount&gt; | &lt;currency_own_amount&gt;;</w:t>
-      </w:r>
-    </w:p>
-    <w:p>
-      <w:pPr>
-        <w:pStyle w:val="Normal"/>
-        <w:jc w:val="left"/>
-        <w:rPr>
-          <w:i w:val="false"/>
-          <w:iCs w:val="false"/>
-        </w:rPr>
-      </w:pPr>
-      <w:r>
-        <w:rPr>
-          <w:i w:val="false"/>
-          <w:iCs w:val="false"/>
-        </w:rPr>
-        <w:t>&lt;currency_own_value&gt;</w:t>
-        <w:tab/>
-        <w:t>::=&lt;currency&gt;”.”&lt;given_name&gt;”.”&lt;have&gt;”.”&lt;value&gt;;</w:t>
-      </w:r>
-    </w:p>
-    <w:p>
-      <w:pPr>
-        <w:pStyle w:val="Normal"/>
-        <w:jc w:val="left"/>
-        <w:rPr>
-          <w:i w:val="false"/>
-          <w:iCs w:val="false"/>
-        </w:rPr>
-      </w:pPr>
-      <w:r>
-        <w:rPr>
-          <w:i w:val="false"/>
-          <w:iCs w:val="false"/>
-        </w:rPr>
-        <w:t>&lt;currency_own_amount&gt;</w:t>
-        <w:tab/>
-        <w:t>::=&lt;currency&gt;”.”&lt;given_name&gt;”.”&lt;have&gt;”.”&lt;amount&gt;;</w:t>
-      </w:r>
-    </w:p>
-    <w:p>
-      <w:pPr>
-        <w:pStyle w:val="Normal"/>
-        <w:jc w:val="left"/>
-        <w:rPr>
-          <w:i w:val="false"/>
-          <w:iCs w:val="false"/>
-        </w:rPr>
-      </w:pPr>
-      <w:r>
-        <w:rPr>
-          <w:i w:val="false"/>
-          <w:iCs w:val="false"/>
-        </w:rPr>
-        <w:t>&lt;currency_rate&gt;</w:t>
-        <w:tab/>
-        <w:t>::= &lt;currency&gt;”.”&lt;given_name&gt;”.”&lt;rate&gt;;</w:t>
-      </w:r>
-    </w:p>
-    <w:p>
-      <w:pPr>
-        <w:pStyle w:val="Normal"/>
-        <w:jc w:val="left"/>
-        <w:rPr>
-          <w:i w:val="false"/>
-          <w:iCs w:val="false"/>
-        </w:rPr>
-      </w:pPr>
-      <w:r>
-        <w:rPr>
-          <w:i w:val="false"/>
-          <w:iCs w:val="false"/>
-        </w:rPr>
-        <w:t>&lt;declarations&gt;</w:t>
-        <w:tab/>
-        <w:t>::= &lt;config_decl&gt;&lt;events_decl&gt;&lt;start_decl&gt;&lt;rules_decl&gt;;</w:t>
-      </w:r>
-    </w:p>
-    <w:p>
-      <w:pPr>
-        <w:pStyle w:val="Normal"/>
-        <w:jc w:val="left"/>
-        <w:rPr>
-          <w:i w:val="false"/>
-          <w:iCs w:val="false"/>
-        </w:rPr>
-      </w:pPr>
-      <w:r>
-        <w:rPr>
-          <w:i w:val="false"/>
-          <w:iCs w:val="false"/>
-        </w:rPr>
-        <w:t>&lt;config_decl&gt;</w:t>
-        <w:tab/>
-        <w:tab/>
-        <w:t>::= &lt;config_decl_line&gt; | &lt;config_decl_line&gt;&lt;config_decl&gt;;</w:t>
-      </w:r>
-    </w:p>
-    <w:p>
-      <w:pPr>
-        <w:pStyle w:val="Normal"/>
-        <w:jc w:val="left"/>
-        <w:rPr>
-          <w:i w:val="false"/>
-          <w:iCs w:val="false"/>
-        </w:rPr>
-      </w:pPr>
-      <w:r>
-        <w:rPr>
-          <w:i w:val="false"/>
-          <w:iCs w:val="false"/>
-        </w:rPr>
-        <w:t>&lt;config_decl_line&gt;</w:t>
-        <w:tab/>
-        <w:t>::= &lt;config&gt;&lt;decl_line_ending&gt;;</w:t>
-      </w:r>
-    </w:p>
-    <w:p>
-      <w:pPr>
-        <w:pStyle w:val="Normal"/>
-        <w:jc w:val="left"/>
-        <w:rPr>
-          <w:i w:val="false"/>
-          <w:iCs w:val="false"/>
-        </w:rPr>
-      </w:pPr>
-      <w:r>
-        <w:rPr>
-          <w:i w:val="false"/>
-          <w:iCs w:val="false"/>
-        </w:rPr>
-        <w:t>&lt;events_decl&gt;</w:t>
-        <w:tab/>
-        <w:tab/>
-        <w:t>::=&lt;events_decl_line&gt; | &lt;events_decl_line&gt;&lt;events_decl&gt;;</w:t>
-      </w:r>
-    </w:p>
-    <w:p>
-      <w:pPr>
-        <w:pStyle w:val="Normal"/>
-        <w:jc w:val="left"/>
-        <w:rPr>
-          <w:i w:val="false"/>
-          <w:iCs w:val="false"/>
-        </w:rPr>
-      </w:pPr>
-      <w:r>
-        <w:rPr>
-          <w:i w:val="false"/>
-          <w:iCs w:val="false"/>
-        </w:rPr>
-        <w:t>&lt;events_decl_line&gt;</w:t>
-        <w:tab/>
-        <w:t>::= &lt;events&gt;&lt;decl_line_ending&gt;;</w:t>
-      </w:r>
-    </w:p>
-    <w:p>
-      <w:pPr>
-        <w:pStyle w:val="Normal"/>
-        <w:jc w:val="left"/>
-        <w:rPr>
-          <w:i w:val="false"/>
-          <w:iCs w:val="false"/>
-        </w:rPr>
-      </w:pPr>
-      <w:r>
-        <w:rPr>
-          <w:i w:val="false"/>
-          <w:iCs w:val="false"/>
-        </w:rPr>
-        <w:t>&lt;start_decl&gt;</w:t>
-        <w:tab/>
-        <w:tab/>
-        <w:t>::= &lt;start_decl_line&gt; | &lt;start_decl_line&gt;&lt;start_decl&gt;;</w:t>
-      </w:r>
-    </w:p>
-    <w:p>
-      <w:pPr>
-        <w:pStyle w:val="Normal"/>
-        <w:jc w:val="left"/>
-        <w:rPr>
-          <w:i w:val="false"/>
-          <w:iCs w:val="false"/>
-        </w:rPr>
-      </w:pPr>
-      <w:r>
-        <w:rPr>
-          <w:i w:val="false"/>
-          <w:iCs w:val="false"/>
-        </w:rPr>
-        <w:t>&lt;start_decl_line&gt;</w:t>
-        <w:tab/>
-        <w:t>::= &lt;start&gt;&lt;decl_line_ending&gt;;</w:t>
-      </w:r>
-    </w:p>
-    <w:p>
-      <w:pPr>
-        <w:pStyle w:val="Normal"/>
-        <w:jc w:val="left"/>
-        <w:rPr>
-          <w:i w:val="false"/>
-          <w:iCs w:val="false"/>
-        </w:rPr>
-      </w:pPr>
-      <w:r>
-        <w:rPr>
-          <w:i w:val="false"/>
-          <w:iCs w:val="false"/>
-        </w:rPr>
-        <w:t>&lt;rules_decl&gt;</w:t>
-        <w:tab/>
-        <w:tab/>
-        <w:t>::= &lt;rule_decl_line&gt; | &lt;rule_decl_line&gt;&lt;rules_decl&gt;</w:t>
-      </w:r>
-    </w:p>
-    <w:p>
-      <w:pPr>
-        <w:pStyle w:val="Normal"/>
-        <w:jc w:val="left"/>
-        <w:rPr>
-          <w:i w:val="false"/>
-          <w:iCs w:val="false"/>
-        </w:rPr>
-      </w:pPr>
-      <w:bookmarkStart w:id="1" w:name="__DdeLink__963_1850901143"/>
-      <w:r>
-        <w:rPr>
-          <w:i w:val="false"/>
-          <w:iCs w:val="false"/>
-        </w:rPr>
-        <w:t>&lt;rule_decl_line&gt;</w:t>
-      </w:r>
-      <w:bookmarkEnd w:id="1"/>
-      <w:r>
-        <w:rPr>
-          <w:i w:val="false"/>
-          <w:iCs w:val="false"/>
-        </w:rPr>
-        <w:tab/>
-        <w:t>::=  &lt;rule&gt;&lt;decl_line_ending&gt;;</w:t>
-      </w:r>
-    </w:p>
-    <w:p>
-      <w:pPr>
-        <w:pStyle w:val="Normal"/>
-        <w:jc w:val="left"/>
-        <w:rPr>
-          <w:i w:val="false"/>
-          <w:iCs w:val="false"/>
-        </w:rPr>
-      </w:pPr>
-      <w:r>
-        <w:rPr>
-          <w:i w:val="false"/>
-          <w:iCs w:val="false"/>
-        </w:rPr>
-        <w:t>&lt;decl_line_ending&gt;</w:t>
-        <w:tab/>
-        <w:t>::= &lt;opt_whitespace&gt;&lt;given_name&gt;&lt;opt_comment&gt;&lt;new_line&gt;;</w:t>
-      </w:r>
-    </w:p>
-    <w:p>
-      <w:pPr>
-        <w:pStyle w:val="Normal"/>
-        <w:jc w:val="left"/>
-        <w:rPr>
-          <w:i w:val="false"/>
-          <w:iCs w:val="false"/>
-        </w:rPr>
-      </w:pPr>
-      <w:r>
-        <w:rPr>
-          <w:i w:val="false"/>
-          <w:iCs w:val="false"/>
-        </w:rPr>
-        <w:t>&lt;given_name&gt;</w:t>
-        <w:tab/>
-        <w:t>::= „[„ &lt;name&gt; „]”;</w:t>
-      </w:r>
-    </w:p>
-    <w:p>
-      <w:pPr>
-        <w:pStyle w:val="Normal"/>
-        <w:jc w:val="left"/>
-        <w:rPr>
-          <w:i w:val="false"/>
-          <w:iCs w:val="false"/>
-        </w:rPr>
-      </w:pPr>
-      <w:r>
-        <w:rPr>
-          <w:i w:val="false"/>
-          <w:iCs w:val="false"/>
-        </w:rPr>
-        <w:t>&lt;name&gt;</w:t>
-        <w:tab/>
-        <w:tab/>
-        <w:t>::= &lt;name_character&gt; | &lt;name_chacter&gt;&lt;name&gt;;</w:t>
-      </w:r>
-    </w:p>
-    <w:p>
-      <w:pPr>
-        <w:pStyle w:val="Normal"/>
-        <w:jc w:val="left"/>
-        <w:rPr>
-          <w:i w:val="false"/>
-          <w:iCs w:val="false"/>
-        </w:rPr>
-      </w:pPr>
-      <w:r>
-        <w:rPr>
-          <w:i w:val="false"/>
-          <w:iCs w:val="false"/>
-        </w:rPr>
-        <w:t>&lt;opt_comment&gt;</w:t>
-        <w:tab/>
-        <w:t>::= „” | &lt;comment&gt;</w:t>
-      </w:r>
-    </w:p>
-    <w:p>
-      <w:pPr>
-        <w:pStyle w:val="Normal"/>
-        <w:jc w:val="left"/>
-        <w:rPr>
-          <w:i w:val="false"/>
-          <w:iCs w:val="false"/>
-        </w:rPr>
-      </w:pPr>
-      <w:r>
-        <w:rPr>
-          <w:i w:val="false"/>
-          <w:iCs w:val="false"/>
-        </w:rPr>
-        <w:t>&lt;comment&gt;</w:t>
-        <w:tab/>
-        <w:tab/>
-        <w:t>::= &lt;comment_start&gt;&lt;comment_text&gt;;</w:t>
-      </w:r>
-    </w:p>
-    <w:p>
-      <w:pPr>
-        <w:pStyle w:val="Normal"/>
-        <w:jc w:val="left"/>
-        <w:rPr>
-          <w:i w:val="false"/>
-          <w:iCs w:val="false"/>
-        </w:rPr>
-      </w:pPr>
-      <w:r>
-        <w:rPr>
-          <w:i w:val="false"/>
-          <w:iCs w:val="false"/>
-        </w:rPr>
-        <w:t>&lt;comment_text&gt;</w:t>
-        <w:tab/>
-        <w:t>::= &lt;comment_character&gt; | &lt;comment_character&gt;&lt;comment_text&gt;;</w:t>
-      </w:r>
-    </w:p>
-    <w:p>
-      <w:pPr>
-        <w:pStyle w:val="Normal"/>
-        <w:jc w:val="left"/>
-        <w:rPr>
-          <w:i w:val="false"/>
-          <w:iCs w:val="false"/>
-        </w:rPr>
-      </w:pPr>
-      <w:r>
-        <w:rPr>
-          <w:i w:val="false"/>
-          <w:iCs w:val="false"/>
-        </w:rPr>
-        <w:t>&lt;name_character&gt;</w:t>
-        <w:tab/>
-        <w:t>::= &lt;letter&gt; | &lt;digit&gt; | &lt;nonbracket_symbol&gt; | &lt;opt_whitespace&gt;;</w:t>
-      </w:r>
-    </w:p>
-    <w:p>
-      <w:pPr>
-        <w:pStyle w:val="Normal"/>
-        <w:jc w:val="left"/>
-        <w:rPr>
-          <w:i w:val="false"/>
-          <w:iCs w:val="false"/>
-        </w:rPr>
-      </w:pPr>
-      <w:r>
-        <w:rPr>
-          <w:i w:val="false"/>
-          <w:iCs w:val="false"/>
-        </w:rPr>
-        <w:t>&lt;comment_character&gt;::= &lt;letter&gt; | &lt;digit&gt; | &lt;opt_whitespace&gt;</w:t>
-      </w:r>
-    </w:p>
-    <w:p>
-      <w:pPr>
-        <w:pStyle w:val="Normal"/>
-        <w:jc w:val="left"/>
-        <w:rPr>
-          <w:i w:val="false"/>
-          <w:iCs w:val="false"/>
-        </w:rPr>
-      </w:pPr>
-      <w:r>
-        <w:rPr>
-          <w:i w:val="false"/>
-          <w:iCs w:val="false"/>
-        </w:rPr>
-        <w:t>&lt;character&gt;</w:t>
-        <w:tab/>
-        <w:tab/>
-        <w:t>::= &lt;letter&gt; | &lt;digit&gt; | &lt;symbol&gt;;</w:t>
-      </w:r>
-    </w:p>
-    <w:p>
-      <w:pPr>
-        <w:pStyle w:val="Normal"/>
-        <w:jc w:val="left"/>
-        <w:rPr>
-          <w:i w:val="false"/>
-          <w:iCs w:val="false"/>
-        </w:rPr>
-      </w:pPr>
-      <w:r>
-        <w:rPr>
-          <w:i w:val="false"/>
-          <w:iCs w:val="false"/>
-        </w:rPr>
-        <w:t>&lt;opt_format_char&gt;</w:t>
-        <w:tab/>
-        <w:t>::= &lt;opt_whitespace&gt; | &lt;new_line&gt;;</w:t>
-      </w:r>
-    </w:p>
-    <w:p>
-      <w:pPr>
-        <w:pStyle w:val="Normal"/>
-        <w:jc w:val="left"/>
-        <w:rPr>
-          <w:i w:val="false"/>
-          <w:iCs w:val="false"/>
-        </w:rPr>
-      </w:pPr>
-      <w:r>
-        <w:rPr>
-          <w:i w:val="false"/>
-          <w:iCs w:val="false"/>
-        </w:rPr>
-        <w:t>&lt;new_line&gt;</w:t>
-        <w:tab/>
-        <w:tab/>
-        <w:t>::= „\r\n” | „\n”;</w:t>
-      </w:r>
-    </w:p>
-    <w:p>
-      <w:pPr>
-        <w:pStyle w:val="Normal"/>
-        <w:jc w:val="left"/>
-        <w:rPr>
-          <w:i w:val="false"/>
-          <w:iCs w:val="false"/>
-        </w:rPr>
-      </w:pPr>
-      <w:r>
-        <w:rPr>
-          <w:i w:val="false"/>
-          <w:iCs w:val="false"/>
-        </w:rPr>
-        <w:t>&lt;opt_whitespace&gt;</w:t>
-        <w:tab/>
-        <w:t xml:space="preserve">::= „\t” &lt;opt_whitespace&gt; | </w:t>
-      </w:r>
-      <w:r>
-        <w:rPr>
-          <w:i w:val="false"/>
-          <w:iCs w:val="false"/>
-        </w:rPr>
-        <w:t>&lt;space&gt;</w:t>
-      </w:r>
-      <w:r>
-        <w:rPr>
-          <w:i w:val="false"/>
-          <w:iCs w:val="false"/>
-        </w:rPr>
-        <w:t>&lt;opt_whitespace&gt; | „”</w:t>
-      </w:r>
-    </w:p>
-    <w:p>
-      <w:pPr>
-        <w:pStyle w:val="Normal"/>
-        <w:jc w:val="left"/>
-        <w:rPr>
-          <w:i w:val="false"/>
-          <w:iCs w:val="false"/>
-        </w:rPr>
-      </w:pPr>
-      <w:r>
-        <w:rPr>
-          <w:i w:val="false"/>
-          <w:iCs w:val="false"/>
-        </w:rPr>
-        <w:t>&lt;whitespace&gt;</w:t>
-        <w:tab/>
-        <w:tab/>
-        <w:t>::= „\t”&lt;whitespace&gt; | &lt;space&gt;&lt;whitespace&gt; | &lt;space&gt; | „\t”</w:t>
+        <w:t>"A" | "B" | "C" | "D" | "E" | "F" | "G" | "H" | "I" | "J" | "K" | "L" | "M" | "N" | "O" | "P" | "Q" | "R" | "S" | "T" | "U" | "V" | "W" | "X" | "Y" | "Z" | "a" | "b" | "c" | "d" | "e" | "f" | "g" | "h" | "i" | "j" | "k" | "l" | "m" | "n" | "o" | "p" | "q" | "r" | "s" | "t" | "u" | "v" | "w" | "x" | "y" | "z"</w:t>
       </w:r>
     </w:p>
     <w:p>
@@ -6412,18 +6320,6 @@
       </w:pPr>
       <w:r>
         <w:rPr>
-          <w:i w:val="false"/>
-          <w:iCs w:val="false"/>
-          <w:sz w:val="24"/>
-          <w:szCs w:val="24"/>
-        </w:rPr>
-        <w:t xml:space="preserve">&lt;letter&gt; </w:t>
-        <w:tab/>
-        <w:tab/>
-        <w:t xml:space="preserve">::= </w:t>
-      </w:r>
-      <w:r>
-        <w:rPr>
           <w:b w:val="false"/>
           <w:i w:val="false"/>
           <w:caps w:val="false"/>
@@ -6433,7 +6329,10 @@
           <w:sz w:val="24"/>
           <w:szCs w:val="24"/>
         </w:rPr>
-        <w:t>"A" | "B" | "C" | "D" | "E" | "F" | "G" | "H" | "I" | "J" | "K" | "L" | "M" | "N" | "O" | "P" | "Q" | "R" | "S" | "T" | "U" | "V" | "W" | "X" | "Y" | "Z" | "a" | "b" | "c" | "d" | "e" | "f" | "g" | "h" | "i" | "j" | "k" | "l" | "m" | "n" | "o" | "p" | "q" | "r" | "s" | "t" | "u" | "v" | "w" | "x" | "y" | "z"</w:t>
+        <w:t>&lt;digit&gt;</w:t>
+        <w:tab/>
+        <w:tab/>
+        <w:t>::=  "0" | &lt;nonzero_digit&gt;;</w:t>
       </w:r>
     </w:p>
     <w:p>
@@ -6462,10 +6361,9 @@
           <w:sz w:val="24"/>
           <w:szCs w:val="24"/>
         </w:rPr>
-        <w:t>&lt;digit&gt;</w:t>
-        <w:tab/>
-        <w:tab/>
-        <w:t>::=  "0" | &lt;nonzero_digit&gt;;</w:t>
+        <w:t>&lt;nonzero_digit&gt;</w:t>
+        <w:tab/>
+        <w:t>::= "1" | "2" | "3" | "4" | "5" | "6" | "7" | "8" | "9";</w:t>
       </w:r>
     </w:p>
     <w:p>
@@ -6494,9 +6392,30 @@
           <w:sz w:val="24"/>
           <w:szCs w:val="24"/>
         </w:rPr>
-        <w:t>&lt;nonzero_digit&gt;</w:t>
-        <w:tab/>
-        <w:t>::= "1" | "2" | "3" | "4" | "5" | "6" | "7" | "8" | "9";</w:t>
+        <w:t>&lt;number&gt;</w:t>
+        <w:tab/>
+        <w:tab/>
+        <w:t>::= &lt;digit&gt; | &lt;nonzero_digit&gt;&lt;number&gt;</w:t>
+      </w:r>
+    </w:p>
+    <w:p>
+      <w:pPr>
+        <w:pStyle w:val="Normal"/>
+        <w:jc w:val="left"/>
+        <w:rPr>
+          <w:i w:val="false"/>
+          <w:sz w:val="24"/>
+        </w:rPr>
+      </w:pPr>
+      <w:r>
+        <w:rPr>
+          <w:i w:val="false"/>
+          <w:sz w:val="24"/>
+        </w:rPr>
+        <w:t>&lt;symbol&gt;</w:t>
+        <w:tab/>
+        <w:tab/>
+        <w:t>::= &lt;nonbracket_symbol&gt; | &lt;brackets&gt;;</w:t>
       </w:r>
     </w:p>
     <w:p>
@@ -6525,38 +6444,11 @@
           <w:sz w:val="24"/>
           <w:szCs w:val="24"/>
         </w:rPr>
-        <w:t>&lt;number&gt;</w:t>
-        <w:tab/>
-        <w:tab/>
-        <w:t>::= &lt;digit&gt; | &lt;nonzero_digit&gt;&lt;number&gt;</w:t>
-      </w:r>
-    </w:p>
-    <w:p>
-      <w:pPr>
-        <w:pStyle w:val="Normal"/>
-        <w:jc w:val="left"/>
-        <w:rPr>
-          <w:i w:val="false"/>
-          <w:sz w:val="24"/>
-        </w:rPr>
-      </w:pPr>
-      <w:r>
-        <w:rPr>
-          <w:i w:val="false"/>
-          <w:sz w:val="24"/>
-        </w:rPr>
-        <w:t>&lt;symbol&gt;</w:t>
-        <w:tab/>
-        <w:tab/>
-        <w:t>::= &lt;nonbracket_symbol&gt; | &lt;brackets&gt;;</w:t>
-      </w:r>
-    </w:p>
-    <w:p>
-      <w:pPr>
-        <w:pStyle w:val="Normal"/>
-        <w:jc w:val="left"/>
-        <w:rPr>
-          <w:b w:val="false"/>
+        <w:t>&lt;nonbracket_symbol&gt;::= "|" | " " | "-" | "!" | "#" | "$" | "%" | "&amp;" | "(" | ")" | "*" | "+" | "," | "-" | "." | "/" | ":" | ";" | "&lt;</w:t>
+      </w:r>
+      <w:r>
+        <w:rPr>
+          <w:b/>
           <w:i w:val="false"/>
           <w:caps w:val="false"/>
           <w:smallCaps w:val="false"/>
@@ -6565,7 +6457,8 @@
           <w:sz w:val="24"/>
           <w:szCs w:val="24"/>
         </w:rPr>
-      </w:pPr>
+        <w:t>" | "=" | "</w:t>
+      </w:r>
       <w:r>
         <w:rPr>
           <w:b w:val="false"/>
@@ -6577,11 +6470,15 @@
           <w:sz w:val="24"/>
           <w:szCs w:val="24"/>
         </w:rPr>
-        <w:t>&lt;nonbracket_symbol&gt;::= "|" | " " | "-" | "!" | "#" | "$" | "%" | "&amp;" | "(" | ")" | "*" | "+" | "," | "-" | "." | "/" | ":" | ";" | "&lt;</w:t>
-      </w:r>
-      <w:r>
-        <w:rPr>
-          <w:b/>
+        <w:t>&gt;" | "?" | "@" |  "\"  | "^" | "_" | "`" | "{" | "|" | "}" | "~";</w:t>
+      </w:r>
+    </w:p>
+    <w:p>
+      <w:pPr>
+        <w:pStyle w:val="Normal"/>
+        <w:jc w:val="left"/>
+        <w:rPr>
+          <w:b w:val="false"/>
           <w:i w:val="false"/>
           <w:caps w:val="false"/>
           <w:smallCaps w:val="false"/>
@@ -6590,8 +6487,7 @@
           <w:sz w:val="24"/>
           <w:szCs w:val="24"/>
         </w:rPr>
-        <w:t>" | "=" | "</w:t>
-      </w:r>
+      </w:pPr>
       <w:r>
         <w:rPr>
           <w:b w:val="false"/>
@@ -6603,7 +6499,9 @@
           <w:sz w:val="24"/>
           <w:szCs w:val="24"/>
         </w:rPr>
-        <w:t>&gt;" | "?" | "@" |  "\"  | "^" | "_" | "`" | "{" | "|" | "}" | "~";</w:t>
+        <w:t>&lt;comparison_chars&gt;</w:t>
+        <w:tab/>
+        <w:t>::= „&lt;” | „&gt;” | „&lt;=” | „&gt;=”;</w:t>
       </w:r>
     </w:p>
     <w:p>
@@ -6632,9 +6530,9 @@
           <w:sz w:val="24"/>
           <w:szCs w:val="24"/>
         </w:rPr>
-        <w:t>&lt;comparison_chars&gt;</w:t>
-        <w:tab/>
-        <w:t>::= „&lt;” | „&gt;” | „&lt;=” | „&gt;=”;</w:t>
+        <w:t>&lt;stock_own_chars&gt;</w:t>
+        <w:tab/>
+        <w:t>::= &lt;stock_value_chars&gt; | &lt;amount&gt;</w:t>
       </w:r>
     </w:p>
     <w:p>
@@ -6663,9 +6561,7 @@
           <w:sz w:val="24"/>
           <w:szCs w:val="24"/>
         </w:rPr>
-        <w:t>&lt;stock_own_chars&gt;</w:t>
-        <w:tab/>
-        <w:t>::= &lt;stock_value_chars&gt; | &lt;amount&gt;</w:t>
+        <w:t>&lt;stock_value_chars&gt; ::= &lt;value&gt; | &lt;global_value&gt;;</w:t>
       </w:r>
     </w:p>
     <w:p>
@@ -6694,7 +6590,10 @@
           <w:sz w:val="24"/>
           <w:szCs w:val="24"/>
         </w:rPr>
-        <w:t>&lt;stock_value_chars&gt; ::= &lt;value&gt; | &lt;global_value&gt;;</w:t>
+        <w:t>&lt;brackets&gt;</w:t>
+        <w:tab/>
+        <w:tab/>
+        <w:t>::= "[" | "]";</w:t>
       </w:r>
     </w:p>
     <w:p>
@@ -6723,10 +6622,9 @@
           <w:sz w:val="24"/>
           <w:szCs w:val="24"/>
         </w:rPr>
-        <w:t>&lt;brackets&gt;</w:t>
-        <w:tab/>
-        <w:tab/>
-        <w:t>::= "[" | "]";</w:t>
+        <w:t>&lt;comment_start&gt;</w:t>
+        <w:tab/>
+        <w:t>::=”//”;</w:t>
       </w:r>
     </w:p>
     <w:p>
@@ -6755,37 +6653,6 @@
           <w:sz w:val="24"/>
           <w:szCs w:val="24"/>
         </w:rPr>
-        <w:t>&lt;comment_start&gt;</w:t>
-        <w:tab/>
-        <w:t>::=”//”;</w:t>
-      </w:r>
-    </w:p>
-    <w:p>
-      <w:pPr>
-        <w:pStyle w:val="Normal"/>
-        <w:jc w:val="left"/>
-        <w:rPr>
-          <w:b w:val="false"/>
-          <w:i w:val="false"/>
-          <w:caps w:val="false"/>
-          <w:smallCaps w:val="false"/>
-          <w:color w:val="000000"/>
-          <w:spacing w:val="0"/>
-          <w:sz w:val="24"/>
-          <w:szCs w:val="24"/>
-        </w:rPr>
-      </w:pPr>
-      <w:r>
-        <w:rPr>
-          <w:b w:val="false"/>
-          <w:i w:val="false"/>
-          <w:caps w:val="false"/>
-          <w:smallCaps w:val="false"/>
-          <w:color w:val="000000"/>
-          <w:spacing w:val="0"/>
-          <w:sz w:val="24"/>
-          <w:szCs w:val="24"/>
-        </w:rPr>
         <w:t>&lt;space&gt;</w:t>
         <w:tab/>
         <w:tab/>
@@ -6929,21 +6796,7 @@
           <w:i w:val="false"/>
           <w:iCs w:val="false"/>
         </w:rPr>
-        <w:t>&lt;condition_</w:t>
-      </w:r>
-      <w:r>
-        <w:rPr>
-          <w:i w:val="false"/>
-          <w:iCs w:val="false"/>
-        </w:rPr>
-        <w:t>txt</w:t>
-      </w:r>
-      <w:r>
-        <w:rPr>
-          <w:i w:val="false"/>
-          <w:iCs w:val="false"/>
-        </w:rPr>
-        <w:t>&gt;</w:t>
+        <w:t>&lt;condition_txt&gt;</w:t>
         <w:tab/>
         <w:t>::=”condition”;</w:t>
       </w:r>
@@ -7554,6 +7407,40 @@
         </w:rPr>
         <w:tab/>
         <w:t xml:space="preserve">Aby zapewnić działanie dostarczonego kompilatora każdy obiekt wchodzący w jego skład, oraz wszystkie niezbędne funkcje zostaną przetestowane jednostkowo asercjami. Zapewni to, że składniki programu działają. Zastosowanie testów jednostkowych dodatkowo wymusi wyższą jakość kodu, gdyż „dobry kod to testowalny kod”. </w:t>
+      </w:r>
+    </w:p>
+    <w:p>
+      <w:pPr>
+        <w:pStyle w:val="Normal"/>
+        <w:jc w:val="left"/>
+        <w:rPr/>
+      </w:pPr>
+      <w:r>
+        <w:rPr/>
+      </w:r>
+    </w:p>
+    <w:p>
+      <w:pPr>
+        <w:pStyle w:val="Normal"/>
+        <w:jc w:val="left"/>
+        <w:rPr>
+          <w:i w:val="false"/>
+          <w:iCs w:val="false"/>
+        </w:rPr>
+      </w:pPr>
+      <w:r>
+        <w:rPr>
+          <w:i w:val="false"/>
+          <w:iCs w:val="false"/>
+        </w:rPr>
+        <w:t>//</w:t>
+      </w:r>
+      <w:r>
+        <w:rPr>
+          <w:i w:val="false"/>
+          <w:iCs w:val="false"/>
+        </w:rPr>
+        <w:t>TODO: Struktury danych w parserze, jak to się kręci itd. itd.</w:t>
       </w:r>
     </w:p>
     <w:sectPr>
@@ -8668,6 +8555,18 @@
       <w:rFonts w:cs="OpenSymbol"/>
     </w:rPr>
   </w:style>
+  <w:style w:type="character" w:styleId="ListLabel9">
+    <w:name w:val="ListLabel 9"/>
+    <w:rPr>
+      <w:rFonts w:cs="Symbol"/>
+    </w:rPr>
+  </w:style>
+  <w:style w:type="character" w:styleId="ListLabel10">
+    <w:name w:val="ListLabel 10"/>
+    <w:rPr>
+      <w:rFonts w:cs="OpenSymbol"/>
+    </w:rPr>
+  </w:style>
   <w:style w:type="paragraph" w:styleId="Nagwek">
     <w:name w:val="Nagłówek"/>
     <w:basedOn w:val="Normal"/>

</xml_diff>